<commit_message>
added test case 2 to UAT doc - player cannot reach betting limit bug.
Signed-off-by: Sam Stow <sam@appfactory.com.au>
</commit_message>
<xml_diff>
--- a/assets/UATsReportedBugs.docx
+++ b/assets/UATsReportedBugs.docx
@@ -354,8 +354,13 @@
       <w:r>
         <w:t xml:space="preserve">This script covers the </w:t>
       </w:r>
-      <w:r>
-        <w:t xml:space="preserve">bug which occurs when a </w:t>
+      <w:proofErr w:type="gramStart"/>
+      <w:r>
+        <w:t>bug which</w:t>
+      </w:r>
+      <w:proofErr w:type="gramEnd"/>
+      <w:r>
+        <w:t xml:space="preserve"> occurs when a </w:t>
       </w:r>
       <w:r>
         <w:t xml:space="preserve">player wins on 1 match, </w:t>
@@ -447,8 +452,13 @@
               </w:numPr>
               <w:ind w:left="720"/>
             </w:pPr>
-            <w:r>
-              <w:t>if the symbol appears on the uppermost face of 3 dice</w:t>
+            <w:proofErr w:type="gramStart"/>
+            <w:r>
+              <w:t>if</w:t>
+            </w:r>
+            <w:proofErr w:type="gramEnd"/>
+            <w:r>
+              <w:t xml:space="preserve"> the symbol appears on the uppermost face of 3 dice</w:t>
             </w:r>
           </w:p>
         </w:tc>
@@ -554,8 +564,13 @@
               </w:numPr>
               <w:ind w:left="720"/>
             </w:pPr>
-            <w:r>
-              <w:t>if the symbol appears on the uppermost face of 2 dice</w:t>
+            <w:proofErr w:type="gramStart"/>
+            <w:r>
+              <w:t>if</w:t>
+            </w:r>
+            <w:proofErr w:type="gramEnd"/>
+            <w:r>
+              <w:t xml:space="preserve"> the symbol appears on the uppermost face of 2 dice</w:t>
             </w:r>
           </w:p>
         </w:tc>
@@ -614,8 +629,13 @@
               </w:numPr>
               <w:ind w:left="720"/>
             </w:pPr>
-            <w:r>
-              <w:t>if the symbol appears on the uppermost face of 1 dice</w:t>
+            <w:proofErr w:type="gramStart"/>
+            <w:r>
+              <w:t>if</w:t>
+            </w:r>
+            <w:proofErr w:type="gramEnd"/>
+            <w:r>
+              <w:t xml:space="preserve"> the symbol appears on the uppermost face of 1 dice</w:t>
             </w:r>
           </w:p>
         </w:tc>
@@ -656,7 +676,21 @@
         <w:rPr>
           <w:lang w:eastAsia="en-AU"/>
         </w:rPr>
-        <w:t xml:space="preserve"> Winning wagers shall be paid at odds not less than:- </w:t>
+        <w:t xml:space="preserve"> Winning wagers shall be paid at odds not less than</w:t>
+      </w:r>
+      <w:proofErr w:type="gramStart"/>
+      <w:r>
+        <w:rPr>
+          <w:lang w:eastAsia="en-AU"/>
+        </w:rPr>
+        <w:t>:-</w:t>
+      </w:r>
+      <w:proofErr w:type="gramEnd"/>
+      <w:r>
+        <w:rPr>
+          <w:lang w:eastAsia="en-AU"/>
+        </w:rPr>
+        <w:t xml:space="preserve"> </w:t>
       </w:r>
     </w:p>
     <w:p>
@@ -1257,11 +1291,19 @@
                 <w:color w:val="0000FF"/>
               </w:rPr>
             </w:pPr>
+            <w:proofErr w:type="spellStart"/>
             <w:r>
               <w:rPr>
                 <w:color w:val="0000FF"/>
               </w:rPr>
-              <w:t>Initialised with dice d1, d2 &amp; d3</w:t>
+              <w:t>Initialised</w:t>
+            </w:r>
+            <w:proofErr w:type="spellEnd"/>
+            <w:r>
+              <w:rPr>
+                <w:color w:val="0000FF"/>
+              </w:rPr>
+              <w:t xml:space="preserve"> with dice d1, d2 &amp; d3</w:t>
             </w:r>
           </w:p>
         </w:tc>
@@ -1492,7 +1534,15 @@
         <w:pStyle w:val="ListBullet"/>
       </w:pPr>
       <w:r>
-        <w:t>Post conditions are dependant on dice values returned. Require multiple runs to verify different post conditions.</w:t>
+        <w:t xml:space="preserve">Post conditions are </w:t>
+      </w:r>
+      <w:proofErr w:type="spellStart"/>
+      <w:r>
+        <w:t>dependant</w:t>
+      </w:r>
+      <w:proofErr w:type="spellEnd"/>
+      <w:r>
+        <w:t xml:space="preserve"> on dice values returned. Require multiple runs to verify different post conditions.</w:t>
       </w:r>
     </w:p>
     <w:p>
@@ -1914,6 +1964,9 @@
             <w:r>
               <w:t>Check result</w:t>
             </w:r>
+            <w:r>
+              <w:t xml:space="preserve"> (dice values and winnings)</w:t>
+            </w:r>
           </w:p>
         </w:tc>
         <w:tc>
@@ -1980,13 +2033,21 @@
           <w:tcPr>
             <w:tcW w:w="3416" w:type="dxa"/>
           </w:tcPr>
-          <w:p/>
+          <w:p>
+            <w:r>
+              <w:t>Check player balance</w:t>
+            </w:r>
+          </w:p>
         </w:tc>
         <w:tc>
           <w:tcPr>
             <w:tcW w:w="3795" w:type="dxa"/>
           </w:tcPr>
-          <w:p/>
+          <w:p>
+            <w:r>
+              <w:t>Confirm player balance is adjusted by winnings amount</w:t>
+            </w:r>
+          </w:p>
         </w:tc>
         <w:tc>
           <w:tcPr>
@@ -2010,13 +2071,24 @@
           <w:tcPr>
             <w:tcW w:w="3416" w:type="dxa"/>
           </w:tcPr>
-          <w:p/>
+          <w:p>
+            <w:r>
+              <w:t>Repeat steps 4 &amp; 5 until the case where only 1 match occurs and verify result</w:t>
+            </w:r>
+          </w:p>
         </w:tc>
         <w:tc>
           <w:tcPr>
             <w:tcW w:w="3795" w:type="dxa"/>
           </w:tcPr>
-          <w:p/>
+          <w:p>
+            <w:r>
+              <w:t>Confirm winnings</w:t>
+            </w:r>
+            <w:r>
+              <w:t xml:space="preserve"> for 1 match = 5 and player balance is increased by 5. </w:t>
+            </w:r>
+          </w:p>
         </w:tc>
         <w:tc>
           <w:tcPr>
@@ -2167,10 +2239,7 @@
           <w:tcPr>
             <w:tcW w:w="1818" w:type="dxa"/>
           </w:tcPr>
-          <w:p>
-            <w:bookmarkStart w:id="7" w:name="_GoBack"/>
-            <w:bookmarkEnd w:id="7"/>
-          </w:p>
+          <w:p/>
         </w:tc>
         <w:tc>
           <w:tcPr>
@@ -2199,6 +2268,1482 @@
       </w:tr>
     </w:tbl>
     <w:p/>
+    <w:p>
+      <w:pPr>
+        <w:spacing w:before="0"/>
+      </w:pPr>
+    </w:p>
+    <w:p>
+      <w:pPr>
+        <w:pStyle w:val="Heading2"/>
+      </w:pPr>
+      <w:r>
+        <w:t xml:space="preserve">Script 2: </w:t>
+      </w:r>
+      <w:r>
+        <w:t xml:space="preserve">Bug – </w:t>
+      </w:r>
+      <w:r>
+        <w:t>Player cannot reach betting limit</w:t>
+      </w:r>
+    </w:p>
+    <w:p>
+      <w:pPr>
+        <w:pStyle w:val="Heading3"/>
+      </w:pPr>
+      <w:r>
+        <w:t>Script Description</w:t>
+      </w:r>
+    </w:p>
+    <w:p>
+      <w:pPr>
+        <w:pStyle w:val="ListBullet"/>
+      </w:pPr>
+      <w:r>
+        <w:t xml:space="preserve">This script covers the </w:t>
+      </w:r>
+      <w:proofErr w:type="gramStart"/>
+      <w:r>
+        <w:t>bug which</w:t>
+      </w:r>
+      <w:proofErr w:type="gramEnd"/>
+      <w:r>
+        <w:t xml:space="preserve"> occurs when a betting l</w:t>
+      </w:r>
+      <w:r>
+        <w:t>imit</w:t>
+      </w:r>
+      <w:r>
+        <w:t xml:space="preserve"> is </w:t>
+      </w:r>
+      <w:r>
+        <w:t xml:space="preserve">set to 0, but </w:t>
+      </w:r>
+      <w:r>
+        <w:t xml:space="preserve">the </w:t>
+      </w:r>
+      <w:r>
+        <w:t>game ends with player still with 5 (dollars) remaining.</w:t>
+      </w:r>
+    </w:p>
+    <w:p>
+      <w:pPr>
+        <w:pStyle w:val="Heading3"/>
+      </w:pPr>
+      <w:r>
+        <w:t>Testing Requirements</w:t>
+      </w:r>
+    </w:p>
+    <w:p>
+      <w:pPr>
+        <w:rPr>
+          <w:lang w:eastAsia="en-AU"/>
+        </w:rPr>
+      </w:pPr>
+      <w:r>
+        <w:t>This test concerns</w:t>
+      </w:r>
+      <w:r>
+        <w:t xml:space="preserve"> the rules where a player man continue to play until his balance is no longer above the betting limit (</w:t>
+      </w:r>
+      <w:proofErr w:type="spellStart"/>
+      <w:r>
+        <w:t>ie</w:t>
+      </w:r>
+      <w:proofErr w:type="spellEnd"/>
+      <w:r>
+        <w:t xml:space="preserve"> he/she has used all available funds above the betting limit)</w:t>
+      </w:r>
+    </w:p>
+    <w:p>
+      <w:pPr>
+        <w:pStyle w:val="Heading3"/>
+      </w:pPr>
+      <w:r>
+        <w:t>Pre-conditions</w:t>
+      </w:r>
+    </w:p>
+    <w:p>
+      <w:pPr>
+        <w:pStyle w:val="ListBullet"/>
+      </w:pPr>
+      <w:r>
+        <w:t>A user must have registered for gameplay and have a positive balanc</w:t>
+      </w:r>
+      <w:r>
+        <w:t>e greater than the minimum bet.</w:t>
+      </w:r>
+    </w:p>
+    <w:p>
+      <w:pPr>
+        <w:pStyle w:val="ListBullet"/>
+      </w:pPr>
+      <w:r>
+        <w:t>A game must be initialized with 3 dice.</w:t>
+      </w:r>
+    </w:p>
+    <w:p>
+      <w:pPr>
+        <w:pStyle w:val="Heading3"/>
+      </w:pPr>
+      <w:r>
+        <w:t>Required Data</w:t>
+      </w:r>
+    </w:p>
+    <w:tbl>
+      <w:tblPr>
+        <w:tblStyle w:val="TableGrid"/>
+        <w:tblW w:w="0" w:type="auto"/>
+        <w:tblLook w:val="01E0" w:firstRow="1" w:lastRow="1" w:firstColumn="1" w:lastColumn="1" w:noHBand="0" w:noVBand="0"/>
+      </w:tblPr>
+      <w:tblGrid>
+        <w:gridCol w:w="1397"/>
+        <w:gridCol w:w="1328"/>
+        <w:gridCol w:w="1770"/>
+        <w:gridCol w:w="1429"/>
+        <w:gridCol w:w="1822"/>
+        <w:gridCol w:w="1110"/>
+      </w:tblGrid>
+      <w:tr>
+        <w:tc>
+          <w:tcPr>
+            <w:tcW w:w="8856" w:type="dxa"/>
+            <w:gridSpan w:val="6"/>
+            <w:tcBorders>
+              <w:top w:val="single" w:sz="4" w:space="0" w:color="auto"/>
+              <w:left w:val="single" w:sz="4" w:space="0" w:color="auto"/>
+              <w:bottom w:val="single" w:sz="4" w:space="0" w:color="auto"/>
+              <w:right w:val="single" w:sz="4" w:space="0" w:color="auto"/>
+            </w:tcBorders>
+            <w:shd w:val="clear" w:color="auto" w:fill="333399"/>
+          </w:tcPr>
+          <w:p>
+            <w:pPr>
+              <w:pStyle w:val="bp"/>
+              <w:spacing w:before="0" w:after="0"/>
+              <w:jc w:val="center"/>
+              <w:rPr>
+                <w:b/>
+                <w:color w:val="FFFFFF" w:themeColor="background1"/>
+              </w:rPr>
+            </w:pPr>
+            <w:r>
+              <w:rPr>
+                <w:b/>
+                <w:color w:val="FFFFFF" w:themeColor="background1"/>
+              </w:rPr>
+              <w:t>Test Data Table</w:t>
+            </w:r>
+          </w:p>
+        </w:tc>
+      </w:tr>
+      <w:tr>
+        <w:tc>
+          <w:tcPr>
+            <w:tcW w:w="1397" w:type="dxa"/>
+            <w:tcBorders>
+              <w:top w:val="single" w:sz="4" w:space="0" w:color="auto"/>
+              <w:left w:val="single" w:sz="4" w:space="0" w:color="auto"/>
+              <w:bottom w:val="single" w:sz="4" w:space="0" w:color="auto"/>
+              <w:right w:val="single" w:sz="4" w:space="0" w:color="auto"/>
+            </w:tcBorders>
+            <w:shd w:val="clear" w:color="auto" w:fill="333399"/>
+          </w:tcPr>
+          <w:p>
+            <w:pPr>
+              <w:pStyle w:val="bp"/>
+              <w:spacing w:before="0" w:after="0"/>
+              <w:rPr>
+                <w:b/>
+                <w:color w:val="FFFFFF" w:themeColor="background1"/>
+              </w:rPr>
+            </w:pPr>
+          </w:p>
+        </w:tc>
+        <w:tc>
+          <w:tcPr>
+            <w:tcW w:w="1328" w:type="dxa"/>
+            <w:tcBorders>
+              <w:top w:val="single" w:sz="4" w:space="0" w:color="auto"/>
+              <w:left w:val="single" w:sz="4" w:space="0" w:color="auto"/>
+              <w:bottom w:val="single" w:sz="4" w:space="0" w:color="auto"/>
+              <w:right w:val="single" w:sz="4" w:space="0" w:color="auto"/>
+            </w:tcBorders>
+            <w:shd w:val="clear" w:color="auto" w:fill="333399"/>
+          </w:tcPr>
+          <w:p>
+            <w:pPr>
+              <w:pStyle w:val="bp"/>
+              <w:spacing w:before="0" w:after="0"/>
+              <w:jc w:val="center"/>
+              <w:rPr>
+                <w:b/>
+                <w:color w:val="FFFFFF" w:themeColor="background1"/>
+              </w:rPr>
+            </w:pPr>
+            <w:r>
+              <w:rPr>
+                <w:b/>
+                <w:color w:val="FFFFFF" w:themeColor="background1"/>
+              </w:rPr>
+              <w:t>1</w:t>
+            </w:r>
+          </w:p>
+        </w:tc>
+        <w:tc>
+          <w:tcPr>
+            <w:tcW w:w="1770" w:type="dxa"/>
+            <w:tcBorders>
+              <w:top w:val="single" w:sz="4" w:space="0" w:color="auto"/>
+              <w:left w:val="single" w:sz="4" w:space="0" w:color="auto"/>
+              <w:bottom w:val="single" w:sz="4" w:space="0" w:color="auto"/>
+              <w:right w:val="single" w:sz="4" w:space="0" w:color="auto"/>
+            </w:tcBorders>
+            <w:shd w:val="clear" w:color="auto" w:fill="333399"/>
+          </w:tcPr>
+          <w:p>
+            <w:pPr>
+              <w:pStyle w:val="bp"/>
+              <w:spacing w:before="0" w:after="0"/>
+              <w:jc w:val="center"/>
+              <w:rPr>
+                <w:b/>
+                <w:color w:val="FFFFFF" w:themeColor="background1"/>
+              </w:rPr>
+            </w:pPr>
+            <w:r>
+              <w:rPr>
+                <w:b/>
+                <w:color w:val="FFFFFF" w:themeColor="background1"/>
+              </w:rPr>
+              <w:t>2</w:t>
+            </w:r>
+          </w:p>
+        </w:tc>
+        <w:tc>
+          <w:tcPr>
+            <w:tcW w:w="1429" w:type="dxa"/>
+            <w:tcBorders>
+              <w:top w:val="single" w:sz="4" w:space="0" w:color="auto"/>
+              <w:left w:val="single" w:sz="4" w:space="0" w:color="auto"/>
+              <w:bottom w:val="single" w:sz="4" w:space="0" w:color="auto"/>
+              <w:right w:val="single" w:sz="4" w:space="0" w:color="auto"/>
+            </w:tcBorders>
+            <w:shd w:val="clear" w:color="auto" w:fill="333399"/>
+          </w:tcPr>
+          <w:p>
+            <w:pPr>
+              <w:pStyle w:val="bp"/>
+              <w:spacing w:before="0" w:after="0"/>
+              <w:jc w:val="center"/>
+              <w:rPr>
+                <w:b/>
+                <w:color w:val="FFFFFF" w:themeColor="background1"/>
+              </w:rPr>
+            </w:pPr>
+            <w:r>
+              <w:rPr>
+                <w:b/>
+                <w:color w:val="FFFFFF" w:themeColor="background1"/>
+              </w:rPr>
+              <w:t>3</w:t>
+            </w:r>
+          </w:p>
+        </w:tc>
+        <w:tc>
+          <w:tcPr>
+            <w:tcW w:w="1822" w:type="dxa"/>
+            <w:tcBorders>
+              <w:top w:val="single" w:sz="4" w:space="0" w:color="auto"/>
+              <w:left w:val="single" w:sz="4" w:space="0" w:color="auto"/>
+              <w:bottom w:val="single" w:sz="4" w:space="0" w:color="auto"/>
+              <w:right w:val="single" w:sz="4" w:space="0" w:color="auto"/>
+            </w:tcBorders>
+            <w:shd w:val="clear" w:color="auto" w:fill="333399"/>
+          </w:tcPr>
+          <w:p>
+            <w:pPr>
+              <w:pStyle w:val="bp"/>
+              <w:spacing w:before="0" w:after="0"/>
+              <w:jc w:val="center"/>
+              <w:rPr>
+                <w:b/>
+                <w:color w:val="FFFFFF" w:themeColor="background1"/>
+              </w:rPr>
+            </w:pPr>
+            <w:r>
+              <w:rPr>
+                <w:b/>
+                <w:color w:val="FFFFFF" w:themeColor="background1"/>
+              </w:rPr>
+              <w:t>4</w:t>
+            </w:r>
+          </w:p>
+        </w:tc>
+        <w:tc>
+          <w:tcPr>
+            <w:tcW w:w="1110" w:type="dxa"/>
+            <w:tcBorders>
+              <w:top w:val="single" w:sz="4" w:space="0" w:color="auto"/>
+              <w:left w:val="single" w:sz="4" w:space="0" w:color="auto"/>
+              <w:bottom w:val="single" w:sz="4" w:space="0" w:color="auto"/>
+              <w:right w:val="single" w:sz="4" w:space="0" w:color="auto"/>
+            </w:tcBorders>
+            <w:shd w:val="clear" w:color="auto" w:fill="333399"/>
+          </w:tcPr>
+          <w:p>
+            <w:pPr>
+              <w:pStyle w:val="bp"/>
+              <w:spacing w:before="0" w:after="0"/>
+              <w:jc w:val="center"/>
+              <w:rPr>
+                <w:b/>
+                <w:color w:val="FFFFFF" w:themeColor="background1"/>
+              </w:rPr>
+            </w:pPr>
+            <w:r>
+              <w:rPr>
+                <w:b/>
+                <w:color w:val="FFFFFF" w:themeColor="background1"/>
+              </w:rPr>
+              <w:t>5</w:t>
+            </w:r>
+          </w:p>
+        </w:tc>
+      </w:tr>
+      <w:tr>
+        <w:tc>
+          <w:tcPr>
+            <w:tcW w:w="1397" w:type="dxa"/>
+            <w:tcBorders>
+              <w:top w:val="single" w:sz="4" w:space="0" w:color="auto"/>
+            </w:tcBorders>
+            <w:shd w:val="clear" w:color="auto" w:fill="333399"/>
+          </w:tcPr>
+          <w:p>
+            <w:pPr>
+              <w:pStyle w:val="bp"/>
+              <w:spacing w:before="0" w:after="0"/>
+              <w:rPr>
+                <w:color w:val="FFFFFF" w:themeColor="background1"/>
+              </w:rPr>
+            </w:pPr>
+            <w:r>
+              <w:rPr>
+                <w:color w:val="FFFFFF" w:themeColor="background1"/>
+              </w:rPr>
+              <w:t>A valid user</w:t>
+            </w:r>
+          </w:p>
+        </w:tc>
+        <w:tc>
+          <w:tcPr>
+            <w:tcW w:w="1328" w:type="dxa"/>
+            <w:tcBorders>
+              <w:top w:val="single" w:sz="4" w:space="0" w:color="auto"/>
+            </w:tcBorders>
+          </w:tcPr>
+          <w:p>
+            <w:pPr>
+              <w:pStyle w:val="bp"/>
+              <w:spacing w:before="0" w:after="0"/>
+              <w:rPr>
+                <w:color w:val="0000FF"/>
+              </w:rPr>
+            </w:pPr>
+            <w:r>
+              <w:rPr>
+                <w:color w:val="0000FF"/>
+              </w:rPr>
+              <w:t>Name  “Sam”</w:t>
+            </w:r>
+          </w:p>
+        </w:tc>
+        <w:tc>
+          <w:tcPr>
+            <w:tcW w:w="1770" w:type="dxa"/>
+            <w:tcBorders>
+              <w:top w:val="single" w:sz="4" w:space="0" w:color="auto"/>
+            </w:tcBorders>
+          </w:tcPr>
+          <w:p>
+            <w:pPr>
+              <w:pStyle w:val="bp"/>
+              <w:spacing w:before="0" w:after="0"/>
+            </w:pPr>
+            <w:r>
+              <w:t xml:space="preserve">Starting balance </w:t>
+            </w:r>
+            <w:r>
+              <w:t>10</w:t>
+            </w:r>
+          </w:p>
+        </w:tc>
+        <w:tc>
+          <w:tcPr>
+            <w:tcW w:w="1429" w:type="dxa"/>
+            <w:tcBorders>
+              <w:top w:val="single" w:sz="4" w:space="0" w:color="auto"/>
+            </w:tcBorders>
+          </w:tcPr>
+          <w:p>
+            <w:pPr>
+              <w:pStyle w:val="bp"/>
+              <w:spacing w:before="0" w:after="0"/>
+            </w:pPr>
+            <w:r>
+              <w:t>Minimum balance limit</w:t>
+            </w:r>
+          </w:p>
+          <w:p>
+            <w:pPr>
+              <w:pStyle w:val="bp"/>
+              <w:spacing w:before="0" w:after="0"/>
+            </w:pPr>
+            <w:r>
+              <w:t>0</w:t>
+            </w:r>
+          </w:p>
+        </w:tc>
+        <w:tc>
+          <w:tcPr>
+            <w:tcW w:w="1822" w:type="dxa"/>
+            <w:tcBorders>
+              <w:top w:val="single" w:sz="4" w:space="0" w:color="auto"/>
+            </w:tcBorders>
+          </w:tcPr>
+          <w:p>
+            <w:pPr>
+              <w:pStyle w:val="bp"/>
+              <w:spacing w:before="0" w:after="0"/>
+            </w:pPr>
+          </w:p>
+        </w:tc>
+        <w:tc>
+          <w:tcPr>
+            <w:tcW w:w="1110" w:type="dxa"/>
+            <w:tcBorders>
+              <w:top w:val="single" w:sz="4" w:space="0" w:color="auto"/>
+            </w:tcBorders>
+          </w:tcPr>
+          <w:p>
+            <w:pPr>
+              <w:pStyle w:val="bp"/>
+              <w:spacing w:before="0" w:after="0"/>
+            </w:pPr>
+          </w:p>
+        </w:tc>
+      </w:tr>
+      <w:tr>
+        <w:tc>
+          <w:tcPr>
+            <w:tcW w:w="1397" w:type="dxa"/>
+            <w:shd w:val="clear" w:color="auto" w:fill="333399"/>
+          </w:tcPr>
+          <w:p>
+            <w:pPr>
+              <w:pStyle w:val="bp"/>
+              <w:spacing w:before="0" w:after="0"/>
+              <w:rPr>
+                <w:color w:val="FFFFFF" w:themeColor="background1"/>
+              </w:rPr>
+            </w:pPr>
+            <w:r>
+              <w:rPr>
+                <w:color w:val="FFFFFF" w:themeColor="background1"/>
+              </w:rPr>
+              <w:t>Three new dice</w:t>
+            </w:r>
+          </w:p>
+        </w:tc>
+        <w:tc>
+          <w:tcPr>
+            <w:tcW w:w="1328" w:type="dxa"/>
+          </w:tcPr>
+          <w:p>
+            <w:pPr>
+              <w:pStyle w:val="bp"/>
+              <w:spacing w:before="0" w:after="0"/>
+              <w:rPr>
+                <w:color w:val="0000FF"/>
+              </w:rPr>
+            </w:pPr>
+            <w:r>
+              <w:rPr>
+                <w:color w:val="0000FF"/>
+              </w:rPr>
+              <w:t>No initialization values</w:t>
+            </w:r>
+          </w:p>
+        </w:tc>
+        <w:tc>
+          <w:tcPr>
+            <w:tcW w:w="1770" w:type="dxa"/>
+          </w:tcPr>
+          <w:p>
+            <w:pPr>
+              <w:pStyle w:val="bp"/>
+              <w:spacing w:before="0" w:after="0"/>
+            </w:pPr>
+            <w:r>
+              <w:t>Variable names d1, d2, d3</w:t>
+            </w:r>
+          </w:p>
+        </w:tc>
+        <w:tc>
+          <w:tcPr>
+            <w:tcW w:w="1429" w:type="dxa"/>
+          </w:tcPr>
+          <w:p>
+            <w:pPr>
+              <w:pStyle w:val="bp"/>
+              <w:spacing w:before="0" w:after="0"/>
+            </w:pPr>
+          </w:p>
+        </w:tc>
+        <w:tc>
+          <w:tcPr>
+            <w:tcW w:w="1822" w:type="dxa"/>
+          </w:tcPr>
+          <w:p>
+            <w:pPr>
+              <w:pStyle w:val="bp"/>
+              <w:spacing w:before="0" w:after="0"/>
+            </w:pPr>
+          </w:p>
+        </w:tc>
+        <w:tc>
+          <w:tcPr>
+            <w:tcW w:w="1110" w:type="dxa"/>
+          </w:tcPr>
+          <w:p>
+            <w:pPr>
+              <w:pStyle w:val="bp"/>
+              <w:spacing w:before="0" w:after="0"/>
+            </w:pPr>
+          </w:p>
+        </w:tc>
+      </w:tr>
+      <w:tr>
+        <w:tc>
+          <w:tcPr>
+            <w:tcW w:w="1397" w:type="dxa"/>
+            <w:shd w:val="clear" w:color="auto" w:fill="333399"/>
+          </w:tcPr>
+          <w:p>
+            <w:pPr>
+              <w:pStyle w:val="bp"/>
+              <w:spacing w:before="0" w:after="0"/>
+              <w:rPr>
+                <w:color w:val="FFFFFF" w:themeColor="background1"/>
+              </w:rPr>
+            </w:pPr>
+            <w:r>
+              <w:rPr>
+                <w:color w:val="FFFFFF" w:themeColor="background1"/>
+              </w:rPr>
+              <w:t>Game</w:t>
+            </w:r>
+          </w:p>
+        </w:tc>
+        <w:tc>
+          <w:tcPr>
+            <w:tcW w:w="1328" w:type="dxa"/>
+          </w:tcPr>
+          <w:p>
+            <w:pPr>
+              <w:pStyle w:val="bp"/>
+              <w:spacing w:before="0" w:after="0"/>
+              <w:rPr>
+                <w:color w:val="0000FF"/>
+              </w:rPr>
+            </w:pPr>
+            <w:proofErr w:type="spellStart"/>
+            <w:r>
+              <w:rPr>
+                <w:color w:val="0000FF"/>
+              </w:rPr>
+              <w:t>Initialised</w:t>
+            </w:r>
+            <w:proofErr w:type="spellEnd"/>
+            <w:r>
+              <w:rPr>
+                <w:color w:val="0000FF"/>
+              </w:rPr>
+              <w:t xml:space="preserve"> with dice d1, d2 &amp; d3</w:t>
+            </w:r>
+          </w:p>
+        </w:tc>
+        <w:tc>
+          <w:tcPr>
+            <w:tcW w:w="1770" w:type="dxa"/>
+          </w:tcPr>
+          <w:p>
+            <w:pPr>
+              <w:pStyle w:val="bp"/>
+              <w:spacing w:before="0" w:after="0"/>
+            </w:pPr>
+          </w:p>
+        </w:tc>
+        <w:tc>
+          <w:tcPr>
+            <w:tcW w:w="1429" w:type="dxa"/>
+          </w:tcPr>
+          <w:p>
+            <w:pPr>
+              <w:pStyle w:val="bp"/>
+              <w:spacing w:before="0" w:after="0"/>
+            </w:pPr>
+          </w:p>
+        </w:tc>
+        <w:tc>
+          <w:tcPr>
+            <w:tcW w:w="1822" w:type="dxa"/>
+          </w:tcPr>
+          <w:p>
+            <w:pPr>
+              <w:pStyle w:val="bp"/>
+              <w:spacing w:before="0" w:after="0"/>
+            </w:pPr>
+          </w:p>
+        </w:tc>
+        <w:tc>
+          <w:tcPr>
+            <w:tcW w:w="1110" w:type="dxa"/>
+          </w:tcPr>
+          <w:p>
+            <w:pPr>
+              <w:pStyle w:val="bp"/>
+              <w:spacing w:before="0" w:after="0"/>
+            </w:pPr>
+          </w:p>
+        </w:tc>
+      </w:tr>
+      <w:tr>
+        <w:tc>
+          <w:tcPr>
+            <w:tcW w:w="1397" w:type="dxa"/>
+            <w:shd w:val="clear" w:color="auto" w:fill="333399"/>
+          </w:tcPr>
+          <w:p>
+            <w:pPr>
+              <w:pStyle w:val="bp"/>
+              <w:spacing w:before="0" w:after="0"/>
+              <w:rPr>
+                <w:color w:val="FFFFFF" w:themeColor="background1"/>
+              </w:rPr>
+            </w:pPr>
+            <w:r>
+              <w:rPr>
+                <w:color w:val="FFFFFF" w:themeColor="background1"/>
+              </w:rPr>
+              <w:t>A bet</w:t>
+            </w:r>
+          </w:p>
+        </w:tc>
+        <w:tc>
+          <w:tcPr>
+            <w:tcW w:w="1328" w:type="dxa"/>
+          </w:tcPr>
+          <w:p>
+            <w:pPr>
+              <w:pStyle w:val="bp"/>
+              <w:spacing w:before="0" w:after="0"/>
+              <w:rPr>
+                <w:color w:val="0000FF"/>
+              </w:rPr>
+            </w:pPr>
+            <w:r>
+              <w:rPr>
+                <w:color w:val="0000FF"/>
+              </w:rPr>
+              <w:t>Pick “Crown”</w:t>
+            </w:r>
+          </w:p>
+        </w:tc>
+        <w:tc>
+          <w:tcPr>
+            <w:tcW w:w="1770" w:type="dxa"/>
+          </w:tcPr>
+          <w:p>
+            <w:pPr>
+              <w:pStyle w:val="bp"/>
+              <w:spacing w:before="0" w:after="0"/>
+            </w:pPr>
+            <w:r>
+              <w:t>Bet $5</w:t>
+            </w:r>
+          </w:p>
+        </w:tc>
+        <w:tc>
+          <w:tcPr>
+            <w:tcW w:w="1429" w:type="dxa"/>
+          </w:tcPr>
+          <w:p>
+            <w:pPr>
+              <w:pStyle w:val="bp"/>
+              <w:spacing w:before="0" w:after="0"/>
+            </w:pPr>
+          </w:p>
+        </w:tc>
+        <w:tc>
+          <w:tcPr>
+            <w:tcW w:w="1822" w:type="dxa"/>
+          </w:tcPr>
+          <w:p>
+            <w:pPr>
+              <w:pStyle w:val="bp"/>
+              <w:spacing w:before="0" w:after="0"/>
+            </w:pPr>
+          </w:p>
+        </w:tc>
+        <w:tc>
+          <w:tcPr>
+            <w:tcW w:w="1110" w:type="dxa"/>
+          </w:tcPr>
+          <w:p>
+            <w:pPr>
+              <w:pStyle w:val="bp"/>
+              <w:spacing w:before="0" w:after="0"/>
+            </w:pPr>
+          </w:p>
+        </w:tc>
+      </w:tr>
+      <w:tr>
+        <w:tc>
+          <w:tcPr>
+            <w:tcW w:w="1397" w:type="dxa"/>
+            <w:shd w:val="clear" w:color="auto" w:fill="333399"/>
+          </w:tcPr>
+          <w:p>
+            <w:pPr>
+              <w:pStyle w:val="bp"/>
+              <w:spacing w:before="0" w:after="0"/>
+              <w:rPr>
+                <w:color w:val="FFFFFF" w:themeColor="background1"/>
+              </w:rPr>
+            </w:pPr>
+          </w:p>
+        </w:tc>
+        <w:tc>
+          <w:tcPr>
+            <w:tcW w:w="1328" w:type="dxa"/>
+          </w:tcPr>
+          <w:p>
+            <w:pPr>
+              <w:pStyle w:val="bp"/>
+              <w:spacing w:before="0" w:after="0"/>
+              <w:rPr>
+                <w:color w:val="0000FF"/>
+              </w:rPr>
+            </w:pPr>
+          </w:p>
+        </w:tc>
+        <w:tc>
+          <w:tcPr>
+            <w:tcW w:w="1770" w:type="dxa"/>
+          </w:tcPr>
+          <w:p>
+            <w:pPr>
+              <w:pStyle w:val="bp"/>
+              <w:spacing w:before="0" w:after="0"/>
+            </w:pPr>
+          </w:p>
+        </w:tc>
+        <w:tc>
+          <w:tcPr>
+            <w:tcW w:w="1429" w:type="dxa"/>
+          </w:tcPr>
+          <w:p>
+            <w:pPr>
+              <w:pStyle w:val="bp"/>
+              <w:spacing w:before="0" w:after="0"/>
+            </w:pPr>
+          </w:p>
+        </w:tc>
+        <w:tc>
+          <w:tcPr>
+            <w:tcW w:w="1822" w:type="dxa"/>
+          </w:tcPr>
+          <w:p>
+            <w:pPr>
+              <w:pStyle w:val="bp"/>
+              <w:spacing w:before="0" w:after="0"/>
+            </w:pPr>
+          </w:p>
+        </w:tc>
+        <w:tc>
+          <w:tcPr>
+            <w:tcW w:w="1110" w:type="dxa"/>
+          </w:tcPr>
+          <w:p>
+            <w:pPr>
+              <w:pStyle w:val="bp"/>
+              <w:spacing w:before="0" w:after="0"/>
+            </w:pPr>
+          </w:p>
+        </w:tc>
+      </w:tr>
+    </w:tbl>
+    <w:p/>
+    <w:p>
+      <w:pPr>
+        <w:pStyle w:val="Heading3"/>
+      </w:pPr>
+      <w:r>
+        <w:t>Post-conditions</w:t>
+      </w:r>
+    </w:p>
+    <w:p>
+      <w:pPr>
+        <w:pStyle w:val="ListBullet"/>
+      </w:pPr>
+      <w:r>
+        <w:t xml:space="preserve">We expect gameplay to end when the </w:t>
+      </w:r>
+      <w:proofErr w:type="gramStart"/>
+      <w:r>
+        <w:t>players</w:t>
+      </w:r>
+      <w:proofErr w:type="gramEnd"/>
+      <w:r>
+        <w:t xml:space="preserve"> balance is the same as the betting limit, such that the player cannot place a bet without taking them under the betting limit.</w:t>
+      </w:r>
+    </w:p>
+    <w:p>
+      <w:pPr>
+        <w:pStyle w:val="ListBullet"/>
+      </w:pPr>
+      <w:r>
+        <w:t>We therefore expect that the player balance is equal to zero in this case.</w:t>
+      </w:r>
+    </w:p>
+    <w:p>
+      <w:pPr>
+        <w:pStyle w:val="ListBullet"/>
+        <w:numPr>
+          <w:ilvl w:val="0"/>
+          <w:numId w:val="0"/>
+        </w:numPr>
+        <w:ind w:left="1080"/>
+      </w:pPr>
+    </w:p>
+    <w:p>
+      <w:pPr>
+        <w:pStyle w:val="Heading3"/>
+      </w:pPr>
+      <w:r>
+        <w:t>Script Steps</w:t>
+      </w:r>
+    </w:p>
+    <w:tbl>
+      <w:tblPr>
+        <w:tblW w:w="8708" w:type="dxa"/>
+        <w:tblBorders>
+          <w:top w:val="single" w:sz="6" w:space="0" w:color="000080"/>
+          <w:left w:val="single" w:sz="6" w:space="0" w:color="000080"/>
+          <w:bottom w:val="single" w:sz="6" w:space="0" w:color="000080"/>
+          <w:right w:val="single" w:sz="6" w:space="0" w:color="000080"/>
+          <w:insideH w:val="single" w:sz="6" w:space="0" w:color="000080"/>
+          <w:insideV w:val="single" w:sz="6" w:space="0" w:color="000080"/>
+        </w:tblBorders>
+        <w:tblLayout w:type="fixed"/>
+        <w:tblLook w:val="00A0" w:firstRow="1" w:lastRow="0" w:firstColumn="1" w:lastColumn="0" w:noHBand="0" w:noVBand="0"/>
+      </w:tblPr>
+      <w:tblGrid>
+        <w:gridCol w:w="738"/>
+        <w:gridCol w:w="3416"/>
+        <w:gridCol w:w="3795"/>
+        <w:gridCol w:w="759"/>
+      </w:tblGrid>
+      <w:tr>
+        <w:trPr>
+          <w:tblHeader/>
+        </w:trPr>
+        <w:tc>
+          <w:tcPr>
+            <w:tcW w:w="738" w:type="dxa"/>
+            <w:shd w:val="solid" w:color="000080" w:fill="FFFFFF"/>
+          </w:tcPr>
+          <w:p>
+            <w:pPr>
+              <w:jc w:val="center"/>
+              <w:rPr>
+                <w:b/>
+                <w:bCs/>
+                <w:color w:val="FFFFFF"/>
+              </w:rPr>
+            </w:pPr>
+            <w:r>
+              <w:rPr>
+                <w:b/>
+                <w:bCs/>
+                <w:color w:val="FFFFFF"/>
+              </w:rPr>
+              <w:t>Step #</w:t>
+            </w:r>
+          </w:p>
+        </w:tc>
+        <w:tc>
+          <w:tcPr>
+            <w:tcW w:w="3416" w:type="dxa"/>
+            <w:shd w:val="solid" w:color="000080" w:fill="FFFFFF"/>
+          </w:tcPr>
+          <w:p>
+            <w:pPr>
+              <w:jc w:val="center"/>
+              <w:rPr>
+                <w:b/>
+                <w:bCs/>
+                <w:color w:val="FFFFFF"/>
+              </w:rPr>
+            </w:pPr>
+            <w:r>
+              <w:rPr>
+                <w:b/>
+                <w:bCs/>
+                <w:color w:val="FFFFFF"/>
+              </w:rPr>
+              <w:t>Test Action</w:t>
+            </w:r>
+          </w:p>
+        </w:tc>
+        <w:tc>
+          <w:tcPr>
+            <w:tcW w:w="3795" w:type="dxa"/>
+            <w:shd w:val="solid" w:color="000080" w:fill="FFFFFF"/>
+          </w:tcPr>
+          <w:p>
+            <w:pPr>
+              <w:jc w:val="center"/>
+              <w:rPr>
+                <w:b/>
+                <w:bCs/>
+                <w:color w:val="FFFFFF"/>
+              </w:rPr>
+            </w:pPr>
+            <w:r>
+              <w:rPr>
+                <w:b/>
+                <w:bCs/>
+                <w:color w:val="FFFFFF"/>
+              </w:rPr>
+              <w:t>Expected Results</w:t>
+            </w:r>
+          </w:p>
+        </w:tc>
+        <w:tc>
+          <w:tcPr>
+            <w:tcW w:w="759" w:type="dxa"/>
+            <w:shd w:val="solid" w:color="000080" w:fill="FFFFFF"/>
+          </w:tcPr>
+          <w:p>
+            <w:pPr>
+              <w:jc w:val="center"/>
+              <w:rPr>
+                <w:b/>
+                <w:bCs/>
+                <w:color w:val="FFFFFF"/>
+              </w:rPr>
+            </w:pPr>
+            <w:r>
+              <w:rPr>
+                <w:b/>
+                <w:bCs/>
+                <w:color w:val="FFFFFF"/>
+              </w:rPr>
+              <w:t>Pass/ Fail</w:t>
+            </w:r>
+          </w:p>
+        </w:tc>
+      </w:tr>
+      <w:tr>
+        <w:tc>
+          <w:tcPr>
+            <w:tcW w:w="738" w:type="dxa"/>
+          </w:tcPr>
+          <w:p>
+            <w:r>
+              <w:lastRenderedPageBreak/>
+              <w:t>1</w:t>
+            </w:r>
+          </w:p>
+        </w:tc>
+        <w:tc>
+          <w:tcPr>
+            <w:tcW w:w="3416" w:type="dxa"/>
+          </w:tcPr>
+          <w:p>
+            <w:r>
+              <w:t xml:space="preserve">Create player </w:t>
+            </w:r>
+          </w:p>
+        </w:tc>
+        <w:tc>
+          <w:tcPr>
+            <w:tcW w:w="3795" w:type="dxa"/>
+          </w:tcPr>
+          <w:p>
+            <w:r>
+              <w:t>Player ex</w:t>
+            </w:r>
+            <w:r>
+              <w:t>ists with name “Sam”, balance 1</w:t>
+            </w:r>
+            <w:r>
+              <w:t>0, and limit 0</w:t>
+            </w:r>
+          </w:p>
+        </w:tc>
+        <w:tc>
+          <w:tcPr>
+            <w:tcW w:w="759" w:type="dxa"/>
+          </w:tcPr>
+          <w:p/>
+        </w:tc>
+      </w:tr>
+      <w:tr>
+        <w:tc>
+          <w:tcPr>
+            <w:tcW w:w="738" w:type="dxa"/>
+          </w:tcPr>
+          <w:p>
+            <w:r>
+              <w:t>2</w:t>
+            </w:r>
+          </w:p>
+        </w:tc>
+        <w:tc>
+          <w:tcPr>
+            <w:tcW w:w="3416" w:type="dxa"/>
+          </w:tcPr>
+          <w:p>
+            <w:r>
+              <w:t>Create dice</w:t>
+            </w:r>
+          </w:p>
+        </w:tc>
+        <w:tc>
+          <w:tcPr>
+            <w:tcW w:w="3795" w:type="dxa"/>
+          </w:tcPr>
+          <w:p>
+            <w:r>
+              <w:t>3 new dice exist – d1, d2, d3</w:t>
+            </w:r>
+          </w:p>
+        </w:tc>
+        <w:tc>
+          <w:tcPr>
+            <w:tcW w:w="759" w:type="dxa"/>
+          </w:tcPr>
+          <w:p/>
+        </w:tc>
+      </w:tr>
+      <w:tr>
+        <w:tc>
+          <w:tcPr>
+            <w:tcW w:w="738" w:type="dxa"/>
+          </w:tcPr>
+          <w:p>
+            <w:r>
+              <w:t>3</w:t>
+            </w:r>
+          </w:p>
+        </w:tc>
+        <w:tc>
+          <w:tcPr>
+            <w:tcW w:w="3416" w:type="dxa"/>
+          </w:tcPr>
+          <w:p>
+            <w:r>
+              <w:t>Create game with dice</w:t>
+            </w:r>
+          </w:p>
+        </w:tc>
+        <w:tc>
+          <w:tcPr>
+            <w:tcW w:w="3795" w:type="dxa"/>
+          </w:tcPr>
+          <w:p>
+            <w:r>
+              <w:t>A new valid game exists</w:t>
+            </w:r>
+          </w:p>
+        </w:tc>
+        <w:tc>
+          <w:tcPr>
+            <w:tcW w:w="759" w:type="dxa"/>
+          </w:tcPr>
+          <w:p/>
+        </w:tc>
+      </w:tr>
+      <w:tr>
+        <w:tc>
+          <w:tcPr>
+            <w:tcW w:w="738" w:type="dxa"/>
+          </w:tcPr>
+          <w:p>
+            <w:r>
+              <w:t>4</w:t>
+            </w:r>
+          </w:p>
+        </w:tc>
+        <w:tc>
+          <w:tcPr>
+            <w:tcW w:w="3416" w:type="dxa"/>
+          </w:tcPr>
+          <w:p>
+            <w:pPr>
+              <w:pStyle w:val="Footer"/>
+              <w:tabs>
+                <w:tab w:val="clear" w:pos="4320"/>
+                <w:tab w:val="clear" w:pos="8640"/>
+              </w:tabs>
+            </w:pPr>
+            <w:r>
+              <w:t>Play round (Pick ‘crown’, bet 5)</w:t>
+            </w:r>
+          </w:p>
+        </w:tc>
+        <w:tc>
+          <w:tcPr>
+            <w:tcW w:w="3795" w:type="dxa"/>
+          </w:tcPr>
+          <w:p>
+            <w:r>
+              <w:t>A result (winnings amount) and 3 new dice values</w:t>
+            </w:r>
+          </w:p>
+        </w:tc>
+        <w:tc>
+          <w:tcPr>
+            <w:tcW w:w="759" w:type="dxa"/>
+          </w:tcPr>
+          <w:p/>
+        </w:tc>
+      </w:tr>
+      <w:tr>
+        <w:tc>
+          <w:tcPr>
+            <w:tcW w:w="738" w:type="dxa"/>
+          </w:tcPr>
+          <w:p>
+            <w:r>
+              <w:t>5</w:t>
+            </w:r>
+          </w:p>
+        </w:tc>
+        <w:tc>
+          <w:tcPr>
+            <w:tcW w:w="3416" w:type="dxa"/>
+          </w:tcPr>
+          <w:p>
+            <w:r>
+              <w:t>Check result</w:t>
+            </w:r>
+          </w:p>
+        </w:tc>
+        <w:tc>
+          <w:tcPr>
+            <w:tcW w:w="3795" w:type="dxa"/>
+          </w:tcPr>
+          <w:p>
+            <w:r>
+              <w:t>Confirm winnings amount is correct based on dice values as follows:</w:t>
+            </w:r>
+          </w:p>
+          <w:p>
+            <w:pPr>
+              <w:pStyle w:val="ListBullet"/>
+            </w:pPr>
+            <w:r>
+              <w:t>0 crowns – Winnings = -5</w:t>
+            </w:r>
+          </w:p>
+          <w:p>
+            <w:pPr>
+              <w:pStyle w:val="ListBullet"/>
+            </w:pPr>
+            <w:r>
+              <w:t>1 crown – Winnings = 5</w:t>
+            </w:r>
+          </w:p>
+          <w:p>
+            <w:pPr>
+              <w:pStyle w:val="ListBullet"/>
+            </w:pPr>
+            <w:r>
+              <w:t>2 crowns – Winnings = 10</w:t>
+            </w:r>
+          </w:p>
+          <w:p>
+            <w:pPr>
+              <w:pStyle w:val="ListBullet"/>
+            </w:pPr>
+            <w:r>
+              <w:t>3 crowns – Winnings = 15</w:t>
+            </w:r>
+          </w:p>
+        </w:tc>
+        <w:tc>
+          <w:tcPr>
+            <w:tcW w:w="759" w:type="dxa"/>
+          </w:tcPr>
+          <w:p/>
+        </w:tc>
+      </w:tr>
+      <w:tr>
+        <w:tc>
+          <w:tcPr>
+            <w:tcW w:w="738" w:type="dxa"/>
+          </w:tcPr>
+          <w:p>
+            <w:r>
+              <w:t>6</w:t>
+            </w:r>
+          </w:p>
+        </w:tc>
+        <w:tc>
+          <w:tcPr>
+            <w:tcW w:w="3416" w:type="dxa"/>
+          </w:tcPr>
+          <w:p>
+            <w:r>
+              <w:t>Check player balance</w:t>
+            </w:r>
+          </w:p>
+        </w:tc>
+        <w:tc>
+          <w:tcPr>
+            <w:tcW w:w="3795" w:type="dxa"/>
+          </w:tcPr>
+          <w:p>
+            <w:r>
+              <w:t>Confirm player balance is adjusted by winnings amount</w:t>
+            </w:r>
+          </w:p>
+        </w:tc>
+        <w:tc>
+          <w:tcPr>
+            <w:tcW w:w="759" w:type="dxa"/>
+          </w:tcPr>
+          <w:p/>
+        </w:tc>
+      </w:tr>
+      <w:tr>
+        <w:tc>
+          <w:tcPr>
+            <w:tcW w:w="738" w:type="dxa"/>
+          </w:tcPr>
+          <w:p>
+            <w:r>
+              <w:t>7</w:t>
+            </w:r>
+          </w:p>
+        </w:tc>
+        <w:tc>
+          <w:tcPr>
+            <w:tcW w:w="3416" w:type="dxa"/>
+          </w:tcPr>
+          <w:p>
+            <w:r>
+              <w:t xml:space="preserve">Repeat steps 4 &amp; 5 until </w:t>
+            </w:r>
+            <w:r>
+              <w:t>game play is ended</w:t>
+            </w:r>
+          </w:p>
+        </w:tc>
+        <w:tc>
+          <w:tcPr>
+            <w:tcW w:w="3795" w:type="dxa"/>
+          </w:tcPr>
+          <w:p>
+            <w:r>
+              <w:t>Confirm player balance is zero</w:t>
+            </w:r>
+            <w:bookmarkStart w:id="7" w:name="_GoBack"/>
+            <w:bookmarkEnd w:id="7"/>
+          </w:p>
+        </w:tc>
+        <w:tc>
+          <w:tcPr>
+            <w:tcW w:w="759" w:type="dxa"/>
+          </w:tcPr>
+          <w:p/>
+        </w:tc>
+      </w:tr>
+      <w:tr>
+        <w:tc>
+          <w:tcPr>
+            <w:tcW w:w="738" w:type="dxa"/>
+          </w:tcPr>
+          <w:p>
+            <w:r>
+              <w:t>8</w:t>
+            </w:r>
+          </w:p>
+        </w:tc>
+        <w:tc>
+          <w:tcPr>
+            <w:tcW w:w="3416" w:type="dxa"/>
+          </w:tcPr>
+          <w:p/>
+        </w:tc>
+        <w:tc>
+          <w:tcPr>
+            <w:tcW w:w="3795" w:type="dxa"/>
+          </w:tcPr>
+          <w:p/>
+        </w:tc>
+        <w:tc>
+          <w:tcPr>
+            <w:tcW w:w="759" w:type="dxa"/>
+          </w:tcPr>
+          <w:p/>
+        </w:tc>
+      </w:tr>
+      <w:tr>
+        <w:tc>
+          <w:tcPr>
+            <w:tcW w:w="738" w:type="dxa"/>
+          </w:tcPr>
+          <w:p>
+            <w:r>
+              <w:t>9</w:t>
+            </w:r>
+          </w:p>
+        </w:tc>
+        <w:tc>
+          <w:tcPr>
+            <w:tcW w:w="3416" w:type="dxa"/>
+          </w:tcPr>
+          <w:p/>
+        </w:tc>
+        <w:tc>
+          <w:tcPr>
+            <w:tcW w:w="3795" w:type="dxa"/>
+          </w:tcPr>
+          <w:p/>
+        </w:tc>
+        <w:tc>
+          <w:tcPr>
+            <w:tcW w:w="759" w:type="dxa"/>
+          </w:tcPr>
+          <w:p/>
+        </w:tc>
+      </w:tr>
+    </w:tbl>
+    <w:p>
+      <w:pPr>
+        <w:pStyle w:val="Heading3"/>
+      </w:pPr>
+      <w:r>
+        <w:t>Test Execution</w:t>
+      </w:r>
+    </w:p>
+    <w:tbl>
+      <w:tblPr>
+        <w:tblStyle w:val="TableGrid8"/>
+        <w:tblW w:w="0" w:type="auto"/>
+        <w:tblLook w:val="0020" w:firstRow="1" w:lastRow="0" w:firstColumn="0" w:lastColumn="0" w:noHBand="0" w:noVBand="0"/>
+      </w:tblPr>
+      <w:tblGrid>
+        <w:gridCol w:w="1818"/>
+        <w:gridCol w:w="1530"/>
+        <w:gridCol w:w="1303"/>
+        <w:gridCol w:w="1667"/>
+        <w:gridCol w:w="2430"/>
+      </w:tblGrid>
+      <w:tr>
+        <w:trPr>
+          <w:cnfStyle w:val="100000000000" w:firstRow="1" w:lastRow="0" w:firstColumn="0" w:lastColumn="0" w:oddVBand="0" w:evenVBand="0" w:oddHBand="0" w:evenHBand="0" w:firstRowFirstColumn="0" w:firstRowLastColumn="0" w:lastRowFirstColumn="0" w:lastRowLastColumn="0"/>
+        </w:trPr>
+        <w:tc>
+          <w:tcPr>
+            <w:tcW w:w="1818" w:type="dxa"/>
+          </w:tcPr>
+          <w:p>
+            <w:r>
+              <w:t>Date/Time</w:t>
+            </w:r>
+          </w:p>
+        </w:tc>
+        <w:tc>
+          <w:tcPr>
+            <w:tcW w:w="1530" w:type="dxa"/>
+          </w:tcPr>
+          <w:p>
+            <w:r>
+              <w:t>Tester</w:t>
+            </w:r>
+          </w:p>
+        </w:tc>
+        <w:tc>
+          <w:tcPr>
+            <w:tcW w:w="1303" w:type="dxa"/>
+          </w:tcPr>
+          <w:p>
+            <w:r>
+              <w:t>Test ID</w:t>
+            </w:r>
+          </w:p>
+        </w:tc>
+        <w:tc>
+          <w:tcPr>
+            <w:tcW w:w="1667" w:type="dxa"/>
+          </w:tcPr>
+          <w:p>
+            <w:r>
+              <w:t>Test Phase</w:t>
+            </w:r>
+          </w:p>
+        </w:tc>
+        <w:tc>
+          <w:tcPr>
+            <w:tcW w:w="2430" w:type="dxa"/>
+          </w:tcPr>
+          <w:p>
+            <w:r>
+              <w:t>Status</w:t>
+            </w:r>
+          </w:p>
+        </w:tc>
+      </w:tr>
+      <w:tr>
+        <w:tc>
+          <w:tcPr>
+            <w:tcW w:w="1818" w:type="dxa"/>
+          </w:tcPr>
+          <w:p/>
+        </w:tc>
+        <w:tc>
+          <w:tcPr>
+            <w:tcW w:w="1530" w:type="dxa"/>
+          </w:tcPr>
+          <w:p/>
+        </w:tc>
+        <w:tc>
+          <w:tcPr>
+            <w:tcW w:w="1303" w:type="dxa"/>
+          </w:tcPr>
+          <w:p/>
+        </w:tc>
+        <w:tc>
+          <w:tcPr>
+            <w:tcW w:w="1667" w:type="dxa"/>
+          </w:tcPr>
+          <w:p/>
+        </w:tc>
+        <w:tc>
+          <w:tcPr>
+            <w:tcW w:w="2430" w:type="dxa"/>
+          </w:tcPr>
+          <w:p/>
+        </w:tc>
+      </w:tr>
+    </w:tbl>
     <w:p>
       <w:pPr>
         <w:spacing w:before="0"/>
@@ -2263,7 +3808,23 @@
         <w:b/>
         <w:sz w:val="16"/>
       </w:rPr>
-      <w:t xml:space="preserve">&lt;company name&gt; | </w:t>
+      <w:t>&lt;</w:t>
+    </w:r>
+    <w:proofErr w:type="gramStart"/>
+    <w:r>
+      <w:rPr>
+        <w:b/>
+        <w:sz w:val="16"/>
+      </w:rPr>
+      <w:t>company</w:t>
+    </w:r>
+    <w:proofErr w:type="gramEnd"/>
+    <w:r>
+      <w:rPr>
+        <w:b/>
+        <w:sz w:val="16"/>
+      </w:rPr>
+      <w:t xml:space="preserve"> name&gt; | </w:t>
     </w:r>
     <w:r>
       <w:rPr>
@@ -2444,7 +4005,7 @@
         <w:noProof/>
         <w:sz w:val="16"/>
       </w:rPr>
-      <w:t>3</w:t>
+      <w:t>5</w:t>
     </w:r>
     <w:r>
       <w:rPr>
@@ -2487,7 +4048,7 @@
         <w:noProof/>
         <w:sz w:val="16"/>
       </w:rPr>
-      <w:t>3</w:t>
+      <w:t>5</w:t>
     </w:r>
     <w:r>
       <w:rPr>
@@ -2649,7 +4210,25 @@
         <w:bCs/>
         <w:sz w:val="16"/>
       </w:rPr>
-      <w:t>Reported Bugs -  User Acceptance Tests</w:t>
+      <w:t xml:space="preserve">Reported Bugs </w:t>
+    </w:r>
+    <w:proofErr w:type="gramStart"/>
+    <w:r>
+      <w:rPr>
+        <w:b/>
+        <w:bCs/>
+        <w:sz w:val="16"/>
+      </w:rPr>
+      <w:t>-  User</w:t>
+    </w:r>
+    <w:proofErr w:type="gramEnd"/>
+    <w:r>
+      <w:rPr>
+        <w:b/>
+        <w:bCs/>
+        <w:sz w:val="16"/>
+      </w:rPr>
+      <w:t xml:space="preserve"> Acceptance Tests</w:t>
     </w:r>
   </w:p>
 </w:hdr>
@@ -2719,7 +4298,7 @@
   <w:abstractNum w:abstractNumId="3">
     <w:nsid w:val="FFFFFF89"/>
     <w:multiLevelType w:val="singleLevel"/>
-    <w:tmpl w:val="D5E6528A"/>
+    <w:tmpl w:val="E84E7E80"/>
     <w:lvl w:ilvl="0">
       <w:start w:val="1"/>
       <w:numFmt w:val="bullet"/>
@@ -5970,7 +7549,7 @@
   <w:style w:type="paragraph" w:default="1" w:styleId="Normal">
     <w:name w:val="Normal"/>
     <w:qFormat/>
-    <w:rsid w:val="00423355"/>
+    <w:rsid w:val="00E36E3D"/>
     <w:pPr>
       <w:spacing w:before="120"/>
     </w:pPr>
@@ -6818,7 +8397,7 @@
   <w:style w:type="paragraph" w:default="1" w:styleId="Normal">
     <w:name w:val="Normal"/>
     <w:qFormat/>
-    <w:rsid w:val="00423355"/>
+    <w:rsid w:val="00E36E3D"/>
     <w:pPr>
       <w:spacing w:before="120"/>
     </w:pPr>
@@ -7814,7 +9393,7 @@
 </file>
 
 <file path=customXml/itemProps1.xml><?xml version="1.0" encoding="utf-8"?>
-<ds:datastoreItem xmlns:ds="http://schemas.openxmlformats.org/officeDocument/2006/customXml" ds:itemID="{7B2FB567-C8BD-0C4A-8908-ECFFFCEA0555}">
+<ds:datastoreItem xmlns:ds="http://schemas.openxmlformats.org/officeDocument/2006/customXml" ds:itemID="{2B71E5E8-7A74-6F42-9BE0-31D6182CFCAE}">
   <ds:schemaRefs>
     <ds:schemaRef ds:uri="http://schemas.openxmlformats.org/officeDocument/2006/bibliography"/>
   </ds:schemaRefs>

</xml_diff>

<commit_message>
added test case for bug 3 - overall win loss ratio appears incorrect
Signed-off-by: Sam Stow <sam@appfactory.com.au>
</commit_message>
<xml_diff>
--- a/assets/UATsReportedBugs.docx
+++ b/assets/UATsReportedBugs.docx
@@ -2083,10 +2083,7 @@
           </w:tcPr>
           <w:p>
             <w:r>
-              <w:t>Confirm winnings</w:t>
-            </w:r>
-            <w:r>
-              <w:t xml:space="preserve"> for 1 match = 5 and player balance is increased by 5. </w:t>
+              <w:t xml:space="preserve">Confirm winnings for 1 match = 5 and player balance is increased by 5. </w:t>
             </w:r>
           </w:p>
         </w:tc>
@@ -3548,10 +3545,7 @@
           </w:tcPr>
           <w:p>
             <w:r>
-              <w:t xml:space="preserve">Repeat steps 4 &amp; 5 until </w:t>
-            </w:r>
-            <w:r>
-              <w:t>game play is ended</w:t>
+              <w:t>Repeat steps 4 &amp; 5 until game play is ended</w:t>
             </w:r>
           </w:p>
         </w:tc>
@@ -3563,8 +3557,6 @@
             <w:r>
               <w:t>Confirm player balance is zero</w:t>
             </w:r>
-            <w:bookmarkStart w:id="7" w:name="_GoBack"/>
-            <w:bookmarkEnd w:id="7"/>
           </w:p>
         </w:tc>
         <w:tc>
@@ -3749,6 +3741,1473 @@
         <w:spacing w:before="0"/>
       </w:pPr>
     </w:p>
+    <w:p>
+      <w:pPr>
+        <w:spacing w:before="0"/>
+      </w:pPr>
+      <w:r>
+        <w:br w:type="page"/>
+      </w:r>
+    </w:p>
+    <w:p>
+      <w:pPr>
+        <w:pStyle w:val="Heading2"/>
+      </w:pPr>
+      <w:r>
+        <w:lastRenderedPageBreak/>
+        <w:t xml:space="preserve">Script 3: </w:t>
+      </w:r>
+      <w:r>
+        <w:t xml:space="preserve">Bug – </w:t>
+      </w:r>
+      <w:r>
+        <w:t>Odds in the game do not appear to be correct.</w:t>
+      </w:r>
+    </w:p>
+    <w:p>
+      <w:pPr>
+        <w:pStyle w:val="Heading3"/>
+      </w:pPr>
+      <w:r>
+        <w:t>Script Description</w:t>
+      </w:r>
+    </w:p>
+    <w:p>
+      <w:pPr>
+        <w:pStyle w:val="ListBullet"/>
+      </w:pPr>
+      <w:r>
+        <w:t xml:space="preserve">This script covers the </w:t>
+      </w:r>
+      <w:proofErr w:type="gramStart"/>
+      <w:r>
+        <w:t>bug which</w:t>
+      </w:r>
+      <w:proofErr w:type="gramEnd"/>
+      <w:r>
+        <w:t xml:space="preserve"> occurs at the end of gameplay when reviewing the win loss ratio</w:t>
+      </w:r>
+      <w:r>
+        <w:t>.</w:t>
+      </w:r>
+      <w:r>
+        <w:t xml:space="preserve"> Crown and Anchor games have an approximate 8% bias to the house. So the </w:t>
+      </w:r>
+      <w:proofErr w:type="gramStart"/>
+      <w:r>
+        <w:t>win :</w:t>
+      </w:r>
+      <w:proofErr w:type="gramEnd"/>
+      <w:r>
+        <w:t xml:space="preserve"> (</w:t>
+      </w:r>
+      <w:proofErr w:type="spellStart"/>
+      <w:r>
+        <w:t>win+lose</w:t>
+      </w:r>
+      <w:proofErr w:type="spellEnd"/>
+      <w:r>
+        <w:t>) ratio should approximately equal 0.42. This does not appear to be the case. Win rates appear to be either ~40% or ~60%.</w:t>
+      </w:r>
+    </w:p>
+    <w:p>
+      <w:pPr>
+        <w:pStyle w:val="Heading3"/>
+      </w:pPr>
+      <w:r>
+        <w:t>Testing Requirements</w:t>
+      </w:r>
+    </w:p>
+    <w:p>
+      <w:pPr>
+        <w:rPr>
+          <w:lang w:eastAsia="en-AU"/>
+        </w:rPr>
+      </w:pPr>
+      <w:r>
+        <w:t xml:space="preserve">This test concerns the overall outcome of the </w:t>
+      </w:r>
+      <w:proofErr w:type="gramStart"/>
+      <w:r>
+        <w:t>game which</w:t>
+      </w:r>
+      <w:proofErr w:type="gramEnd"/>
+      <w:r>
+        <w:t xml:space="preserve"> should be 8% in </w:t>
+      </w:r>
+      <w:proofErr w:type="spellStart"/>
+      <w:r>
+        <w:t>favour</w:t>
+      </w:r>
+      <w:proofErr w:type="spellEnd"/>
+      <w:r>
+        <w:t xml:space="preserve"> of the house. Therefore the overall win/loss ratio after a sufficient number of rounds played should approximate 42%, or the player should only win 42 games out of every 100. Obviously a margin of error is allowable but this reduces as the number of games played increases. </w:t>
+      </w:r>
+    </w:p>
+    <w:p>
+      <w:pPr>
+        <w:pStyle w:val="Heading3"/>
+      </w:pPr>
+      <w:r>
+        <w:t>Pre-conditions</w:t>
+      </w:r>
+    </w:p>
+    <w:p>
+      <w:pPr>
+        <w:pStyle w:val="ListBullet"/>
+      </w:pPr>
+      <w:r>
+        <w:t>A user must have registered for gameplay and have a positive balance greater than the minimum bet.</w:t>
+      </w:r>
+    </w:p>
+    <w:p>
+      <w:pPr>
+        <w:pStyle w:val="ListBullet"/>
+      </w:pPr>
+      <w:r>
+        <w:t>A game must be initialized with 3 dice.</w:t>
+      </w:r>
+    </w:p>
+    <w:p>
+      <w:pPr>
+        <w:pStyle w:val="Heading3"/>
+      </w:pPr>
+      <w:r>
+        <w:t>Required Data</w:t>
+      </w:r>
+    </w:p>
+    <w:tbl>
+      <w:tblPr>
+        <w:tblStyle w:val="TableGrid"/>
+        <w:tblW w:w="0" w:type="auto"/>
+        <w:tblLook w:val="01E0" w:firstRow="1" w:lastRow="1" w:firstColumn="1" w:lastColumn="1" w:noHBand="0" w:noVBand="0"/>
+      </w:tblPr>
+      <w:tblGrid>
+        <w:gridCol w:w="1397"/>
+        <w:gridCol w:w="1328"/>
+        <w:gridCol w:w="1770"/>
+        <w:gridCol w:w="1429"/>
+        <w:gridCol w:w="1822"/>
+        <w:gridCol w:w="1110"/>
+      </w:tblGrid>
+      <w:tr>
+        <w:tc>
+          <w:tcPr>
+            <w:tcW w:w="8856" w:type="dxa"/>
+            <w:gridSpan w:val="6"/>
+            <w:tcBorders>
+              <w:top w:val="single" w:sz="4" w:space="0" w:color="auto"/>
+              <w:left w:val="single" w:sz="4" w:space="0" w:color="auto"/>
+              <w:bottom w:val="single" w:sz="4" w:space="0" w:color="auto"/>
+              <w:right w:val="single" w:sz="4" w:space="0" w:color="auto"/>
+            </w:tcBorders>
+            <w:shd w:val="clear" w:color="auto" w:fill="333399"/>
+          </w:tcPr>
+          <w:p>
+            <w:pPr>
+              <w:pStyle w:val="bp"/>
+              <w:spacing w:before="0" w:after="0"/>
+              <w:jc w:val="center"/>
+              <w:rPr>
+                <w:b/>
+                <w:color w:val="FFFFFF" w:themeColor="background1"/>
+              </w:rPr>
+            </w:pPr>
+            <w:r>
+              <w:rPr>
+                <w:b/>
+                <w:color w:val="FFFFFF" w:themeColor="background1"/>
+              </w:rPr>
+              <w:t>Test Data Table</w:t>
+            </w:r>
+          </w:p>
+        </w:tc>
+      </w:tr>
+      <w:tr>
+        <w:tc>
+          <w:tcPr>
+            <w:tcW w:w="1397" w:type="dxa"/>
+            <w:tcBorders>
+              <w:top w:val="single" w:sz="4" w:space="0" w:color="auto"/>
+              <w:left w:val="single" w:sz="4" w:space="0" w:color="auto"/>
+              <w:bottom w:val="single" w:sz="4" w:space="0" w:color="auto"/>
+              <w:right w:val="single" w:sz="4" w:space="0" w:color="auto"/>
+            </w:tcBorders>
+            <w:shd w:val="clear" w:color="auto" w:fill="333399"/>
+          </w:tcPr>
+          <w:p>
+            <w:pPr>
+              <w:pStyle w:val="bp"/>
+              <w:spacing w:before="0" w:after="0"/>
+              <w:rPr>
+                <w:b/>
+                <w:color w:val="FFFFFF" w:themeColor="background1"/>
+              </w:rPr>
+            </w:pPr>
+          </w:p>
+        </w:tc>
+        <w:tc>
+          <w:tcPr>
+            <w:tcW w:w="1328" w:type="dxa"/>
+            <w:tcBorders>
+              <w:top w:val="single" w:sz="4" w:space="0" w:color="auto"/>
+              <w:left w:val="single" w:sz="4" w:space="0" w:color="auto"/>
+              <w:bottom w:val="single" w:sz="4" w:space="0" w:color="auto"/>
+              <w:right w:val="single" w:sz="4" w:space="0" w:color="auto"/>
+            </w:tcBorders>
+            <w:shd w:val="clear" w:color="auto" w:fill="333399"/>
+          </w:tcPr>
+          <w:p>
+            <w:pPr>
+              <w:pStyle w:val="bp"/>
+              <w:spacing w:before="0" w:after="0"/>
+              <w:jc w:val="center"/>
+              <w:rPr>
+                <w:b/>
+                <w:color w:val="FFFFFF" w:themeColor="background1"/>
+              </w:rPr>
+            </w:pPr>
+            <w:r>
+              <w:rPr>
+                <w:b/>
+                <w:color w:val="FFFFFF" w:themeColor="background1"/>
+              </w:rPr>
+              <w:t>1</w:t>
+            </w:r>
+          </w:p>
+        </w:tc>
+        <w:tc>
+          <w:tcPr>
+            <w:tcW w:w="1770" w:type="dxa"/>
+            <w:tcBorders>
+              <w:top w:val="single" w:sz="4" w:space="0" w:color="auto"/>
+              <w:left w:val="single" w:sz="4" w:space="0" w:color="auto"/>
+              <w:bottom w:val="single" w:sz="4" w:space="0" w:color="auto"/>
+              <w:right w:val="single" w:sz="4" w:space="0" w:color="auto"/>
+            </w:tcBorders>
+            <w:shd w:val="clear" w:color="auto" w:fill="333399"/>
+          </w:tcPr>
+          <w:p>
+            <w:pPr>
+              <w:pStyle w:val="bp"/>
+              <w:spacing w:before="0" w:after="0"/>
+              <w:jc w:val="center"/>
+              <w:rPr>
+                <w:b/>
+                <w:color w:val="FFFFFF" w:themeColor="background1"/>
+              </w:rPr>
+            </w:pPr>
+            <w:r>
+              <w:rPr>
+                <w:b/>
+                <w:color w:val="FFFFFF" w:themeColor="background1"/>
+              </w:rPr>
+              <w:t>2</w:t>
+            </w:r>
+          </w:p>
+        </w:tc>
+        <w:tc>
+          <w:tcPr>
+            <w:tcW w:w="1429" w:type="dxa"/>
+            <w:tcBorders>
+              <w:top w:val="single" w:sz="4" w:space="0" w:color="auto"/>
+              <w:left w:val="single" w:sz="4" w:space="0" w:color="auto"/>
+              <w:bottom w:val="single" w:sz="4" w:space="0" w:color="auto"/>
+              <w:right w:val="single" w:sz="4" w:space="0" w:color="auto"/>
+            </w:tcBorders>
+            <w:shd w:val="clear" w:color="auto" w:fill="333399"/>
+          </w:tcPr>
+          <w:p>
+            <w:pPr>
+              <w:pStyle w:val="bp"/>
+              <w:spacing w:before="0" w:after="0"/>
+              <w:jc w:val="center"/>
+              <w:rPr>
+                <w:b/>
+                <w:color w:val="FFFFFF" w:themeColor="background1"/>
+              </w:rPr>
+            </w:pPr>
+            <w:r>
+              <w:rPr>
+                <w:b/>
+                <w:color w:val="FFFFFF" w:themeColor="background1"/>
+              </w:rPr>
+              <w:t>3</w:t>
+            </w:r>
+          </w:p>
+        </w:tc>
+        <w:tc>
+          <w:tcPr>
+            <w:tcW w:w="1822" w:type="dxa"/>
+            <w:tcBorders>
+              <w:top w:val="single" w:sz="4" w:space="0" w:color="auto"/>
+              <w:left w:val="single" w:sz="4" w:space="0" w:color="auto"/>
+              <w:bottom w:val="single" w:sz="4" w:space="0" w:color="auto"/>
+              <w:right w:val="single" w:sz="4" w:space="0" w:color="auto"/>
+            </w:tcBorders>
+            <w:shd w:val="clear" w:color="auto" w:fill="333399"/>
+          </w:tcPr>
+          <w:p>
+            <w:pPr>
+              <w:pStyle w:val="bp"/>
+              <w:spacing w:before="0" w:after="0"/>
+              <w:jc w:val="center"/>
+              <w:rPr>
+                <w:b/>
+                <w:color w:val="FFFFFF" w:themeColor="background1"/>
+              </w:rPr>
+            </w:pPr>
+            <w:r>
+              <w:rPr>
+                <w:b/>
+                <w:color w:val="FFFFFF" w:themeColor="background1"/>
+              </w:rPr>
+              <w:t>4</w:t>
+            </w:r>
+          </w:p>
+        </w:tc>
+        <w:tc>
+          <w:tcPr>
+            <w:tcW w:w="1110" w:type="dxa"/>
+            <w:tcBorders>
+              <w:top w:val="single" w:sz="4" w:space="0" w:color="auto"/>
+              <w:left w:val="single" w:sz="4" w:space="0" w:color="auto"/>
+              <w:bottom w:val="single" w:sz="4" w:space="0" w:color="auto"/>
+              <w:right w:val="single" w:sz="4" w:space="0" w:color="auto"/>
+            </w:tcBorders>
+            <w:shd w:val="clear" w:color="auto" w:fill="333399"/>
+          </w:tcPr>
+          <w:p>
+            <w:pPr>
+              <w:pStyle w:val="bp"/>
+              <w:spacing w:before="0" w:after="0"/>
+              <w:jc w:val="center"/>
+              <w:rPr>
+                <w:b/>
+                <w:color w:val="FFFFFF" w:themeColor="background1"/>
+              </w:rPr>
+            </w:pPr>
+            <w:r>
+              <w:rPr>
+                <w:b/>
+                <w:color w:val="FFFFFF" w:themeColor="background1"/>
+              </w:rPr>
+              <w:t>5</w:t>
+            </w:r>
+          </w:p>
+        </w:tc>
+      </w:tr>
+      <w:tr>
+        <w:tc>
+          <w:tcPr>
+            <w:tcW w:w="1397" w:type="dxa"/>
+            <w:tcBorders>
+              <w:top w:val="single" w:sz="4" w:space="0" w:color="auto"/>
+            </w:tcBorders>
+            <w:shd w:val="clear" w:color="auto" w:fill="333399"/>
+          </w:tcPr>
+          <w:p>
+            <w:pPr>
+              <w:pStyle w:val="bp"/>
+              <w:spacing w:before="0" w:after="0"/>
+              <w:rPr>
+                <w:color w:val="FFFFFF" w:themeColor="background1"/>
+              </w:rPr>
+            </w:pPr>
+            <w:r>
+              <w:rPr>
+                <w:color w:val="FFFFFF" w:themeColor="background1"/>
+              </w:rPr>
+              <w:t>A valid user</w:t>
+            </w:r>
+          </w:p>
+        </w:tc>
+        <w:tc>
+          <w:tcPr>
+            <w:tcW w:w="1328" w:type="dxa"/>
+            <w:tcBorders>
+              <w:top w:val="single" w:sz="4" w:space="0" w:color="auto"/>
+            </w:tcBorders>
+          </w:tcPr>
+          <w:p>
+            <w:pPr>
+              <w:pStyle w:val="bp"/>
+              <w:spacing w:before="0" w:after="0"/>
+              <w:rPr>
+                <w:color w:val="0000FF"/>
+              </w:rPr>
+            </w:pPr>
+            <w:r>
+              <w:rPr>
+                <w:color w:val="0000FF"/>
+              </w:rPr>
+              <w:t>Name  “Sam”</w:t>
+            </w:r>
+          </w:p>
+        </w:tc>
+        <w:tc>
+          <w:tcPr>
+            <w:tcW w:w="1770" w:type="dxa"/>
+            <w:tcBorders>
+              <w:top w:val="single" w:sz="4" w:space="0" w:color="auto"/>
+            </w:tcBorders>
+          </w:tcPr>
+          <w:p>
+            <w:pPr>
+              <w:pStyle w:val="bp"/>
+              <w:spacing w:before="0" w:after="0"/>
+            </w:pPr>
+            <w:r>
+              <w:t>Starting balance 10</w:t>
+            </w:r>
+            <w:r>
+              <w:t>0</w:t>
+            </w:r>
+          </w:p>
+        </w:tc>
+        <w:tc>
+          <w:tcPr>
+            <w:tcW w:w="1429" w:type="dxa"/>
+            <w:tcBorders>
+              <w:top w:val="single" w:sz="4" w:space="0" w:color="auto"/>
+            </w:tcBorders>
+          </w:tcPr>
+          <w:p>
+            <w:pPr>
+              <w:pStyle w:val="bp"/>
+              <w:spacing w:before="0" w:after="0"/>
+            </w:pPr>
+            <w:r>
+              <w:t>Minimum balance limit</w:t>
+            </w:r>
+          </w:p>
+          <w:p>
+            <w:pPr>
+              <w:pStyle w:val="bp"/>
+              <w:spacing w:before="0" w:after="0"/>
+            </w:pPr>
+            <w:r>
+              <w:t>0</w:t>
+            </w:r>
+          </w:p>
+        </w:tc>
+        <w:tc>
+          <w:tcPr>
+            <w:tcW w:w="1822" w:type="dxa"/>
+            <w:tcBorders>
+              <w:top w:val="single" w:sz="4" w:space="0" w:color="auto"/>
+            </w:tcBorders>
+          </w:tcPr>
+          <w:p>
+            <w:pPr>
+              <w:pStyle w:val="bp"/>
+              <w:spacing w:before="0" w:after="0"/>
+            </w:pPr>
+          </w:p>
+        </w:tc>
+        <w:tc>
+          <w:tcPr>
+            <w:tcW w:w="1110" w:type="dxa"/>
+            <w:tcBorders>
+              <w:top w:val="single" w:sz="4" w:space="0" w:color="auto"/>
+            </w:tcBorders>
+          </w:tcPr>
+          <w:p>
+            <w:pPr>
+              <w:pStyle w:val="bp"/>
+              <w:spacing w:before="0" w:after="0"/>
+            </w:pPr>
+          </w:p>
+        </w:tc>
+      </w:tr>
+      <w:tr>
+        <w:tc>
+          <w:tcPr>
+            <w:tcW w:w="1397" w:type="dxa"/>
+            <w:shd w:val="clear" w:color="auto" w:fill="333399"/>
+          </w:tcPr>
+          <w:p>
+            <w:pPr>
+              <w:pStyle w:val="bp"/>
+              <w:spacing w:before="0" w:after="0"/>
+              <w:rPr>
+                <w:color w:val="FFFFFF" w:themeColor="background1"/>
+              </w:rPr>
+            </w:pPr>
+            <w:r>
+              <w:rPr>
+                <w:color w:val="FFFFFF" w:themeColor="background1"/>
+              </w:rPr>
+              <w:t>Three new dice</w:t>
+            </w:r>
+          </w:p>
+        </w:tc>
+        <w:tc>
+          <w:tcPr>
+            <w:tcW w:w="1328" w:type="dxa"/>
+          </w:tcPr>
+          <w:p>
+            <w:pPr>
+              <w:pStyle w:val="bp"/>
+              <w:spacing w:before="0" w:after="0"/>
+              <w:rPr>
+                <w:color w:val="0000FF"/>
+              </w:rPr>
+            </w:pPr>
+            <w:r>
+              <w:rPr>
+                <w:color w:val="0000FF"/>
+              </w:rPr>
+              <w:t>No initialization values</w:t>
+            </w:r>
+          </w:p>
+        </w:tc>
+        <w:tc>
+          <w:tcPr>
+            <w:tcW w:w="1770" w:type="dxa"/>
+          </w:tcPr>
+          <w:p>
+            <w:pPr>
+              <w:pStyle w:val="bp"/>
+              <w:spacing w:before="0" w:after="0"/>
+            </w:pPr>
+            <w:r>
+              <w:t>Variable names d1, d2, d3</w:t>
+            </w:r>
+          </w:p>
+        </w:tc>
+        <w:tc>
+          <w:tcPr>
+            <w:tcW w:w="1429" w:type="dxa"/>
+          </w:tcPr>
+          <w:p>
+            <w:pPr>
+              <w:pStyle w:val="bp"/>
+              <w:spacing w:before="0" w:after="0"/>
+            </w:pPr>
+          </w:p>
+        </w:tc>
+        <w:tc>
+          <w:tcPr>
+            <w:tcW w:w="1822" w:type="dxa"/>
+          </w:tcPr>
+          <w:p>
+            <w:pPr>
+              <w:pStyle w:val="bp"/>
+              <w:spacing w:before="0" w:after="0"/>
+            </w:pPr>
+          </w:p>
+        </w:tc>
+        <w:tc>
+          <w:tcPr>
+            <w:tcW w:w="1110" w:type="dxa"/>
+          </w:tcPr>
+          <w:p>
+            <w:pPr>
+              <w:pStyle w:val="bp"/>
+              <w:spacing w:before="0" w:after="0"/>
+            </w:pPr>
+          </w:p>
+        </w:tc>
+      </w:tr>
+      <w:tr>
+        <w:tc>
+          <w:tcPr>
+            <w:tcW w:w="1397" w:type="dxa"/>
+            <w:shd w:val="clear" w:color="auto" w:fill="333399"/>
+          </w:tcPr>
+          <w:p>
+            <w:pPr>
+              <w:pStyle w:val="bp"/>
+              <w:spacing w:before="0" w:after="0"/>
+              <w:rPr>
+                <w:color w:val="FFFFFF" w:themeColor="background1"/>
+              </w:rPr>
+            </w:pPr>
+            <w:r>
+              <w:rPr>
+                <w:color w:val="FFFFFF" w:themeColor="background1"/>
+              </w:rPr>
+              <w:t>Game</w:t>
+            </w:r>
+          </w:p>
+        </w:tc>
+        <w:tc>
+          <w:tcPr>
+            <w:tcW w:w="1328" w:type="dxa"/>
+          </w:tcPr>
+          <w:p>
+            <w:pPr>
+              <w:pStyle w:val="bp"/>
+              <w:spacing w:before="0" w:after="0"/>
+              <w:rPr>
+                <w:color w:val="0000FF"/>
+              </w:rPr>
+            </w:pPr>
+            <w:proofErr w:type="spellStart"/>
+            <w:r>
+              <w:rPr>
+                <w:color w:val="0000FF"/>
+              </w:rPr>
+              <w:t>Initialised</w:t>
+            </w:r>
+            <w:proofErr w:type="spellEnd"/>
+            <w:r>
+              <w:rPr>
+                <w:color w:val="0000FF"/>
+              </w:rPr>
+              <w:t xml:space="preserve"> with dice d1, d2 &amp; d3</w:t>
+            </w:r>
+          </w:p>
+        </w:tc>
+        <w:tc>
+          <w:tcPr>
+            <w:tcW w:w="1770" w:type="dxa"/>
+          </w:tcPr>
+          <w:p>
+            <w:pPr>
+              <w:pStyle w:val="bp"/>
+              <w:spacing w:before="0" w:after="0"/>
+            </w:pPr>
+          </w:p>
+        </w:tc>
+        <w:tc>
+          <w:tcPr>
+            <w:tcW w:w="1429" w:type="dxa"/>
+          </w:tcPr>
+          <w:p>
+            <w:pPr>
+              <w:pStyle w:val="bp"/>
+              <w:spacing w:before="0" w:after="0"/>
+            </w:pPr>
+          </w:p>
+        </w:tc>
+        <w:tc>
+          <w:tcPr>
+            <w:tcW w:w="1822" w:type="dxa"/>
+          </w:tcPr>
+          <w:p>
+            <w:pPr>
+              <w:pStyle w:val="bp"/>
+              <w:spacing w:before="0" w:after="0"/>
+            </w:pPr>
+          </w:p>
+        </w:tc>
+        <w:tc>
+          <w:tcPr>
+            <w:tcW w:w="1110" w:type="dxa"/>
+          </w:tcPr>
+          <w:p>
+            <w:pPr>
+              <w:pStyle w:val="bp"/>
+              <w:spacing w:before="0" w:after="0"/>
+            </w:pPr>
+          </w:p>
+        </w:tc>
+      </w:tr>
+      <w:tr>
+        <w:tc>
+          <w:tcPr>
+            <w:tcW w:w="1397" w:type="dxa"/>
+            <w:shd w:val="clear" w:color="auto" w:fill="333399"/>
+          </w:tcPr>
+          <w:p>
+            <w:pPr>
+              <w:pStyle w:val="bp"/>
+              <w:spacing w:before="0" w:after="0"/>
+              <w:rPr>
+                <w:color w:val="FFFFFF" w:themeColor="background1"/>
+              </w:rPr>
+            </w:pPr>
+            <w:r>
+              <w:rPr>
+                <w:color w:val="FFFFFF" w:themeColor="background1"/>
+              </w:rPr>
+              <w:t>A bet</w:t>
+            </w:r>
+          </w:p>
+        </w:tc>
+        <w:tc>
+          <w:tcPr>
+            <w:tcW w:w="1328" w:type="dxa"/>
+          </w:tcPr>
+          <w:p>
+            <w:pPr>
+              <w:pStyle w:val="bp"/>
+              <w:spacing w:before="0" w:after="0"/>
+              <w:rPr>
+                <w:color w:val="0000FF"/>
+              </w:rPr>
+            </w:pPr>
+            <w:r>
+              <w:rPr>
+                <w:color w:val="0000FF"/>
+              </w:rPr>
+              <w:t>Pick “Crown”</w:t>
+            </w:r>
+          </w:p>
+        </w:tc>
+        <w:tc>
+          <w:tcPr>
+            <w:tcW w:w="1770" w:type="dxa"/>
+          </w:tcPr>
+          <w:p>
+            <w:pPr>
+              <w:pStyle w:val="bp"/>
+              <w:spacing w:before="0" w:after="0"/>
+            </w:pPr>
+            <w:r>
+              <w:t>Bet $5</w:t>
+            </w:r>
+          </w:p>
+        </w:tc>
+        <w:tc>
+          <w:tcPr>
+            <w:tcW w:w="1429" w:type="dxa"/>
+          </w:tcPr>
+          <w:p>
+            <w:pPr>
+              <w:pStyle w:val="bp"/>
+              <w:spacing w:before="0" w:after="0"/>
+            </w:pPr>
+          </w:p>
+        </w:tc>
+        <w:tc>
+          <w:tcPr>
+            <w:tcW w:w="1822" w:type="dxa"/>
+          </w:tcPr>
+          <w:p>
+            <w:pPr>
+              <w:pStyle w:val="bp"/>
+              <w:spacing w:before="0" w:after="0"/>
+            </w:pPr>
+          </w:p>
+        </w:tc>
+        <w:tc>
+          <w:tcPr>
+            <w:tcW w:w="1110" w:type="dxa"/>
+          </w:tcPr>
+          <w:p>
+            <w:pPr>
+              <w:pStyle w:val="bp"/>
+              <w:spacing w:before="0" w:after="0"/>
+            </w:pPr>
+          </w:p>
+        </w:tc>
+      </w:tr>
+      <w:tr>
+        <w:tc>
+          <w:tcPr>
+            <w:tcW w:w="1397" w:type="dxa"/>
+            <w:shd w:val="clear" w:color="auto" w:fill="333399"/>
+          </w:tcPr>
+          <w:p>
+            <w:pPr>
+              <w:pStyle w:val="bp"/>
+              <w:spacing w:before="0" w:after="0"/>
+              <w:rPr>
+                <w:color w:val="FFFFFF" w:themeColor="background1"/>
+              </w:rPr>
+            </w:pPr>
+            <w:r>
+              <w:rPr>
+                <w:color w:val="FFFFFF" w:themeColor="background1"/>
+              </w:rPr>
+              <w:t>Number of games to play</w:t>
+            </w:r>
+          </w:p>
+        </w:tc>
+        <w:tc>
+          <w:tcPr>
+            <w:tcW w:w="1328" w:type="dxa"/>
+          </w:tcPr>
+          <w:p>
+            <w:pPr>
+              <w:pStyle w:val="bp"/>
+              <w:spacing w:before="0" w:after="0"/>
+              <w:rPr>
+                <w:color w:val="0000FF"/>
+              </w:rPr>
+            </w:pPr>
+            <w:r>
+              <w:rPr>
+                <w:color w:val="0000FF"/>
+              </w:rPr>
+              <w:t>Number of games = 100</w:t>
+            </w:r>
+          </w:p>
+        </w:tc>
+        <w:tc>
+          <w:tcPr>
+            <w:tcW w:w="1770" w:type="dxa"/>
+          </w:tcPr>
+          <w:p>
+            <w:pPr>
+              <w:pStyle w:val="bp"/>
+              <w:spacing w:before="0" w:after="0"/>
+            </w:pPr>
+          </w:p>
+        </w:tc>
+        <w:tc>
+          <w:tcPr>
+            <w:tcW w:w="1429" w:type="dxa"/>
+          </w:tcPr>
+          <w:p>
+            <w:pPr>
+              <w:pStyle w:val="bp"/>
+              <w:spacing w:before="0" w:after="0"/>
+            </w:pPr>
+          </w:p>
+        </w:tc>
+        <w:tc>
+          <w:tcPr>
+            <w:tcW w:w="1822" w:type="dxa"/>
+          </w:tcPr>
+          <w:p>
+            <w:pPr>
+              <w:pStyle w:val="bp"/>
+              <w:spacing w:before="0" w:after="0"/>
+            </w:pPr>
+          </w:p>
+        </w:tc>
+        <w:tc>
+          <w:tcPr>
+            <w:tcW w:w="1110" w:type="dxa"/>
+          </w:tcPr>
+          <w:p>
+            <w:pPr>
+              <w:pStyle w:val="bp"/>
+              <w:spacing w:before="0" w:after="0"/>
+            </w:pPr>
+          </w:p>
+        </w:tc>
+      </w:tr>
+    </w:tbl>
+    <w:p/>
+    <w:p>
+      <w:pPr>
+        <w:pStyle w:val="Heading3"/>
+      </w:pPr>
+      <w:r>
+        <w:t>Post-conditions</w:t>
+      </w:r>
+    </w:p>
+    <w:p>
+      <w:pPr>
+        <w:pStyle w:val="ListBullet"/>
+      </w:pPr>
+      <w:r>
+        <w:t xml:space="preserve">We expect </w:t>
+      </w:r>
+      <w:r>
+        <w:t xml:space="preserve">that after 100 games played the overall win/loss ratio should approximate 42% with a small margin of error (~1%). </w:t>
+      </w:r>
+    </w:p>
+    <w:p>
+      <w:pPr>
+        <w:pStyle w:val="ListBullet"/>
+      </w:pPr>
+      <w:r>
+        <w:t>We expect to obtain consistent results after running the test 5 times.</w:t>
+      </w:r>
+    </w:p>
+    <w:p>
+      <w:pPr>
+        <w:pStyle w:val="Heading3"/>
+      </w:pPr>
+      <w:r>
+        <w:lastRenderedPageBreak/>
+        <w:t>Script Steps</w:t>
+      </w:r>
+    </w:p>
+    <w:tbl>
+      <w:tblPr>
+        <w:tblW w:w="8708" w:type="dxa"/>
+        <w:tblBorders>
+          <w:top w:val="single" w:sz="6" w:space="0" w:color="000080"/>
+          <w:left w:val="single" w:sz="6" w:space="0" w:color="000080"/>
+          <w:bottom w:val="single" w:sz="6" w:space="0" w:color="000080"/>
+          <w:right w:val="single" w:sz="6" w:space="0" w:color="000080"/>
+          <w:insideH w:val="single" w:sz="6" w:space="0" w:color="000080"/>
+          <w:insideV w:val="single" w:sz="6" w:space="0" w:color="000080"/>
+        </w:tblBorders>
+        <w:tblLayout w:type="fixed"/>
+        <w:tblLook w:val="00A0" w:firstRow="1" w:lastRow="0" w:firstColumn="1" w:lastColumn="0" w:noHBand="0" w:noVBand="0"/>
+      </w:tblPr>
+      <w:tblGrid>
+        <w:gridCol w:w="738"/>
+        <w:gridCol w:w="3416"/>
+        <w:gridCol w:w="3795"/>
+        <w:gridCol w:w="759"/>
+      </w:tblGrid>
+      <w:tr>
+        <w:trPr>
+          <w:tblHeader/>
+        </w:trPr>
+        <w:tc>
+          <w:tcPr>
+            <w:tcW w:w="738" w:type="dxa"/>
+            <w:shd w:val="solid" w:color="000080" w:fill="FFFFFF"/>
+          </w:tcPr>
+          <w:p>
+            <w:pPr>
+              <w:jc w:val="center"/>
+              <w:rPr>
+                <w:b/>
+                <w:bCs/>
+                <w:color w:val="FFFFFF"/>
+              </w:rPr>
+            </w:pPr>
+            <w:r>
+              <w:rPr>
+                <w:b/>
+                <w:bCs/>
+                <w:color w:val="FFFFFF"/>
+              </w:rPr>
+              <w:t>Step #</w:t>
+            </w:r>
+          </w:p>
+        </w:tc>
+        <w:tc>
+          <w:tcPr>
+            <w:tcW w:w="3416" w:type="dxa"/>
+            <w:shd w:val="solid" w:color="000080" w:fill="FFFFFF"/>
+          </w:tcPr>
+          <w:p>
+            <w:pPr>
+              <w:jc w:val="center"/>
+              <w:rPr>
+                <w:b/>
+                <w:bCs/>
+                <w:color w:val="FFFFFF"/>
+              </w:rPr>
+            </w:pPr>
+            <w:r>
+              <w:rPr>
+                <w:b/>
+                <w:bCs/>
+                <w:color w:val="FFFFFF"/>
+              </w:rPr>
+              <w:t>Test Action</w:t>
+            </w:r>
+          </w:p>
+        </w:tc>
+        <w:tc>
+          <w:tcPr>
+            <w:tcW w:w="3795" w:type="dxa"/>
+            <w:shd w:val="solid" w:color="000080" w:fill="FFFFFF"/>
+          </w:tcPr>
+          <w:p>
+            <w:pPr>
+              <w:jc w:val="center"/>
+              <w:rPr>
+                <w:b/>
+                <w:bCs/>
+                <w:color w:val="FFFFFF"/>
+              </w:rPr>
+            </w:pPr>
+            <w:r>
+              <w:rPr>
+                <w:b/>
+                <w:bCs/>
+                <w:color w:val="FFFFFF"/>
+              </w:rPr>
+              <w:t>Expected Results</w:t>
+            </w:r>
+          </w:p>
+        </w:tc>
+        <w:tc>
+          <w:tcPr>
+            <w:tcW w:w="759" w:type="dxa"/>
+            <w:shd w:val="solid" w:color="000080" w:fill="FFFFFF"/>
+          </w:tcPr>
+          <w:p>
+            <w:pPr>
+              <w:jc w:val="center"/>
+              <w:rPr>
+                <w:b/>
+                <w:bCs/>
+                <w:color w:val="FFFFFF"/>
+              </w:rPr>
+            </w:pPr>
+            <w:r>
+              <w:rPr>
+                <w:b/>
+                <w:bCs/>
+                <w:color w:val="FFFFFF"/>
+              </w:rPr>
+              <w:t>Pass/ Fail</w:t>
+            </w:r>
+          </w:p>
+        </w:tc>
+      </w:tr>
+      <w:tr>
+        <w:tc>
+          <w:tcPr>
+            <w:tcW w:w="738" w:type="dxa"/>
+          </w:tcPr>
+          <w:p>
+            <w:r>
+              <w:t>1</w:t>
+            </w:r>
+          </w:p>
+        </w:tc>
+        <w:tc>
+          <w:tcPr>
+            <w:tcW w:w="3416" w:type="dxa"/>
+          </w:tcPr>
+          <w:p>
+            <w:r>
+              <w:t>Create dice</w:t>
+            </w:r>
+          </w:p>
+        </w:tc>
+        <w:tc>
+          <w:tcPr>
+            <w:tcW w:w="3795" w:type="dxa"/>
+          </w:tcPr>
+          <w:p>
+            <w:r>
+              <w:t>3 new dice exist – d1, d2, d3</w:t>
+            </w:r>
+          </w:p>
+        </w:tc>
+        <w:tc>
+          <w:tcPr>
+            <w:tcW w:w="759" w:type="dxa"/>
+          </w:tcPr>
+          <w:p/>
+        </w:tc>
+      </w:tr>
+      <w:tr>
+        <w:tc>
+          <w:tcPr>
+            <w:tcW w:w="738" w:type="dxa"/>
+          </w:tcPr>
+          <w:p>
+            <w:r>
+              <w:t>2</w:t>
+            </w:r>
+          </w:p>
+        </w:tc>
+        <w:tc>
+          <w:tcPr>
+            <w:tcW w:w="3416" w:type="dxa"/>
+          </w:tcPr>
+          <w:p>
+            <w:r>
+              <w:t>Create game with dice</w:t>
+            </w:r>
+          </w:p>
+        </w:tc>
+        <w:tc>
+          <w:tcPr>
+            <w:tcW w:w="3795" w:type="dxa"/>
+          </w:tcPr>
+          <w:p>
+            <w:r>
+              <w:t>A new valid game exists</w:t>
+            </w:r>
+          </w:p>
+        </w:tc>
+        <w:tc>
+          <w:tcPr>
+            <w:tcW w:w="759" w:type="dxa"/>
+          </w:tcPr>
+          <w:p/>
+        </w:tc>
+      </w:tr>
+      <w:tr>
+        <w:tc>
+          <w:tcPr>
+            <w:tcW w:w="738" w:type="dxa"/>
+          </w:tcPr>
+          <w:p>
+            <w:r>
+              <w:t>3</w:t>
+            </w:r>
+          </w:p>
+        </w:tc>
+        <w:tc>
+          <w:tcPr>
+            <w:tcW w:w="3416" w:type="dxa"/>
+          </w:tcPr>
+          <w:p>
+            <w:r>
+              <w:t xml:space="preserve">Create player </w:t>
+            </w:r>
+          </w:p>
+        </w:tc>
+        <w:tc>
+          <w:tcPr>
+            <w:tcW w:w="3795" w:type="dxa"/>
+          </w:tcPr>
+          <w:p>
+            <w:r>
+              <w:t>Player exists with name “Sam”, balance 10, and limit 0</w:t>
+            </w:r>
+          </w:p>
+        </w:tc>
+        <w:tc>
+          <w:tcPr>
+            <w:tcW w:w="759" w:type="dxa"/>
+          </w:tcPr>
+          <w:p/>
+        </w:tc>
+      </w:tr>
+      <w:tr>
+        <w:tc>
+          <w:tcPr>
+            <w:tcW w:w="738" w:type="dxa"/>
+          </w:tcPr>
+          <w:p>
+            <w:r>
+              <w:t>4</w:t>
+            </w:r>
+          </w:p>
+        </w:tc>
+        <w:tc>
+          <w:tcPr>
+            <w:tcW w:w="3416" w:type="dxa"/>
+          </w:tcPr>
+          <w:p>
+            <w:pPr>
+              <w:pStyle w:val="Footer"/>
+              <w:tabs>
+                <w:tab w:val="clear" w:pos="4320"/>
+                <w:tab w:val="clear" w:pos="8640"/>
+              </w:tabs>
+            </w:pPr>
+            <w:r>
+              <w:t>Play round with specified player, bet and pick</w:t>
+            </w:r>
+          </w:p>
+        </w:tc>
+        <w:tc>
+          <w:tcPr>
+            <w:tcW w:w="3795" w:type="dxa"/>
+          </w:tcPr>
+          <w:p>
+            <w:r>
+              <w:t>A win or loss and associated balance adjustment as per game rules</w:t>
+            </w:r>
+          </w:p>
+        </w:tc>
+        <w:tc>
+          <w:tcPr>
+            <w:tcW w:w="759" w:type="dxa"/>
+          </w:tcPr>
+          <w:p/>
+        </w:tc>
+      </w:tr>
+      <w:tr>
+        <w:tc>
+          <w:tcPr>
+            <w:tcW w:w="738" w:type="dxa"/>
+          </w:tcPr>
+          <w:p>
+            <w:r>
+              <w:t>5</w:t>
+            </w:r>
+          </w:p>
+        </w:tc>
+        <w:tc>
+          <w:tcPr>
+            <w:tcW w:w="3416" w:type="dxa"/>
+          </w:tcPr>
+          <w:p>
+            <w:r>
+              <w:t>Repeat step 4 until gameplay ends</w:t>
+            </w:r>
+          </w:p>
+        </w:tc>
+        <w:tc>
+          <w:tcPr>
+            <w:tcW w:w="3795" w:type="dxa"/>
+          </w:tcPr>
+          <w:p>
+            <w:pPr>
+              <w:pStyle w:val="ListBullet"/>
+              <w:numPr>
+                <w:ilvl w:val="0"/>
+                <w:numId w:val="0"/>
+              </w:numPr>
+              <w:ind w:left="360" w:hanging="360"/>
+            </w:pPr>
+            <w:r>
+              <w:t>Games ends</w:t>
+            </w:r>
+          </w:p>
+        </w:tc>
+        <w:tc>
+          <w:tcPr>
+            <w:tcW w:w="759" w:type="dxa"/>
+          </w:tcPr>
+          <w:p/>
+        </w:tc>
+      </w:tr>
+      <w:tr>
+        <w:tc>
+          <w:tcPr>
+            <w:tcW w:w="738" w:type="dxa"/>
+          </w:tcPr>
+          <w:p>
+            <w:r>
+              <w:t>6</w:t>
+            </w:r>
+          </w:p>
+        </w:tc>
+        <w:tc>
+          <w:tcPr>
+            <w:tcW w:w="3416" w:type="dxa"/>
+          </w:tcPr>
+          <w:p>
+            <w:r>
+              <w:t>Repeat steps 3-5 x number of games (100)</w:t>
+            </w:r>
+          </w:p>
+        </w:tc>
+        <w:tc>
+          <w:tcPr>
+            <w:tcW w:w="3795" w:type="dxa"/>
+          </w:tcPr>
+          <w:p/>
+        </w:tc>
+        <w:tc>
+          <w:tcPr>
+            <w:tcW w:w="759" w:type="dxa"/>
+          </w:tcPr>
+          <w:p/>
+        </w:tc>
+      </w:tr>
+      <w:tr>
+        <w:tc>
+          <w:tcPr>
+            <w:tcW w:w="738" w:type="dxa"/>
+          </w:tcPr>
+          <w:p>
+            <w:r>
+              <w:t>7</w:t>
+            </w:r>
+          </w:p>
+        </w:tc>
+        <w:tc>
+          <w:tcPr>
+            <w:tcW w:w="3416" w:type="dxa"/>
+          </w:tcPr>
+          <w:p>
+            <w:r>
+              <w:t>Check win loss ratio</w:t>
+            </w:r>
+          </w:p>
+        </w:tc>
+        <w:tc>
+          <w:tcPr>
+            <w:tcW w:w="3795" w:type="dxa"/>
+          </w:tcPr>
+          <w:p>
+            <w:r>
+              <w:t>Win loss ratio ~42% +/- 1%</w:t>
+            </w:r>
+          </w:p>
+        </w:tc>
+        <w:tc>
+          <w:tcPr>
+            <w:tcW w:w="759" w:type="dxa"/>
+          </w:tcPr>
+          <w:p/>
+        </w:tc>
+      </w:tr>
+      <w:tr>
+        <w:tc>
+          <w:tcPr>
+            <w:tcW w:w="738" w:type="dxa"/>
+          </w:tcPr>
+          <w:p>
+            <w:r>
+              <w:t>8</w:t>
+            </w:r>
+          </w:p>
+        </w:tc>
+        <w:tc>
+          <w:tcPr>
+            <w:tcW w:w="3416" w:type="dxa"/>
+          </w:tcPr>
+          <w:p>
+            <w:r>
+              <w:t xml:space="preserve">Repeat steps 1 </w:t>
+            </w:r>
+            <w:r>
+              <w:t>–</w:t>
+            </w:r>
+            <w:r>
+              <w:t xml:space="preserve"> </w:t>
+            </w:r>
+            <w:r>
+              <w:t>7 times fives and verify consistent result.</w:t>
+            </w:r>
+            <w:bookmarkStart w:id="7" w:name="_GoBack"/>
+            <w:bookmarkEnd w:id="7"/>
+          </w:p>
+        </w:tc>
+        <w:tc>
+          <w:tcPr>
+            <w:tcW w:w="3795" w:type="dxa"/>
+          </w:tcPr>
+          <w:p/>
+        </w:tc>
+        <w:tc>
+          <w:tcPr>
+            <w:tcW w:w="759" w:type="dxa"/>
+          </w:tcPr>
+          <w:p/>
+        </w:tc>
+      </w:tr>
+      <w:tr>
+        <w:tc>
+          <w:tcPr>
+            <w:tcW w:w="738" w:type="dxa"/>
+          </w:tcPr>
+          <w:p>
+            <w:r>
+              <w:t>9</w:t>
+            </w:r>
+          </w:p>
+        </w:tc>
+        <w:tc>
+          <w:tcPr>
+            <w:tcW w:w="3416" w:type="dxa"/>
+          </w:tcPr>
+          <w:p/>
+        </w:tc>
+        <w:tc>
+          <w:tcPr>
+            <w:tcW w:w="3795" w:type="dxa"/>
+          </w:tcPr>
+          <w:p/>
+        </w:tc>
+        <w:tc>
+          <w:tcPr>
+            <w:tcW w:w="759" w:type="dxa"/>
+          </w:tcPr>
+          <w:p/>
+        </w:tc>
+      </w:tr>
+    </w:tbl>
+    <w:p>
+      <w:pPr>
+        <w:pStyle w:val="Heading3"/>
+      </w:pPr>
+      <w:r>
+        <w:t>Test Execution</w:t>
+      </w:r>
+    </w:p>
+    <w:tbl>
+      <w:tblPr>
+        <w:tblStyle w:val="TableGrid8"/>
+        <w:tblW w:w="0" w:type="auto"/>
+        <w:tblLook w:val="0020" w:firstRow="1" w:lastRow="0" w:firstColumn="0" w:lastColumn="0" w:noHBand="0" w:noVBand="0"/>
+      </w:tblPr>
+      <w:tblGrid>
+        <w:gridCol w:w="1818"/>
+        <w:gridCol w:w="1530"/>
+        <w:gridCol w:w="1303"/>
+        <w:gridCol w:w="1667"/>
+        <w:gridCol w:w="2430"/>
+      </w:tblGrid>
+      <w:tr>
+        <w:trPr>
+          <w:cnfStyle w:val="100000000000" w:firstRow="1" w:lastRow="0" w:firstColumn="0" w:lastColumn="0" w:oddVBand="0" w:evenVBand="0" w:oddHBand="0" w:evenHBand="0" w:firstRowFirstColumn="0" w:firstRowLastColumn="0" w:lastRowFirstColumn="0" w:lastRowLastColumn="0"/>
+        </w:trPr>
+        <w:tc>
+          <w:tcPr>
+            <w:tcW w:w="1818" w:type="dxa"/>
+          </w:tcPr>
+          <w:p>
+            <w:r>
+              <w:t>Date/Time</w:t>
+            </w:r>
+          </w:p>
+        </w:tc>
+        <w:tc>
+          <w:tcPr>
+            <w:tcW w:w="1530" w:type="dxa"/>
+          </w:tcPr>
+          <w:p>
+            <w:r>
+              <w:t>Tester</w:t>
+            </w:r>
+          </w:p>
+        </w:tc>
+        <w:tc>
+          <w:tcPr>
+            <w:tcW w:w="1303" w:type="dxa"/>
+          </w:tcPr>
+          <w:p>
+            <w:r>
+              <w:t>Test ID</w:t>
+            </w:r>
+          </w:p>
+        </w:tc>
+        <w:tc>
+          <w:tcPr>
+            <w:tcW w:w="1667" w:type="dxa"/>
+          </w:tcPr>
+          <w:p>
+            <w:r>
+              <w:t>Test Phase</w:t>
+            </w:r>
+          </w:p>
+        </w:tc>
+        <w:tc>
+          <w:tcPr>
+            <w:tcW w:w="2430" w:type="dxa"/>
+          </w:tcPr>
+          <w:p>
+            <w:r>
+              <w:t>Status</w:t>
+            </w:r>
+          </w:p>
+        </w:tc>
+      </w:tr>
+      <w:tr>
+        <w:tc>
+          <w:tcPr>
+            <w:tcW w:w="1818" w:type="dxa"/>
+          </w:tcPr>
+          <w:p/>
+        </w:tc>
+        <w:tc>
+          <w:tcPr>
+            <w:tcW w:w="1530" w:type="dxa"/>
+          </w:tcPr>
+          <w:p/>
+        </w:tc>
+        <w:tc>
+          <w:tcPr>
+            <w:tcW w:w="1303" w:type="dxa"/>
+          </w:tcPr>
+          <w:p/>
+        </w:tc>
+        <w:tc>
+          <w:tcPr>
+            <w:tcW w:w="1667" w:type="dxa"/>
+          </w:tcPr>
+          <w:p/>
+        </w:tc>
+        <w:tc>
+          <w:tcPr>
+            <w:tcW w:w="2430" w:type="dxa"/>
+          </w:tcPr>
+          <w:p/>
+        </w:tc>
+      </w:tr>
+    </w:tbl>
+    <w:p>
+      <w:pPr>
+        <w:spacing w:before="0"/>
+      </w:pPr>
+    </w:p>
     <w:sectPr>
       <w:headerReference w:type="even" r:id="rId10"/>
       <w:headerReference w:type="default" r:id="rId11"/>
@@ -4005,7 +5464,7 @@
         <w:noProof/>
         <w:sz w:val="16"/>
       </w:rPr>
-      <w:t>5</w:t>
+      <w:t>7</w:t>
     </w:r>
     <w:r>
       <w:rPr>
@@ -4048,7 +5507,7 @@
         <w:noProof/>
         <w:sz w:val="16"/>
       </w:rPr>
-      <w:t>5</w:t>
+      <w:t>7</w:t>
     </w:r>
     <w:r>
       <w:rPr>
@@ -4298,7 +5757,7 @@
   <w:abstractNum w:abstractNumId="3">
     <w:nsid w:val="FFFFFF89"/>
     <w:multiLevelType w:val="singleLevel"/>
-    <w:tmpl w:val="E84E7E80"/>
+    <w:tmpl w:val="90941138"/>
     <w:lvl w:ilvl="0">
       <w:start w:val="1"/>
       <w:numFmt w:val="bullet"/>
@@ -7549,7 +9008,7 @@
   <w:style w:type="paragraph" w:default="1" w:styleId="Normal">
     <w:name w:val="Normal"/>
     <w:qFormat/>
-    <w:rsid w:val="00E36E3D"/>
+    <w:rsid w:val="003A5EFD"/>
     <w:pPr>
       <w:spacing w:before="120"/>
     </w:pPr>
@@ -8397,7 +9856,7 @@
   <w:style w:type="paragraph" w:default="1" w:styleId="Normal">
     <w:name w:val="Normal"/>
     <w:qFormat/>
-    <w:rsid w:val="00E36E3D"/>
+    <w:rsid w:val="003A5EFD"/>
     <w:pPr>
       <w:spacing w:before="120"/>
     </w:pPr>
@@ -9393,7 +10852,7 @@
 </file>
 
 <file path=customXml/itemProps1.xml><?xml version="1.0" encoding="utf-8"?>
-<ds:datastoreItem xmlns:ds="http://schemas.openxmlformats.org/officeDocument/2006/customXml" ds:itemID="{2B71E5E8-7A74-6F42-9BE0-31D6182CFCAE}">
+<ds:datastoreItem xmlns:ds="http://schemas.openxmlformats.org/officeDocument/2006/customXml" ds:itemID="{A1D0AF01-693B-1C49-B54B-9595AF6BABEE}">
   <ds:schemaRefs>
     <ds:schemaRef ds:uri="http://schemas.openxmlformats.org/officeDocument/2006/bibliography"/>
   </ds:schemaRefs>

</xml_diff>

<commit_message>
added test case for bug 4 where dice values after game rounds do not appear to vary.
Signed-off-by: Sam Stow <sam@appfactory.com.au>
</commit_message>
<xml_diff>
--- a/assets/UATsReportedBugs.docx
+++ b/assets/UATsReportedBugs.docx
@@ -5046,8 +5046,6 @@
             <w:r>
               <w:t>7 times fives and verify consistent result.</w:t>
             </w:r>
-            <w:bookmarkStart w:id="7" w:name="_GoBack"/>
-            <w:bookmarkEnd w:id="7"/>
           </w:p>
         </w:tc>
         <w:tc>
@@ -5208,6 +5206,1418 @@
         <w:spacing w:before="0"/>
       </w:pPr>
     </w:p>
+    <w:p>
+      <w:pPr>
+        <w:spacing w:before="0"/>
+      </w:pPr>
+      <w:r>
+        <w:br w:type="page"/>
+      </w:r>
+    </w:p>
+    <w:p>
+      <w:pPr>
+        <w:pStyle w:val="Heading2"/>
+      </w:pPr>
+      <w:r>
+        <w:lastRenderedPageBreak/>
+        <w:t xml:space="preserve">Script 4: </w:t>
+      </w:r>
+      <w:r>
+        <w:t xml:space="preserve">Bug – </w:t>
+      </w:r>
+      <w:r>
+        <w:t>Dice seem to always roll t</w:t>
+      </w:r>
+      <w:r>
+        <w:t>he same after first roll</w:t>
+      </w:r>
+    </w:p>
+    <w:p>
+      <w:pPr>
+        <w:pStyle w:val="Heading3"/>
+      </w:pPr>
+      <w:r>
+        <w:t>Script Description</w:t>
+      </w:r>
+    </w:p>
+    <w:p>
+      <w:pPr>
+        <w:pStyle w:val="ListBullet"/>
+      </w:pPr>
+      <w:r>
+        <w:t>This script covers the bug where the values of dice rolled appear to remain the same after each round is played.</w:t>
+      </w:r>
+    </w:p>
+    <w:p>
+      <w:pPr>
+        <w:pStyle w:val="Heading3"/>
+      </w:pPr>
+      <w:r>
+        <w:t>Testing Requirements</w:t>
+      </w:r>
+    </w:p>
+    <w:p>
+      <w:pPr>
+        <w:rPr>
+          <w:lang w:eastAsia="en-AU"/>
+        </w:rPr>
+      </w:pPr>
+      <w:r>
+        <w:t xml:space="preserve">This test concerns the rules where dice values are retrieved after playing a round of the game. After the first round, for each subsequent round the dice values retrieved should be random. </w:t>
+      </w:r>
+    </w:p>
+    <w:p>
+      <w:pPr>
+        <w:pStyle w:val="Heading3"/>
+      </w:pPr>
+      <w:r>
+        <w:t>Pre-conditions</w:t>
+      </w:r>
+    </w:p>
+    <w:p>
+      <w:pPr>
+        <w:pStyle w:val="ListBullet"/>
+      </w:pPr>
+      <w:r>
+        <w:t>A user must have registered for gameplay and have a positive balance greater than the minimum bet.</w:t>
+      </w:r>
+    </w:p>
+    <w:p>
+      <w:pPr>
+        <w:pStyle w:val="ListBullet"/>
+      </w:pPr>
+      <w:r>
+        <w:t>A game must be initialized with 3 dice.</w:t>
+      </w:r>
+    </w:p>
+    <w:p>
+      <w:pPr>
+        <w:pStyle w:val="Heading3"/>
+      </w:pPr>
+      <w:r>
+        <w:t>Required Data</w:t>
+      </w:r>
+    </w:p>
+    <w:tbl>
+      <w:tblPr>
+        <w:tblStyle w:val="TableGrid"/>
+        <w:tblW w:w="0" w:type="auto"/>
+        <w:tblLook w:val="01E0" w:firstRow="1" w:lastRow="1" w:firstColumn="1" w:lastColumn="1" w:noHBand="0" w:noVBand="0"/>
+      </w:tblPr>
+      <w:tblGrid>
+        <w:gridCol w:w="1397"/>
+        <w:gridCol w:w="1328"/>
+        <w:gridCol w:w="1770"/>
+        <w:gridCol w:w="1429"/>
+        <w:gridCol w:w="1822"/>
+        <w:gridCol w:w="1110"/>
+      </w:tblGrid>
+      <w:tr>
+        <w:tc>
+          <w:tcPr>
+            <w:tcW w:w="8856" w:type="dxa"/>
+            <w:gridSpan w:val="6"/>
+            <w:tcBorders>
+              <w:top w:val="single" w:sz="4" w:space="0" w:color="auto"/>
+              <w:left w:val="single" w:sz="4" w:space="0" w:color="auto"/>
+              <w:bottom w:val="single" w:sz="4" w:space="0" w:color="auto"/>
+              <w:right w:val="single" w:sz="4" w:space="0" w:color="auto"/>
+            </w:tcBorders>
+            <w:shd w:val="clear" w:color="auto" w:fill="333399"/>
+          </w:tcPr>
+          <w:p>
+            <w:pPr>
+              <w:pStyle w:val="bp"/>
+              <w:spacing w:before="0" w:after="0"/>
+              <w:jc w:val="center"/>
+              <w:rPr>
+                <w:b/>
+                <w:color w:val="FFFFFF" w:themeColor="background1"/>
+              </w:rPr>
+            </w:pPr>
+            <w:r>
+              <w:rPr>
+                <w:b/>
+                <w:color w:val="FFFFFF" w:themeColor="background1"/>
+              </w:rPr>
+              <w:t>Test Data Table</w:t>
+            </w:r>
+          </w:p>
+        </w:tc>
+      </w:tr>
+      <w:tr>
+        <w:tc>
+          <w:tcPr>
+            <w:tcW w:w="1397" w:type="dxa"/>
+            <w:tcBorders>
+              <w:top w:val="single" w:sz="4" w:space="0" w:color="auto"/>
+              <w:left w:val="single" w:sz="4" w:space="0" w:color="auto"/>
+              <w:bottom w:val="single" w:sz="4" w:space="0" w:color="auto"/>
+              <w:right w:val="single" w:sz="4" w:space="0" w:color="auto"/>
+            </w:tcBorders>
+            <w:shd w:val="clear" w:color="auto" w:fill="333399"/>
+          </w:tcPr>
+          <w:p>
+            <w:pPr>
+              <w:pStyle w:val="bp"/>
+              <w:spacing w:before="0" w:after="0"/>
+              <w:rPr>
+                <w:b/>
+                <w:color w:val="FFFFFF" w:themeColor="background1"/>
+              </w:rPr>
+            </w:pPr>
+          </w:p>
+        </w:tc>
+        <w:tc>
+          <w:tcPr>
+            <w:tcW w:w="1328" w:type="dxa"/>
+            <w:tcBorders>
+              <w:top w:val="single" w:sz="4" w:space="0" w:color="auto"/>
+              <w:left w:val="single" w:sz="4" w:space="0" w:color="auto"/>
+              <w:bottom w:val="single" w:sz="4" w:space="0" w:color="auto"/>
+              <w:right w:val="single" w:sz="4" w:space="0" w:color="auto"/>
+            </w:tcBorders>
+            <w:shd w:val="clear" w:color="auto" w:fill="333399"/>
+          </w:tcPr>
+          <w:p>
+            <w:pPr>
+              <w:pStyle w:val="bp"/>
+              <w:spacing w:before="0" w:after="0"/>
+              <w:jc w:val="center"/>
+              <w:rPr>
+                <w:b/>
+                <w:color w:val="FFFFFF" w:themeColor="background1"/>
+              </w:rPr>
+            </w:pPr>
+            <w:r>
+              <w:rPr>
+                <w:b/>
+                <w:color w:val="FFFFFF" w:themeColor="background1"/>
+              </w:rPr>
+              <w:t>1</w:t>
+            </w:r>
+          </w:p>
+        </w:tc>
+        <w:tc>
+          <w:tcPr>
+            <w:tcW w:w="1770" w:type="dxa"/>
+            <w:tcBorders>
+              <w:top w:val="single" w:sz="4" w:space="0" w:color="auto"/>
+              <w:left w:val="single" w:sz="4" w:space="0" w:color="auto"/>
+              <w:bottom w:val="single" w:sz="4" w:space="0" w:color="auto"/>
+              <w:right w:val="single" w:sz="4" w:space="0" w:color="auto"/>
+            </w:tcBorders>
+            <w:shd w:val="clear" w:color="auto" w:fill="333399"/>
+          </w:tcPr>
+          <w:p>
+            <w:pPr>
+              <w:pStyle w:val="bp"/>
+              <w:spacing w:before="0" w:after="0"/>
+              <w:jc w:val="center"/>
+              <w:rPr>
+                <w:b/>
+                <w:color w:val="FFFFFF" w:themeColor="background1"/>
+              </w:rPr>
+            </w:pPr>
+            <w:r>
+              <w:rPr>
+                <w:b/>
+                <w:color w:val="FFFFFF" w:themeColor="background1"/>
+              </w:rPr>
+              <w:t>2</w:t>
+            </w:r>
+          </w:p>
+        </w:tc>
+        <w:tc>
+          <w:tcPr>
+            <w:tcW w:w="1429" w:type="dxa"/>
+            <w:tcBorders>
+              <w:top w:val="single" w:sz="4" w:space="0" w:color="auto"/>
+              <w:left w:val="single" w:sz="4" w:space="0" w:color="auto"/>
+              <w:bottom w:val="single" w:sz="4" w:space="0" w:color="auto"/>
+              <w:right w:val="single" w:sz="4" w:space="0" w:color="auto"/>
+            </w:tcBorders>
+            <w:shd w:val="clear" w:color="auto" w:fill="333399"/>
+          </w:tcPr>
+          <w:p>
+            <w:pPr>
+              <w:pStyle w:val="bp"/>
+              <w:spacing w:before="0" w:after="0"/>
+              <w:jc w:val="center"/>
+              <w:rPr>
+                <w:b/>
+                <w:color w:val="FFFFFF" w:themeColor="background1"/>
+              </w:rPr>
+            </w:pPr>
+            <w:r>
+              <w:rPr>
+                <w:b/>
+                <w:color w:val="FFFFFF" w:themeColor="background1"/>
+              </w:rPr>
+              <w:t>3</w:t>
+            </w:r>
+          </w:p>
+        </w:tc>
+        <w:tc>
+          <w:tcPr>
+            <w:tcW w:w="1822" w:type="dxa"/>
+            <w:tcBorders>
+              <w:top w:val="single" w:sz="4" w:space="0" w:color="auto"/>
+              <w:left w:val="single" w:sz="4" w:space="0" w:color="auto"/>
+              <w:bottom w:val="single" w:sz="4" w:space="0" w:color="auto"/>
+              <w:right w:val="single" w:sz="4" w:space="0" w:color="auto"/>
+            </w:tcBorders>
+            <w:shd w:val="clear" w:color="auto" w:fill="333399"/>
+          </w:tcPr>
+          <w:p>
+            <w:pPr>
+              <w:pStyle w:val="bp"/>
+              <w:spacing w:before="0" w:after="0"/>
+              <w:jc w:val="center"/>
+              <w:rPr>
+                <w:b/>
+                <w:color w:val="FFFFFF" w:themeColor="background1"/>
+              </w:rPr>
+            </w:pPr>
+            <w:r>
+              <w:rPr>
+                <w:b/>
+                <w:color w:val="FFFFFF" w:themeColor="background1"/>
+              </w:rPr>
+              <w:t>4</w:t>
+            </w:r>
+          </w:p>
+        </w:tc>
+        <w:tc>
+          <w:tcPr>
+            <w:tcW w:w="1110" w:type="dxa"/>
+            <w:tcBorders>
+              <w:top w:val="single" w:sz="4" w:space="0" w:color="auto"/>
+              <w:left w:val="single" w:sz="4" w:space="0" w:color="auto"/>
+              <w:bottom w:val="single" w:sz="4" w:space="0" w:color="auto"/>
+              <w:right w:val="single" w:sz="4" w:space="0" w:color="auto"/>
+            </w:tcBorders>
+            <w:shd w:val="clear" w:color="auto" w:fill="333399"/>
+          </w:tcPr>
+          <w:p>
+            <w:pPr>
+              <w:pStyle w:val="bp"/>
+              <w:spacing w:before="0" w:after="0"/>
+              <w:jc w:val="center"/>
+              <w:rPr>
+                <w:b/>
+                <w:color w:val="FFFFFF" w:themeColor="background1"/>
+              </w:rPr>
+            </w:pPr>
+            <w:r>
+              <w:rPr>
+                <w:b/>
+                <w:color w:val="FFFFFF" w:themeColor="background1"/>
+              </w:rPr>
+              <w:t>5</w:t>
+            </w:r>
+          </w:p>
+        </w:tc>
+      </w:tr>
+      <w:tr>
+        <w:tc>
+          <w:tcPr>
+            <w:tcW w:w="1397" w:type="dxa"/>
+            <w:tcBorders>
+              <w:top w:val="single" w:sz="4" w:space="0" w:color="auto"/>
+            </w:tcBorders>
+            <w:shd w:val="clear" w:color="auto" w:fill="333399"/>
+          </w:tcPr>
+          <w:p>
+            <w:pPr>
+              <w:pStyle w:val="bp"/>
+              <w:spacing w:before="0" w:after="0"/>
+              <w:rPr>
+                <w:color w:val="FFFFFF" w:themeColor="background1"/>
+              </w:rPr>
+            </w:pPr>
+            <w:r>
+              <w:rPr>
+                <w:color w:val="FFFFFF" w:themeColor="background1"/>
+              </w:rPr>
+              <w:t>A valid user</w:t>
+            </w:r>
+          </w:p>
+        </w:tc>
+        <w:tc>
+          <w:tcPr>
+            <w:tcW w:w="1328" w:type="dxa"/>
+            <w:tcBorders>
+              <w:top w:val="single" w:sz="4" w:space="0" w:color="auto"/>
+            </w:tcBorders>
+          </w:tcPr>
+          <w:p>
+            <w:pPr>
+              <w:pStyle w:val="bp"/>
+              <w:spacing w:before="0" w:after="0"/>
+              <w:rPr>
+                <w:color w:val="0000FF"/>
+              </w:rPr>
+            </w:pPr>
+            <w:r>
+              <w:rPr>
+                <w:color w:val="0000FF"/>
+              </w:rPr>
+              <w:t>Name  “Sam”</w:t>
+            </w:r>
+          </w:p>
+        </w:tc>
+        <w:tc>
+          <w:tcPr>
+            <w:tcW w:w="1770" w:type="dxa"/>
+            <w:tcBorders>
+              <w:top w:val="single" w:sz="4" w:space="0" w:color="auto"/>
+            </w:tcBorders>
+          </w:tcPr>
+          <w:p>
+            <w:pPr>
+              <w:pStyle w:val="bp"/>
+              <w:spacing w:before="0" w:after="0"/>
+            </w:pPr>
+            <w:r>
+              <w:t>Starting balance 10</w:t>
+            </w:r>
+          </w:p>
+        </w:tc>
+        <w:tc>
+          <w:tcPr>
+            <w:tcW w:w="1429" w:type="dxa"/>
+            <w:tcBorders>
+              <w:top w:val="single" w:sz="4" w:space="0" w:color="auto"/>
+            </w:tcBorders>
+          </w:tcPr>
+          <w:p>
+            <w:pPr>
+              <w:pStyle w:val="bp"/>
+              <w:spacing w:before="0" w:after="0"/>
+            </w:pPr>
+            <w:r>
+              <w:t>Minimum balance limit</w:t>
+            </w:r>
+          </w:p>
+          <w:p>
+            <w:pPr>
+              <w:pStyle w:val="bp"/>
+              <w:spacing w:before="0" w:after="0"/>
+            </w:pPr>
+            <w:r>
+              <w:t>0</w:t>
+            </w:r>
+          </w:p>
+        </w:tc>
+        <w:tc>
+          <w:tcPr>
+            <w:tcW w:w="1822" w:type="dxa"/>
+            <w:tcBorders>
+              <w:top w:val="single" w:sz="4" w:space="0" w:color="auto"/>
+            </w:tcBorders>
+          </w:tcPr>
+          <w:p>
+            <w:pPr>
+              <w:pStyle w:val="bp"/>
+              <w:spacing w:before="0" w:after="0"/>
+            </w:pPr>
+          </w:p>
+        </w:tc>
+        <w:tc>
+          <w:tcPr>
+            <w:tcW w:w="1110" w:type="dxa"/>
+            <w:tcBorders>
+              <w:top w:val="single" w:sz="4" w:space="0" w:color="auto"/>
+            </w:tcBorders>
+          </w:tcPr>
+          <w:p>
+            <w:pPr>
+              <w:pStyle w:val="bp"/>
+              <w:spacing w:before="0" w:after="0"/>
+            </w:pPr>
+          </w:p>
+        </w:tc>
+      </w:tr>
+      <w:tr>
+        <w:tc>
+          <w:tcPr>
+            <w:tcW w:w="1397" w:type="dxa"/>
+            <w:shd w:val="clear" w:color="auto" w:fill="333399"/>
+          </w:tcPr>
+          <w:p>
+            <w:pPr>
+              <w:pStyle w:val="bp"/>
+              <w:spacing w:before="0" w:after="0"/>
+              <w:rPr>
+                <w:color w:val="FFFFFF" w:themeColor="background1"/>
+              </w:rPr>
+            </w:pPr>
+            <w:r>
+              <w:rPr>
+                <w:color w:val="FFFFFF" w:themeColor="background1"/>
+              </w:rPr>
+              <w:t>Three new dice</w:t>
+            </w:r>
+          </w:p>
+        </w:tc>
+        <w:tc>
+          <w:tcPr>
+            <w:tcW w:w="1328" w:type="dxa"/>
+          </w:tcPr>
+          <w:p>
+            <w:pPr>
+              <w:pStyle w:val="bp"/>
+              <w:spacing w:before="0" w:after="0"/>
+              <w:rPr>
+                <w:color w:val="0000FF"/>
+              </w:rPr>
+            </w:pPr>
+            <w:r>
+              <w:rPr>
+                <w:color w:val="0000FF"/>
+              </w:rPr>
+              <w:t>No initialization values</w:t>
+            </w:r>
+          </w:p>
+        </w:tc>
+        <w:tc>
+          <w:tcPr>
+            <w:tcW w:w="1770" w:type="dxa"/>
+          </w:tcPr>
+          <w:p>
+            <w:pPr>
+              <w:pStyle w:val="bp"/>
+              <w:spacing w:before="0" w:after="0"/>
+            </w:pPr>
+            <w:r>
+              <w:t>Variable names d1, d2, d3</w:t>
+            </w:r>
+          </w:p>
+        </w:tc>
+        <w:tc>
+          <w:tcPr>
+            <w:tcW w:w="1429" w:type="dxa"/>
+          </w:tcPr>
+          <w:p>
+            <w:pPr>
+              <w:pStyle w:val="bp"/>
+              <w:spacing w:before="0" w:after="0"/>
+            </w:pPr>
+          </w:p>
+        </w:tc>
+        <w:tc>
+          <w:tcPr>
+            <w:tcW w:w="1822" w:type="dxa"/>
+          </w:tcPr>
+          <w:p>
+            <w:pPr>
+              <w:pStyle w:val="bp"/>
+              <w:spacing w:before="0" w:after="0"/>
+            </w:pPr>
+          </w:p>
+        </w:tc>
+        <w:tc>
+          <w:tcPr>
+            <w:tcW w:w="1110" w:type="dxa"/>
+          </w:tcPr>
+          <w:p>
+            <w:pPr>
+              <w:pStyle w:val="bp"/>
+              <w:spacing w:before="0" w:after="0"/>
+            </w:pPr>
+          </w:p>
+        </w:tc>
+      </w:tr>
+      <w:tr>
+        <w:tc>
+          <w:tcPr>
+            <w:tcW w:w="1397" w:type="dxa"/>
+            <w:shd w:val="clear" w:color="auto" w:fill="333399"/>
+          </w:tcPr>
+          <w:p>
+            <w:pPr>
+              <w:pStyle w:val="bp"/>
+              <w:spacing w:before="0" w:after="0"/>
+              <w:rPr>
+                <w:color w:val="FFFFFF" w:themeColor="background1"/>
+              </w:rPr>
+            </w:pPr>
+            <w:r>
+              <w:rPr>
+                <w:color w:val="FFFFFF" w:themeColor="background1"/>
+              </w:rPr>
+              <w:t>Game</w:t>
+            </w:r>
+          </w:p>
+        </w:tc>
+        <w:tc>
+          <w:tcPr>
+            <w:tcW w:w="1328" w:type="dxa"/>
+          </w:tcPr>
+          <w:p>
+            <w:pPr>
+              <w:pStyle w:val="bp"/>
+              <w:spacing w:before="0" w:after="0"/>
+              <w:rPr>
+                <w:color w:val="0000FF"/>
+              </w:rPr>
+            </w:pPr>
+            <w:proofErr w:type="spellStart"/>
+            <w:r>
+              <w:rPr>
+                <w:color w:val="0000FF"/>
+              </w:rPr>
+              <w:t>Initialised</w:t>
+            </w:r>
+            <w:proofErr w:type="spellEnd"/>
+            <w:r>
+              <w:rPr>
+                <w:color w:val="0000FF"/>
+              </w:rPr>
+              <w:t xml:space="preserve"> with dice d1, d2 &amp; d3</w:t>
+            </w:r>
+          </w:p>
+        </w:tc>
+        <w:tc>
+          <w:tcPr>
+            <w:tcW w:w="1770" w:type="dxa"/>
+          </w:tcPr>
+          <w:p>
+            <w:pPr>
+              <w:pStyle w:val="bp"/>
+              <w:spacing w:before="0" w:after="0"/>
+            </w:pPr>
+          </w:p>
+        </w:tc>
+        <w:tc>
+          <w:tcPr>
+            <w:tcW w:w="1429" w:type="dxa"/>
+          </w:tcPr>
+          <w:p>
+            <w:pPr>
+              <w:pStyle w:val="bp"/>
+              <w:spacing w:before="0" w:after="0"/>
+            </w:pPr>
+          </w:p>
+        </w:tc>
+        <w:tc>
+          <w:tcPr>
+            <w:tcW w:w="1822" w:type="dxa"/>
+          </w:tcPr>
+          <w:p>
+            <w:pPr>
+              <w:pStyle w:val="bp"/>
+              <w:spacing w:before="0" w:after="0"/>
+            </w:pPr>
+          </w:p>
+        </w:tc>
+        <w:tc>
+          <w:tcPr>
+            <w:tcW w:w="1110" w:type="dxa"/>
+          </w:tcPr>
+          <w:p>
+            <w:pPr>
+              <w:pStyle w:val="bp"/>
+              <w:spacing w:before="0" w:after="0"/>
+            </w:pPr>
+          </w:p>
+        </w:tc>
+      </w:tr>
+      <w:tr>
+        <w:tc>
+          <w:tcPr>
+            <w:tcW w:w="1397" w:type="dxa"/>
+            <w:shd w:val="clear" w:color="auto" w:fill="333399"/>
+          </w:tcPr>
+          <w:p>
+            <w:pPr>
+              <w:pStyle w:val="bp"/>
+              <w:spacing w:before="0" w:after="0"/>
+              <w:rPr>
+                <w:color w:val="FFFFFF" w:themeColor="background1"/>
+              </w:rPr>
+            </w:pPr>
+            <w:r>
+              <w:rPr>
+                <w:color w:val="FFFFFF" w:themeColor="background1"/>
+              </w:rPr>
+              <w:t>A bet</w:t>
+            </w:r>
+          </w:p>
+        </w:tc>
+        <w:tc>
+          <w:tcPr>
+            <w:tcW w:w="1328" w:type="dxa"/>
+          </w:tcPr>
+          <w:p>
+            <w:pPr>
+              <w:pStyle w:val="bp"/>
+              <w:spacing w:before="0" w:after="0"/>
+              <w:rPr>
+                <w:color w:val="0000FF"/>
+              </w:rPr>
+            </w:pPr>
+            <w:r>
+              <w:rPr>
+                <w:color w:val="0000FF"/>
+              </w:rPr>
+              <w:t>Pick “Crown”</w:t>
+            </w:r>
+          </w:p>
+        </w:tc>
+        <w:tc>
+          <w:tcPr>
+            <w:tcW w:w="1770" w:type="dxa"/>
+          </w:tcPr>
+          <w:p>
+            <w:pPr>
+              <w:pStyle w:val="bp"/>
+              <w:spacing w:before="0" w:after="0"/>
+            </w:pPr>
+            <w:r>
+              <w:t>Bet $5</w:t>
+            </w:r>
+          </w:p>
+        </w:tc>
+        <w:tc>
+          <w:tcPr>
+            <w:tcW w:w="1429" w:type="dxa"/>
+          </w:tcPr>
+          <w:p>
+            <w:pPr>
+              <w:pStyle w:val="bp"/>
+              <w:spacing w:before="0" w:after="0"/>
+            </w:pPr>
+          </w:p>
+        </w:tc>
+        <w:tc>
+          <w:tcPr>
+            <w:tcW w:w="1822" w:type="dxa"/>
+          </w:tcPr>
+          <w:p>
+            <w:pPr>
+              <w:pStyle w:val="bp"/>
+              <w:spacing w:before="0" w:after="0"/>
+            </w:pPr>
+          </w:p>
+        </w:tc>
+        <w:tc>
+          <w:tcPr>
+            <w:tcW w:w="1110" w:type="dxa"/>
+          </w:tcPr>
+          <w:p>
+            <w:pPr>
+              <w:pStyle w:val="bp"/>
+              <w:spacing w:before="0" w:after="0"/>
+            </w:pPr>
+          </w:p>
+        </w:tc>
+      </w:tr>
+      <w:tr>
+        <w:tc>
+          <w:tcPr>
+            <w:tcW w:w="1397" w:type="dxa"/>
+            <w:shd w:val="clear" w:color="auto" w:fill="333399"/>
+          </w:tcPr>
+          <w:p>
+            <w:pPr>
+              <w:pStyle w:val="bp"/>
+              <w:spacing w:before="0" w:after="0"/>
+              <w:rPr>
+                <w:color w:val="FFFFFF" w:themeColor="background1"/>
+              </w:rPr>
+            </w:pPr>
+          </w:p>
+        </w:tc>
+        <w:tc>
+          <w:tcPr>
+            <w:tcW w:w="1328" w:type="dxa"/>
+          </w:tcPr>
+          <w:p>
+            <w:pPr>
+              <w:pStyle w:val="bp"/>
+              <w:spacing w:before="0" w:after="0"/>
+              <w:rPr>
+                <w:color w:val="0000FF"/>
+              </w:rPr>
+            </w:pPr>
+          </w:p>
+        </w:tc>
+        <w:tc>
+          <w:tcPr>
+            <w:tcW w:w="1770" w:type="dxa"/>
+          </w:tcPr>
+          <w:p>
+            <w:pPr>
+              <w:pStyle w:val="bp"/>
+              <w:spacing w:before="0" w:after="0"/>
+            </w:pPr>
+          </w:p>
+        </w:tc>
+        <w:tc>
+          <w:tcPr>
+            <w:tcW w:w="1429" w:type="dxa"/>
+          </w:tcPr>
+          <w:p>
+            <w:pPr>
+              <w:pStyle w:val="bp"/>
+              <w:spacing w:before="0" w:after="0"/>
+            </w:pPr>
+          </w:p>
+        </w:tc>
+        <w:tc>
+          <w:tcPr>
+            <w:tcW w:w="1822" w:type="dxa"/>
+          </w:tcPr>
+          <w:p>
+            <w:pPr>
+              <w:pStyle w:val="bp"/>
+              <w:spacing w:before="0" w:after="0"/>
+            </w:pPr>
+          </w:p>
+        </w:tc>
+        <w:tc>
+          <w:tcPr>
+            <w:tcW w:w="1110" w:type="dxa"/>
+          </w:tcPr>
+          <w:p>
+            <w:pPr>
+              <w:pStyle w:val="bp"/>
+              <w:spacing w:before="0" w:after="0"/>
+            </w:pPr>
+          </w:p>
+        </w:tc>
+      </w:tr>
+    </w:tbl>
+    <w:p/>
+    <w:p>
+      <w:pPr>
+        <w:pStyle w:val="Heading3"/>
+      </w:pPr>
+      <w:r>
+        <w:t>Post-conditions</w:t>
+      </w:r>
+    </w:p>
+    <w:p>
+      <w:pPr>
+        <w:pStyle w:val="ListBullet"/>
+      </w:pPr>
+      <w:r>
+        <w:t>We expect to be able to play through a game until the end.</w:t>
+      </w:r>
+    </w:p>
+    <w:p>
+      <w:pPr>
+        <w:pStyle w:val="ListBullet"/>
+      </w:pPr>
+      <w:r>
+        <w:t>We expect the dice values after each round to vary randomly.</w:t>
+      </w:r>
+    </w:p>
+    <w:p>
+      <w:pPr>
+        <w:pStyle w:val="ListBullet"/>
+        <w:numPr>
+          <w:ilvl w:val="0"/>
+          <w:numId w:val="0"/>
+        </w:numPr>
+        <w:ind w:left="1080"/>
+      </w:pPr>
+    </w:p>
+    <w:p>
+      <w:pPr>
+        <w:pStyle w:val="Heading3"/>
+      </w:pPr>
+      <w:r>
+        <w:t>Script Steps</w:t>
+      </w:r>
+    </w:p>
+    <w:tbl>
+      <w:tblPr>
+        <w:tblW w:w="8708" w:type="dxa"/>
+        <w:tblBorders>
+          <w:top w:val="single" w:sz="6" w:space="0" w:color="000080"/>
+          <w:left w:val="single" w:sz="6" w:space="0" w:color="000080"/>
+          <w:bottom w:val="single" w:sz="6" w:space="0" w:color="000080"/>
+          <w:right w:val="single" w:sz="6" w:space="0" w:color="000080"/>
+          <w:insideH w:val="single" w:sz="6" w:space="0" w:color="000080"/>
+          <w:insideV w:val="single" w:sz="6" w:space="0" w:color="000080"/>
+        </w:tblBorders>
+        <w:tblLayout w:type="fixed"/>
+        <w:tblLook w:val="00A0" w:firstRow="1" w:lastRow="0" w:firstColumn="1" w:lastColumn="0" w:noHBand="0" w:noVBand="0"/>
+      </w:tblPr>
+      <w:tblGrid>
+        <w:gridCol w:w="738"/>
+        <w:gridCol w:w="3416"/>
+        <w:gridCol w:w="3795"/>
+        <w:gridCol w:w="759"/>
+      </w:tblGrid>
+      <w:tr>
+        <w:trPr>
+          <w:tblHeader/>
+        </w:trPr>
+        <w:tc>
+          <w:tcPr>
+            <w:tcW w:w="738" w:type="dxa"/>
+            <w:shd w:val="solid" w:color="000080" w:fill="FFFFFF"/>
+          </w:tcPr>
+          <w:p>
+            <w:pPr>
+              <w:jc w:val="center"/>
+              <w:rPr>
+                <w:b/>
+                <w:bCs/>
+                <w:color w:val="FFFFFF"/>
+              </w:rPr>
+            </w:pPr>
+            <w:r>
+              <w:rPr>
+                <w:b/>
+                <w:bCs/>
+                <w:color w:val="FFFFFF"/>
+              </w:rPr>
+              <w:t>Step #</w:t>
+            </w:r>
+          </w:p>
+        </w:tc>
+        <w:tc>
+          <w:tcPr>
+            <w:tcW w:w="3416" w:type="dxa"/>
+            <w:shd w:val="solid" w:color="000080" w:fill="FFFFFF"/>
+          </w:tcPr>
+          <w:p>
+            <w:pPr>
+              <w:jc w:val="center"/>
+              <w:rPr>
+                <w:b/>
+                <w:bCs/>
+                <w:color w:val="FFFFFF"/>
+              </w:rPr>
+            </w:pPr>
+            <w:r>
+              <w:rPr>
+                <w:b/>
+                <w:bCs/>
+                <w:color w:val="FFFFFF"/>
+              </w:rPr>
+              <w:t>Test Action</w:t>
+            </w:r>
+          </w:p>
+        </w:tc>
+        <w:tc>
+          <w:tcPr>
+            <w:tcW w:w="3795" w:type="dxa"/>
+            <w:shd w:val="solid" w:color="000080" w:fill="FFFFFF"/>
+          </w:tcPr>
+          <w:p>
+            <w:pPr>
+              <w:jc w:val="center"/>
+              <w:rPr>
+                <w:b/>
+                <w:bCs/>
+                <w:color w:val="FFFFFF"/>
+              </w:rPr>
+            </w:pPr>
+            <w:r>
+              <w:rPr>
+                <w:b/>
+                <w:bCs/>
+                <w:color w:val="FFFFFF"/>
+              </w:rPr>
+              <w:t>Expected Results</w:t>
+            </w:r>
+          </w:p>
+        </w:tc>
+        <w:tc>
+          <w:tcPr>
+            <w:tcW w:w="759" w:type="dxa"/>
+            <w:shd w:val="solid" w:color="000080" w:fill="FFFFFF"/>
+          </w:tcPr>
+          <w:p>
+            <w:pPr>
+              <w:jc w:val="center"/>
+              <w:rPr>
+                <w:b/>
+                <w:bCs/>
+                <w:color w:val="FFFFFF"/>
+              </w:rPr>
+            </w:pPr>
+            <w:r>
+              <w:rPr>
+                <w:b/>
+                <w:bCs/>
+                <w:color w:val="FFFFFF"/>
+              </w:rPr>
+              <w:t>Pass/ Fail</w:t>
+            </w:r>
+          </w:p>
+        </w:tc>
+      </w:tr>
+      <w:tr>
+        <w:tc>
+          <w:tcPr>
+            <w:tcW w:w="738" w:type="dxa"/>
+          </w:tcPr>
+          <w:p>
+            <w:r>
+              <w:t>1</w:t>
+            </w:r>
+          </w:p>
+        </w:tc>
+        <w:tc>
+          <w:tcPr>
+            <w:tcW w:w="3416" w:type="dxa"/>
+          </w:tcPr>
+          <w:p>
+            <w:r>
+              <w:t xml:space="preserve">Create player </w:t>
+            </w:r>
+          </w:p>
+        </w:tc>
+        <w:tc>
+          <w:tcPr>
+            <w:tcW w:w="3795" w:type="dxa"/>
+          </w:tcPr>
+          <w:p>
+            <w:r>
+              <w:t>Player exists with name “Sam”, balance 10, and limit 0</w:t>
+            </w:r>
+          </w:p>
+        </w:tc>
+        <w:tc>
+          <w:tcPr>
+            <w:tcW w:w="759" w:type="dxa"/>
+          </w:tcPr>
+          <w:p/>
+        </w:tc>
+      </w:tr>
+      <w:tr>
+        <w:tc>
+          <w:tcPr>
+            <w:tcW w:w="738" w:type="dxa"/>
+          </w:tcPr>
+          <w:p>
+            <w:r>
+              <w:t>2</w:t>
+            </w:r>
+          </w:p>
+        </w:tc>
+        <w:tc>
+          <w:tcPr>
+            <w:tcW w:w="3416" w:type="dxa"/>
+          </w:tcPr>
+          <w:p>
+            <w:r>
+              <w:t>Create dice</w:t>
+            </w:r>
+          </w:p>
+        </w:tc>
+        <w:tc>
+          <w:tcPr>
+            <w:tcW w:w="3795" w:type="dxa"/>
+          </w:tcPr>
+          <w:p>
+            <w:r>
+              <w:t>3 new dice exist – d1, d2, d3</w:t>
+            </w:r>
+          </w:p>
+        </w:tc>
+        <w:tc>
+          <w:tcPr>
+            <w:tcW w:w="759" w:type="dxa"/>
+          </w:tcPr>
+          <w:p/>
+        </w:tc>
+      </w:tr>
+      <w:tr>
+        <w:tc>
+          <w:tcPr>
+            <w:tcW w:w="738" w:type="dxa"/>
+          </w:tcPr>
+          <w:p>
+            <w:r>
+              <w:lastRenderedPageBreak/>
+              <w:t>1</w:t>
+            </w:r>
+          </w:p>
+        </w:tc>
+        <w:tc>
+          <w:tcPr>
+            <w:tcW w:w="3416" w:type="dxa"/>
+          </w:tcPr>
+          <w:p>
+            <w:r>
+              <w:t>Create game with dice</w:t>
+            </w:r>
+          </w:p>
+        </w:tc>
+        <w:tc>
+          <w:tcPr>
+            <w:tcW w:w="3795" w:type="dxa"/>
+          </w:tcPr>
+          <w:p>
+            <w:r>
+              <w:t>A new valid game exists</w:t>
+            </w:r>
+          </w:p>
+        </w:tc>
+        <w:tc>
+          <w:tcPr>
+            <w:tcW w:w="759" w:type="dxa"/>
+          </w:tcPr>
+          <w:p/>
+        </w:tc>
+      </w:tr>
+      <w:tr>
+        <w:tc>
+          <w:tcPr>
+            <w:tcW w:w="738" w:type="dxa"/>
+          </w:tcPr>
+          <w:p>
+            <w:r>
+              <w:t>2</w:t>
+            </w:r>
+          </w:p>
+        </w:tc>
+        <w:tc>
+          <w:tcPr>
+            <w:tcW w:w="3416" w:type="dxa"/>
+          </w:tcPr>
+          <w:p>
+            <w:pPr>
+              <w:pStyle w:val="Footer"/>
+              <w:tabs>
+                <w:tab w:val="clear" w:pos="4320"/>
+                <w:tab w:val="clear" w:pos="8640"/>
+              </w:tabs>
+            </w:pPr>
+            <w:r>
+              <w:t>Play round (Pick ‘crown’, bet 5)</w:t>
+            </w:r>
+          </w:p>
+        </w:tc>
+        <w:tc>
+          <w:tcPr>
+            <w:tcW w:w="3795" w:type="dxa"/>
+          </w:tcPr>
+          <w:p>
+            <w:r>
+              <w:t>A result (winnings amount) and 3 new dice values</w:t>
+            </w:r>
+          </w:p>
+        </w:tc>
+        <w:tc>
+          <w:tcPr>
+            <w:tcW w:w="759" w:type="dxa"/>
+          </w:tcPr>
+          <w:p/>
+        </w:tc>
+      </w:tr>
+      <w:tr>
+        <w:tc>
+          <w:tcPr>
+            <w:tcW w:w="738" w:type="dxa"/>
+          </w:tcPr>
+          <w:p>
+            <w:r>
+              <w:t>3</w:t>
+            </w:r>
+          </w:p>
+        </w:tc>
+        <w:tc>
+          <w:tcPr>
+            <w:tcW w:w="3416" w:type="dxa"/>
+          </w:tcPr>
+          <w:p>
+            <w:r>
+              <w:t>Repeat step 2 until game play ends</w:t>
+            </w:r>
+          </w:p>
+        </w:tc>
+        <w:tc>
+          <w:tcPr>
+            <w:tcW w:w="3795" w:type="dxa"/>
+          </w:tcPr>
+          <w:p>
+            <w:pPr>
+              <w:pStyle w:val="ListBullet"/>
+              <w:numPr>
+                <w:ilvl w:val="0"/>
+                <w:numId w:val="0"/>
+              </w:numPr>
+              <w:ind w:left="360" w:hanging="360"/>
+            </w:pPr>
+            <w:r>
+              <w:t>Gameplay ends when user balance equals betting limit (zero)</w:t>
+            </w:r>
+          </w:p>
+        </w:tc>
+        <w:tc>
+          <w:tcPr>
+            <w:tcW w:w="759" w:type="dxa"/>
+          </w:tcPr>
+          <w:p/>
+        </w:tc>
+      </w:tr>
+      <w:tr>
+        <w:tc>
+          <w:tcPr>
+            <w:tcW w:w="738" w:type="dxa"/>
+          </w:tcPr>
+          <w:p>
+            <w:r>
+              <w:t>4</w:t>
+            </w:r>
+          </w:p>
+        </w:tc>
+        <w:tc>
+          <w:tcPr>
+            <w:tcW w:w="3416" w:type="dxa"/>
+          </w:tcPr>
+          <w:p>
+            <w:r>
+              <w:t>Check dice values for rounds played</w:t>
+            </w:r>
+          </w:p>
+        </w:tc>
+        <w:tc>
+          <w:tcPr>
+            <w:tcW w:w="3795" w:type="dxa"/>
+          </w:tcPr>
+          <w:p>
+            <w:r>
+              <w:t>Dice values should vary randomly from round to round.</w:t>
+            </w:r>
+          </w:p>
+        </w:tc>
+        <w:tc>
+          <w:tcPr>
+            <w:tcW w:w="759" w:type="dxa"/>
+          </w:tcPr>
+          <w:p/>
+        </w:tc>
+      </w:tr>
+      <w:tr>
+        <w:tc>
+          <w:tcPr>
+            <w:tcW w:w="738" w:type="dxa"/>
+          </w:tcPr>
+          <w:p>
+            <w:r>
+              <w:t>5</w:t>
+            </w:r>
+          </w:p>
+        </w:tc>
+        <w:tc>
+          <w:tcPr>
+            <w:tcW w:w="3416" w:type="dxa"/>
+          </w:tcPr>
+          <w:p>
+            <w:r>
+              <w:t>Check win/loss ratio</w:t>
+            </w:r>
+          </w:p>
+        </w:tc>
+        <w:tc>
+          <w:tcPr>
+            <w:tcW w:w="3795" w:type="dxa"/>
+          </w:tcPr>
+          <w:p>
+            <w:r>
+              <w:t>Win/loss ratio should be ~42%, with an acceptable margin of error (+/-10%) for a smaller number of rounds.</w:t>
+            </w:r>
+          </w:p>
+        </w:tc>
+        <w:tc>
+          <w:tcPr>
+            <w:tcW w:w="759" w:type="dxa"/>
+          </w:tcPr>
+          <w:p/>
+        </w:tc>
+      </w:tr>
+      <w:tr>
+        <w:tc>
+          <w:tcPr>
+            <w:tcW w:w="738" w:type="dxa"/>
+          </w:tcPr>
+          <w:p>
+            <w:r>
+              <w:t>6</w:t>
+            </w:r>
+          </w:p>
+        </w:tc>
+        <w:tc>
+          <w:tcPr>
+            <w:tcW w:w="3416" w:type="dxa"/>
+          </w:tcPr>
+          <w:p/>
+        </w:tc>
+        <w:tc>
+          <w:tcPr>
+            <w:tcW w:w="3795" w:type="dxa"/>
+          </w:tcPr>
+          <w:p/>
+        </w:tc>
+        <w:tc>
+          <w:tcPr>
+            <w:tcW w:w="759" w:type="dxa"/>
+          </w:tcPr>
+          <w:p/>
+        </w:tc>
+      </w:tr>
+      <w:tr>
+        <w:tc>
+          <w:tcPr>
+            <w:tcW w:w="738" w:type="dxa"/>
+          </w:tcPr>
+          <w:p>
+            <w:r>
+              <w:t>7</w:t>
+            </w:r>
+          </w:p>
+        </w:tc>
+        <w:tc>
+          <w:tcPr>
+            <w:tcW w:w="3416" w:type="dxa"/>
+          </w:tcPr>
+          <w:p/>
+        </w:tc>
+        <w:tc>
+          <w:tcPr>
+            <w:tcW w:w="3795" w:type="dxa"/>
+          </w:tcPr>
+          <w:p/>
+        </w:tc>
+        <w:tc>
+          <w:tcPr>
+            <w:tcW w:w="759" w:type="dxa"/>
+          </w:tcPr>
+          <w:p/>
+        </w:tc>
+      </w:tr>
+    </w:tbl>
+    <w:p>
+      <w:pPr>
+        <w:pStyle w:val="Heading3"/>
+      </w:pPr>
+      <w:r>
+        <w:t>Test Execution</w:t>
+      </w:r>
+    </w:p>
+    <w:tbl>
+      <w:tblPr>
+        <w:tblStyle w:val="TableGrid8"/>
+        <w:tblW w:w="0" w:type="auto"/>
+        <w:tblLook w:val="0020" w:firstRow="1" w:lastRow="0" w:firstColumn="0" w:lastColumn="0" w:noHBand="0" w:noVBand="0"/>
+      </w:tblPr>
+      <w:tblGrid>
+        <w:gridCol w:w="1818"/>
+        <w:gridCol w:w="1530"/>
+        <w:gridCol w:w="1303"/>
+        <w:gridCol w:w="1667"/>
+        <w:gridCol w:w="2430"/>
+      </w:tblGrid>
+      <w:tr>
+        <w:trPr>
+          <w:cnfStyle w:val="100000000000" w:firstRow="1" w:lastRow="0" w:firstColumn="0" w:lastColumn="0" w:oddVBand="0" w:evenVBand="0" w:oddHBand="0" w:evenHBand="0" w:firstRowFirstColumn="0" w:firstRowLastColumn="0" w:lastRowFirstColumn="0" w:lastRowLastColumn="0"/>
+        </w:trPr>
+        <w:tc>
+          <w:tcPr>
+            <w:tcW w:w="1818" w:type="dxa"/>
+          </w:tcPr>
+          <w:p>
+            <w:r>
+              <w:t>Date/Time</w:t>
+            </w:r>
+          </w:p>
+        </w:tc>
+        <w:tc>
+          <w:tcPr>
+            <w:tcW w:w="1530" w:type="dxa"/>
+          </w:tcPr>
+          <w:p>
+            <w:r>
+              <w:t>Tester</w:t>
+            </w:r>
+          </w:p>
+        </w:tc>
+        <w:tc>
+          <w:tcPr>
+            <w:tcW w:w="1303" w:type="dxa"/>
+          </w:tcPr>
+          <w:p>
+            <w:r>
+              <w:t>Test ID</w:t>
+            </w:r>
+          </w:p>
+        </w:tc>
+        <w:tc>
+          <w:tcPr>
+            <w:tcW w:w="1667" w:type="dxa"/>
+          </w:tcPr>
+          <w:p>
+            <w:r>
+              <w:t>Test Phase</w:t>
+            </w:r>
+          </w:p>
+        </w:tc>
+        <w:tc>
+          <w:tcPr>
+            <w:tcW w:w="2430" w:type="dxa"/>
+          </w:tcPr>
+          <w:p>
+            <w:r>
+              <w:t>Status</w:t>
+            </w:r>
+          </w:p>
+        </w:tc>
+      </w:tr>
+      <w:tr>
+        <w:tc>
+          <w:tcPr>
+            <w:tcW w:w="1818" w:type="dxa"/>
+          </w:tcPr>
+          <w:p/>
+        </w:tc>
+        <w:tc>
+          <w:tcPr>
+            <w:tcW w:w="1530" w:type="dxa"/>
+          </w:tcPr>
+          <w:p/>
+        </w:tc>
+        <w:tc>
+          <w:tcPr>
+            <w:tcW w:w="1303" w:type="dxa"/>
+          </w:tcPr>
+          <w:p/>
+        </w:tc>
+        <w:tc>
+          <w:tcPr>
+            <w:tcW w:w="1667" w:type="dxa"/>
+          </w:tcPr>
+          <w:p/>
+        </w:tc>
+        <w:tc>
+          <w:tcPr>
+            <w:tcW w:w="2430" w:type="dxa"/>
+          </w:tcPr>
+          <w:p/>
+        </w:tc>
+      </w:tr>
+    </w:tbl>
+    <w:p>
+      <w:pPr>
+        <w:spacing w:before="0"/>
+      </w:pPr>
+    </w:p>
+    <w:p>
+      <w:pPr>
+        <w:spacing w:before="0"/>
+      </w:pPr>
+      <w:bookmarkStart w:id="7" w:name="_GoBack"/>
+      <w:bookmarkEnd w:id="7"/>
+    </w:p>
     <w:sectPr>
       <w:headerReference w:type="even" r:id="rId10"/>
       <w:headerReference w:type="default" r:id="rId11"/>
@@ -5464,7 +6874,7 @@
         <w:noProof/>
         <w:sz w:val="16"/>
       </w:rPr>
-      <w:t>7</w:t>
+      <w:t>8</w:t>
     </w:r>
     <w:r>
       <w:rPr>
@@ -5507,7 +6917,7 @@
         <w:noProof/>
         <w:sz w:val="16"/>
       </w:rPr>
-      <w:t>7</w:t>
+      <w:t>9</w:t>
     </w:r>
     <w:r>
       <w:rPr>
@@ -5757,7 +7167,7 @@
   <w:abstractNum w:abstractNumId="3">
     <w:nsid w:val="FFFFFF89"/>
     <w:multiLevelType w:val="singleLevel"/>
-    <w:tmpl w:val="90941138"/>
+    <w:tmpl w:val="B34E306A"/>
     <w:lvl w:ilvl="0">
       <w:start w:val="1"/>
       <w:numFmt w:val="bullet"/>
@@ -9008,7 +10418,7 @@
   <w:style w:type="paragraph" w:default="1" w:styleId="Normal">
     <w:name w:val="Normal"/>
     <w:qFormat/>
-    <w:rsid w:val="003A5EFD"/>
+    <w:rsid w:val="00E66F89"/>
     <w:pPr>
       <w:spacing w:before="120"/>
     </w:pPr>
@@ -9856,7 +11266,7 @@
   <w:style w:type="paragraph" w:default="1" w:styleId="Normal">
     <w:name w:val="Normal"/>
     <w:qFormat/>
-    <w:rsid w:val="003A5EFD"/>
+    <w:rsid w:val="00E66F89"/>
     <w:pPr>
       <w:spacing w:before="120"/>
     </w:pPr>
@@ -10852,7 +12262,7 @@
 </file>
 
 <file path=customXml/itemProps1.xml><?xml version="1.0" encoding="utf-8"?>
-<ds:datastoreItem xmlns:ds="http://schemas.openxmlformats.org/officeDocument/2006/customXml" ds:itemID="{A1D0AF01-693B-1C49-B54B-9595AF6BABEE}">
+<ds:datastoreItem xmlns:ds="http://schemas.openxmlformats.org/officeDocument/2006/customXml" ds:itemID="{653F9086-B1FB-D640-A850-F8CF578BE9BC}">
   <ds:schemaRefs>
     <ds:schemaRef ds:uri="http://schemas.openxmlformats.org/officeDocument/2006/bibliography"/>
   </ds:schemaRefs>

</xml_diff>

<commit_message>
added 'PlayGame' program for UATs and adjusted UAT tests.
Signed-off-by: Sam Stow <sam@appfactory.com.au>
</commit_message>
<xml_diff>
--- a/assets/UATsReportedBugs.docx
+++ b/assets/UATsReportedBugs.docx
@@ -1841,7 +1841,7 @@
           </w:tcPr>
           <w:p>
             <w:r>
-              <w:t>Create dice</w:t>
+              <w:t>Start new game</w:t>
             </w:r>
           </w:p>
         </w:tc>
@@ -1851,7 +1851,7 @@
           </w:tcPr>
           <w:p>
             <w:r>
-              <w:t>3 new dice exist – d1, d2, d3</w:t>
+              <w:t>A new valid game exists</w:t>
             </w:r>
           </w:p>
         </w:tc>
@@ -1870,44 +1870,6 @@
           <w:p>
             <w:r>
               <w:t>3</w:t>
-            </w:r>
-          </w:p>
-        </w:tc>
-        <w:tc>
-          <w:tcPr>
-            <w:tcW w:w="3416" w:type="dxa"/>
-          </w:tcPr>
-          <w:p>
-            <w:r>
-              <w:t>Create game with dice</w:t>
-            </w:r>
-          </w:p>
-        </w:tc>
-        <w:tc>
-          <w:tcPr>
-            <w:tcW w:w="3795" w:type="dxa"/>
-          </w:tcPr>
-          <w:p>
-            <w:r>
-              <w:t>A new valid game exists</w:t>
-            </w:r>
-          </w:p>
-        </w:tc>
-        <w:tc>
-          <w:tcPr>
-            <w:tcW w:w="759" w:type="dxa"/>
-          </w:tcPr>
-          <w:p/>
-        </w:tc>
-      </w:tr>
-      <w:tr>
-        <w:tc>
-          <w:tcPr>
-            <w:tcW w:w="738" w:type="dxa"/>
-          </w:tcPr>
-          <w:p>
-            <w:r>
-              <w:t>4</w:t>
             </w:r>
           </w:p>
         </w:tc>
@@ -1952,7 +1914,7 @@
           </w:tcPr>
           <w:p>
             <w:r>
-              <w:t>5</w:t>
+              <w:t>4</w:t>
             </w:r>
           </w:p>
         </w:tc>
@@ -2025,7 +1987,7 @@
           </w:tcPr>
           <w:p>
             <w:r>
-              <w:t>6</w:t>
+              <w:t>5</w:t>
             </w:r>
           </w:p>
         </w:tc>
@@ -2063,7 +2025,7 @@
           </w:tcPr>
           <w:p>
             <w:r>
-              <w:t>7</w:t>
+              <w:t>6</w:t>
             </w:r>
           </w:p>
         </w:tc>
@@ -2086,66 +2048,6 @@
               <w:t xml:space="preserve">Confirm winnings for 1 match = 5 and player balance is increased by 5. </w:t>
             </w:r>
           </w:p>
-        </w:tc>
-        <w:tc>
-          <w:tcPr>
-            <w:tcW w:w="759" w:type="dxa"/>
-          </w:tcPr>
-          <w:p/>
-        </w:tc>
-      </w:tr>
-      <w:tr>
-        <w:tc>
-          <w:tcPr>
-            <w:tcW w:w="738" w:type="dxa"/>
-          </w:tcPr>
-          <w:p>
-            <w:r>
-              <w:t>8</w:t>
-            </w:r>
-          </w:p>
-        </w:tc>
-        <w:tc>
-          <w:tcPr>
-            <w:tcW w:w="3416" w:type="dxa"/>
-          </w:tcPr>
-          <w:p/>
-        </w:tc>
-        <w:tc>
-          <w:tcPr>
-            <w:tcW w:w="3795" w:type="dxa"/>
-          </w:tcPr>
-          <w:p/>
-        </w:tc>
-        <w:tc>
-          <w:tcPr>
-            <w:tcW w:w="759" w:type="dxa"/>
-          </w:tcPr>
-          <w:p/>
-        </w:tc>
-      </w:tr>
-      <w:tr>
-        <w:tc>
-          <w:tcPr>
-            <w:tcW w:w="738" w:type="dxa"/>
-          </w:tcPr>
-          <w:p>
-            <w:r>
-              <w:t>9</w:t>
-            </w:r>
-          </w:p>
-        </w:tc>
-        <w:tc>
-          <w:tcPr>
-            <w:tcW w:w="3416" w:type="dxa"/>
-          </w:tcPr>
-          <w:p/>
-        </w:tc>
-        <w:tc>
-          <w:tcPr>
-            <w:tcW w:w="3795" w:type="dxa"/>
-          </w:tcPr>
-          <w:p/>
         </w:tc>
         <w:tc>
           <w:tcPr>
@@ -2275,6 +2177,7 @@
         <w:pStyle w:val="Heading2"/>
       </w:pPr>
       <w:r>
+        <w:lastRenderedPageBreak/>
         <w:t xml:space="preserve">Script 2: </w:t>
       </w:r>
       <w:r>
@@ -3261,7 +3164,6 @@
           </w:tcPr>
           <w:p>
             <w:r>
-              <w:lastRenderedPageBreak/>
               <w:t>1</w:t>
             </w:r>
           </w:p>
@@ -3316,7 +3218,7 @@
           </w:tcPr>
           <w:p>
             <w:r>
-              <w:t>Create dice</w:t>
+              <w:t>Start new game</w:t>
             </w:r>
           </w:p>
         </w:tc>
@@ -3326,7 +3228,7 @@
           </w:tcPr>
           <w:p>
             <w:r>
-              <w:t>3 new dice exist – d1, d2, d3</w:t>
+              <w:t>A new valid game exists</w:t>
             </w:r>
           </w:p>
         </w:tc>
@@ -3344,45 +3246,8 @@
           </w:tcPr>
           <w:p>
             <w:r>
+              <w:lastRenderedPageBreak/>
               <w:t>3</w:t>
-            </w:r>
-          </w:p>
-        </w:tc>
-        <w:tc>
-          <w:tcPr>
-            <w:tcW w:w="3416" w:type="dxa"/>
-          </w:tcPr>
-          <w:p>
-            <w:r>
-              <w:t>Create game with dice</w:t>
-            </w:r>
-          </w:p>
-        </w:tc>
-        <w:tc>
-          <w:tcPr>
-            <w:tcW w:w="3795" w:type="dxa"/>
-          </w:tcPr>
-          <w:p>
-            <w:r>
-              <w:t>A new valid game exists</w:t>
-            </w:r>
-          </w:p>
-        </w:tc>
-        <w:tc>
-          <w:tcPr>
-            <w:tcW w:w="759" w:type="dxa"/>
-          </w:tcPr>
-          <w:p/>
-        </w:tc>
-      </w:tr>
-      <w:tr>
-        <w:tc>
-          <w:tcPr>
-            <w:tcW w:w="738" w:type="dxa"/>
-          </w:tcPr>
-          <w:p>
-            <w:r>
-              <w:t>4</w:t>
             </w:r>
           </w:p>
         </w:tc>
@@ -3427,7 +3292,7 @@
           </w:tcPr>
           <w:p>
             <w:r>
-              <w:t>5</w:t>
+              <w:t>4</w:t>
             </w:r>
           </w:p>
         </w:tc>
@@ -3497,7 +3362,7 @@
           </w:tcPr>
           <w:p>
             <w:r>
-              <w:t>6</w:t>
+              <w:t>5</w:t>
             </w:r>
           </w:p>
         </w:tc>
@@ -3535,7 +3400,7 @@
           </w:tcPr>
           <w:p>
             <w:r>
-              <w:t>7</w:t>
+              <w:t>6</w:t>
             </w:r>
           </w:p>
         </w:tc>
@@ -3558,66 +3423,6 @@
               <w:t>Confirm player balance is zero</w:t>
             </w:r>
           </w:p>
-        </w:tc>
-        <w:tc>
-          <w:tcPr>
-            <w:tcW w:w="759" w:type="dxa"/>
-          </w:tcPr>
-          <w:p/>
-        </w:tc>
-      </w:tr>
-      <w:tr>
-        <w:tc>
-          <w:tcPr>
-            <w:tcW w:w="738" w:type="dxa"/>
-          </w:tcPr>
-          <w:p>
-            <w:r>
-              <w:t>8</w:t>
-            </w:r>
-          </w:p>
-        </w:tc>
-        <w:tc>
-          <w:tcPr>
-            <w:tcW w:w="3416" w:type="dxa"/>
-          </w:tcPr>
-          <w:p/>
-        </w:tc>
-        <w:tc>
-          <w:tcPr>
-            <w:tcW w:w="3795" w:type="dxa"/>
-          </w:tcPr>
-          <w:p/>
-        </w:tc>
-        <w:tc>
-          <w:tcPr>
-            <w:tcW w:w="759" w:type="dxa"/>
-          </w:tcPr>
-          <w:p/>
-        </w:tc>
-      </w:tr>
-      <w:tr>
-        <w:tc>
-          <w:tcPr>
-            <w:tcW w:w="738" w:type="dxa"/>
-          </w:tcPr>
-          <w:p>
-            <w:r>
-              <w:t>9</w:t>
-            </w:r>
-          </w:p>
-        </w:tc>
-        <w:tc>
-          <w:tcPr>
-            <w:tcW w:w="3416" w:type="dxa"/>
-          </w:tcPr>
-          <w:p/>
-        </w:tc>
-        <w:tc>
-          <w:tcPr>
-            <w:tcW w:w="3795" w:type="dxa"/>
-          </w:tcPr>
-          <w:p/>
         </w:tc>
         <w:tc>
           <w:tcPr>
@@ -4758,7 +4563,7 @@
           </w:tcPr>
           <w:p>
             <w:r>
-              <w:t>Create dice</w:t>
+              <w:t xml:space="preserve">Create player </w:t>
             </w:r>
           </w:p>
         </w:tc>
@@ -4768,7 +4573,7 @@
           </w:tcPr>
           <w:p>
             <w:r>
-              <w:t>3 new dice exist – d1, d2, d3</w:t>
+              <w:t>Player exists with name “Sam”, balance 10, and limit 0</w:t>
             </w:r>
           </w:p>
         </w:tc>
@@ -4787,82 +4592,6 @@
           <w:p>
             <w:r>
               <w:t>2</w:t>
-            </w:r>
-          </w:p>
-        </w:tc>
-        <w:tc>
-          <w:tcPr>
-            <w:tcW w:w="3416" w:type="dxa"/>
-          </w:tcPr>
-          <w:p>
-            <w:r>
-              <w:t>Create game with dice</w:t>
-            </w:r>
-          </w:p>
-        </w:tc>
-        <w:tc>
-          <w:tcPr>
-            <w:tcW w:w="3795" w:type="dxa"/>
-          </w:tcPr>
-          <w:p>
-            <w:r>
-              <w:t>A new valid game exists</w:t>
-            </w:r>
-          </w:p>
-        </w:tc>
-        <w:tc>
-          <w:tcPr>
-            <w:tcW w:w="759" w:type="dxa"/>
-          </w:tcPr>
-          <w:p/>
-        </w:tc>
-      </w:tr>
-      <w:tr>
-        <w:tc>
-          <w:tcPr>
-            <w:tcW w:w="738" w:type="dxa"/>
-          </w:tcPr>
-          <w:p>
-            <w:r>
-              <w:t>3</w:t>
-            </w:r>
-          </w:p>
-        </w:tc>
-        <w:tc>
-          <w:tcPr>
-            <w:tcW w:w="3416" w:type="dxa"/>
-          </w:tcPr>
-          <w:p>
-            <w:r>
-              <w:t xml:space="preserve">Create player </w:t>
-            </w:r>
-          </w:p>
-        </w:tc>
-        <w:tc>
-          <w:tcPr>
-            <w:tcW w:w="3795" w:type="dxa"/>
-          </w:tcPr>
-          <w:p>
-            <w:r>
-              <w:t>Player exists with name “Sam”, balance 10, and limit 0</w:t>
-            </w:r>
-          </w:p>
-        </w:tc>
-        <w:tc>
-          <w:tcPr>
-            <w:tcW w:w="759" w:type="dxa"/>
-          </w:tcPr>
-          <w:p/>
-        </w:tc>
-      </w:tr>
-      <w:tr>
-        <w:tc>
-          <w:tcPr>
-            <w:tcW w:w="738" w:type="dxa"/>
-          </w:tcPr>
-          <w:p>
-            <w:r>
-              <w:t>4</w:t>
             </w:r>
           </w:p>
         </w:tc>
@@ -4879,7 +4608,7 @@
               </w:tabs>
             </w:pPr>
             <w:r>
-              <w:t>Play round with specified player, bet and pick</w:t>
+              <w:t>Start new game</w:t>
             </w:r>
           </w:p>
         </w:tc>
@@ -4889,7 +4618,7 @@
           </w:tcPr>
           <w:p>
             <w:r>
-              <w:t>A win or loss and associated balance adjustment as per game rules</w:t>
+              <w:t>A new game exists</w:t>
             </w:r>
           </w:p>
         </w:tc>
@@ -4907,7 +4636,52 @@
           </w:tcPr>
           <w:p>
             <w:r>
-              <w:t>5</w:t>
+              <w:t>3</w:t>
+            </w:r>
+          </w:p>
+        </w:tc>
+        <w:tc>
+          <w:tcPr>
+            <w:tcW w:w="3416" w:type="dxa"/>
+          </w:tcPr>
+          <w:p>
+            <w:pPr>
+              <w:pStyle w:val="Footer"/>
+              <w:tabs>
+                <w:tab w:val="clear" w:pos="4320"/>
+                <w:tab w:val="clear" w:pos="8640"/>
+              </w:tabs>
+            </w:pPr>
+            <w:r>
+              <w:t>Play round with specified player, bet and pick</w:t>
+            </w:r>
+          </w:p>
+        </w:tc>
+        <w:tc>
+          <w:tcPr>
+            <w:tcW w:w="3795" w:type="dxa"/>
+          </w:tcPr>
+          <w:p>
+            <w:r>
+              <w:t>A win or loss and associated balance adjustment as per game rules</w:t>
+            </w:r>
+          </w:p>
+        </w:tc>
+        <w:tc>
+          <w:tcPr>
+            <w:tcW w:w="759" w:type="dxa"/>
+          </w:tcPr>
+          <w:p/>
+        </w:tc>
+      </w:tr>
+      <w:tr>
+        <w:tc>
+          <w:tcPr>
+            <w:tcW w:w="738" w:type="dxa"/>
+          </w:tcPr>
+          <w:p>
+            <w:r>
+              <w:t>4</w:t>
             </w:r>
           </w:p>
         </w:tc>
@@ -4953,7 +4727,7 @@
           </w:tcPr>
           <w:p>
             <w:r>
-              <w:t>6</w:t>
+              <w:t>5</w:t>
             </w:r>
           </w:p>
         </w:tc>
@@ -4987,7 +4761,7 @@
           </w:tcPr>
           <w:p>
             <w:r>
-              <w:t>7</w:t>
+              <w:t>6</w:t>
             </w:r>
           </w:p>
         </w:tc>
@@ -5025,7 +4799,7 @@
           </w:tcPr>
           <w:p>
             <w:r>
-              <w:t>8</w:t>
+              <w:t>7</w:t>
             </w:r>
           </w:p>
         </w:tc>
@@ -5047,36 +4821,6 @@
               <w:t>7 times fives and verify consistent result.</w:t>
             </w:r>
           </w:p>
-        </w:tc>
-        <w:tc>
-          <w:tcPr>
-            <w:tcW w:w="3795" w:type="dxa"/>
-          </w:tcPr>
-          <w:p/>
-        </w:tc>
-        <w:tc>
-          <w:tcPr>
-            <w:tcW w:w="759" w:type="dxa"/>
-          </w:tcPr>
-          <w:p/>
-        </w:tc>
-      </w:tr>
-      <w:tr>
-        <w:tc>
-          <w:tcPr>
-            <w:tcW w:w="738" w:type="dxa"/>
-          </w:tcPr>
-          <w:p>
-            <w:r>
-              <w:t>9</w:t>
-            </w:r>
-          </w:p>
-        </w:tc>
-        <w:tc>
-          <w:tcPr>
-            <w:tcW w:w="3416" w:type="dxa"/>
-          </w:tcPr>
-          <w:p/>
         </w:tc>
         <w:tc>
           <w:tcPr>
@@ -6209,7 +5953,7 @@
           </w:tcPr>
           <w:p>
             <w:r>
-              <w:t>Create dice</w:t>
+              <w:t>Start new game</w:t>
             </w:r>
           </w:p>
         </w:tc>
@@ -6219,7 +5963,7 @@
           </w:tcPr>
           <w:p>
             <w:r>
-              <w:t>3 new dice exist – d1, d2, d3</w:t>
+              <w:t>A new valid game exists</w:t>
             </w:r>
           </w:p>
         </w:tc>
@@ -6238,45 +5982,7 @@
           <w:p>
             <w:r>
               <w:lastRenderedPageBreak/>
-              <w:t>1</w:t>
-            </w:r>
-          </w:p>
-        </w:tc>
-        <w:tc>
-          <w:tcPr>
-            <w:tcW w:w="3416" w:type="dxa"/>
-          </w:tcPr>
-          <w:p>
-            <w:r>
-              <w:t>Create game with dice</w:t>
-            </w:r>
-          </w:p>
-        </w:tc>
-        <w:tc>
-          <w:tcPr>
-            <w:tcW w:w="3795" w:type="dxa"/>
-          </w:tcPr>
-          <w:p>
-            <w:r>
-              <w:t>A new valid game exists</w:t>
-            </w:r>
-          </w:p>
-        </w:tc>
-        <w:tc>
-          <w:tcPr>
-            <w:tcW w:w="759" w:type="dxa"/>
-          </w:tcPr>
-          <w:p/>
-        </w:tc>
-      </w:tr>
-      <w:tr>
-        <w:tc>
-          <w:tcPr>
-            <w:tcW w:w="738" w:type="dxa"/>
-          </w:tcPr>
-          <w:p>
-            <w:r>
-              <w:t>2</w:t>
+              <w:t>3</w:t>
             </w:r>
           </w:p>
         </w:tc>
@@ -6321,7 +6027,7 @@
           </w:tcPr>
           <w:p>
             <w:r>
-              <w:t>3</w:t>
+              <w:t>4</w:t>
             </w:r>
           </w:p>
         </w:tc>
@@ -6367,7 +6073,7 @@
           </w:tcPr>
           <w:p>
             <w:r>
-              <w:t>4</w:t>
+              <w:t>5</w:t>
             </w:r>
           </w:p>
         </w:tc>
@@ -6405,7 +6111,7 @@
           </w:tcPr>
           <w:p>
             <w:r>
-              <w:t>5</w:t>
+              <w:t>6</w:t>
             </w:r>
           </w:p>
         </w:tc>
@@ -6428,66 +6134,6 @@
               <w:t>Win/loss ratio should be ~42%, with an acceptable margin of error (+/-10%) for a smaller number of rounds.</w:t>
             </w:r>
           </w:p>
-        </w:tc>
-        <w:tc>
-          <w:tcPr>
-            <w:tcW w:w="759" w:type="dxa"/>
-          </w:tcPr>
-          <w:p/>
-        </w:tc>
-      </w:tr>
-      <w:tr>
-        <w:tc>
-          <w:tcPr>
-            <w:tcW w:w="738" w:type="dxa"/>
-          </w:tcPr>
-          <w:p>
-            <w:r>
-              <w:t>6</w:t>
-            </w:r>
-          </w:p>
-        </w:tc>
-        <w:tc>
-          <w:tcPr>
-            <w:tcW w:w="3416" w:type="dxa"/>
-          </w:tcPr>
-          <w:p/>
-        </w:tc>
-        <w:tc>
-          <w:tcPr>
-            <w:tcW w:w="3795" w:type="dxa"/>
-          </w:tcPr>
-          <w:p/>
-        </w:tc>
-        <w:tc>
-          <w:tcPr>
-            <w:tcW w:w="759" w:type="dxa"/>
-          </w:tcPr>
-          <w:p/>
-        </w:tc>
-      </w:tr>
-      <w:tr>
-        <w:tc>
-          <w:tcPr>
-            <w:tcW w:w="738" w:type="dxa"/>
-          </w:tcPr>
-          <w:p>
-            <w:r>
-              <w:t>7</w:t>
-            </w:r>
-          </w:p>
-        </w:tc>
-        <w:tc>
-          <w:tcPr>
-            <w:tcW w:w="3416" w:type="dxa"/>
-          </w:tcPr>
-          <w:p/>
-        </w:tc>
-        <w:tc>
-          <w:tcPr>
-            <w:tcW w:w="3795" w:type="dxa"/>
-          </w:tcPr>
-          <w:p/>
         </w:tc>
         <w:tc>
           <w:tcPr>
@@ -6501,6 +6147,8 @@
       <w:pPr>
         <w:pStyle w:val="Heading3"/>
       </w:pPr>
+      <w:bookmarkStart w:id="7" w:name="_GoBack"/>
+      <w:bookmarkEnd w:id="7"/>
       <w:r>
         <w:t>Test Execution</w:t>
       </w:r>
@@ -6615,8 +6263,6 @@
       <w:pPr>
         <w:spacing w:before="0"/>
       </w:pPr>
-      <w:bookmarkStart w:id="7" w:name="_GoBack"/>
-      <w:bookmarkEnd w:id="7"/>
     </w:p>
     <w:sectPr>
       <w:headerReference w:type="even" r:id="rId10"/>
@@ -6874,7 +6520,7 @@
         <w:noProof/>
         <w:sz w:val="16"/>
       </w:rPr>
-      <w:t>8</w:t>
+      <w:t>9</w:t>
     </w:r>
     <w:r>
       <w:rPr>
@@ -12262,7 +11908,7 @@
 </file>
 
 <file path=customXml/itemProps1.xml><?xml version="1.0" encoding="utf-8"?>
-<ds:datastoreItem xmlns:ds="http://schemas.openxmlformats.org/officeDocument/2006/customXml" ds:itemID="{653F9086-B1FB-D640-A850-F8CF578BE9BC}">
+<ds:datastoreItem xmlns:ds="http://schemas.openxmlformats.org/officeDocument/2006/customXml" ds:itemID="{13A424DE-0514-1A45-9854-93B6636D8E4D}">
   <ds:schemaRefs>
     <ds:schemaRef ds:uri="http://schemas.openxmlformats.org/officeDocument/2006/bibliography"/>
   </ds:schemaRefs>

</xml_diff>

<commit_message>
added resolution for bug 1 and passing test reports.
Signed-off-by: Sam Stow <sam@appfactory.com.au>
</commit_message>
<xml_diff>
--- a/assets/UATsReportedBugs.docx
+++ b/assets/UATsReportedBugs.docx
@@ -354,13 +354,8 @@
       <w:r>
         <w:t xml:space="preserve">This script covers the </w:t>
       </w:r>
-      <w:proofErr w:type="gramStart"/>
-      <w:r>
-        <w:t>bug which</w:t>
-      </w:r>
-      <w:proofErr w:type="gramEnd"/>
-      <w:r>
-        <w:t xml:space="preserve"> occurs when a </w:t>
+      <w:r>
+        <w:t xml:space="preserve">bug which occurs when a </w:t>
       </w:r>
       <w:r>
         <w:t xml:space="preserve">player wins on 1 match, </w:t>
@@ -426,12 +421,6 @@
         <w:gridCol w:w="1701"/>
       </w:tblGrid>
       <w:tr>
-        <w:tblPrEx>
-          <w:tblCellMar>
-            <w:top w:w="0" w:type="dxa"/>
-            <w:bottom w:w="0" w:type="dxa"/>
-          </w:tblCellMar>
-        </w:tblPrEx>
         <w:tc>
           <w:tcPr>
             <w:tcW w:w="6345" w:type="dxa"/>
@@ -452,13 +441,8 @@
               </w:numPr>
               <w:ind w:left="720"/>
             </w:pPr>
-            <w:proofErr w:type="gramStart"/>
-            <w:r>
-              <w:t>if</w:t>
-            </w:r>
-            <w:proofErr w:type="gramEnd"/>
-            <w:r>
-              <w:t xml:space="preserve"> the symbol appears on the uppermost face of 3 dice</w:t>
+            <w:r>
+              <w:t>if the symbol appears on the uppermost face of 3 dice</w:t>
             </w:r>
           </w:p>
         </w:tc>
@@ -485,6 +469,9 @@
               <w:t>3 to 1</w:t>
             </w:r>
             <w:r>
+              <w:rPr>
+                <w:noProof/>
+              </w:rPr>
               <w:drawing>
                 <wp:inline distT="0" distB="0" distL="0" distR="0" wp14:anchorId="4C3F6125" wp14:editId="367E9E29">
                   <wp:extent cx="12700" cy="12700"/>
@@ -538,12 +525,6 @@
         </w:tc>
       </w:tr>
       <w:tr>
-        <w:tblPrEx>
-          <w:tblCellMar>
-            <w:top w:w="0" w:type="dxa"/>
-            <w:bottom w:w="0" w:type="dxa"/>
-          </w:tblCellMar>
-        </w:tblPrEx>
         <w:tc>
           <w:tcPr>
             <w:tcW w:w="6345" w:type="dxa"/>
@@ -564,13 +545,8 @@
               </w:numPr>
               <w:ind w:left="720"/>
             </w:pPr>
-            <w:proofErr w:type="gramStart"/>
-            <w:r>
-              <w:t>if</w:t>
-            </w:r>
-            <w:proofErr w:type="gramEnd"/>
-            <w:r>
-              <w:t xml:space="preserve"> the symbol appears on the uppermost face of 2 dice</w:t>
+            <w:r>
+              <w:t>if the symbol appears on the uppermost face of 2 dice</w:t>
             </w:r>
           </w:p>
         </w:tc>
@@ -603,12 +579,6 @@
         </w:tc>
       </w:tr>
       <w:tr>
-        <w:tblPrEx>
-          <w:tblCellMar>
-            <w:top w:w="0" w:type="dxa"/>
-            <w:bottom w:w="0" w:type="dxa"/>
-          </w:tblCellMar>
-        </w:tblPrEx>
         <w:tc>
           <w:tcPr>
             <w:tcW w:w="6345" w:type="dxa"/>
@@ -629,13 +599,8 @@
               </w:numPr>
               <w:ind w:left="720"/>
             </w:pPr>
-            <w:proofErr w:type="gramStart"/>
-            <w:r>
-              <w:t>if</w:t>
-            </w:r>
-            <w:proofErr w:type="gramEnd"/>
-            <w:r>
-              <w:t xml:space="preserve"> the symbol appears on the uppermost face of 1 dice</w:t>
+            <w:r>
+              <w:t>if the symbol appears on the uppermost face of 1 dice</w:t>
             </w:r>
           </w:p>
         </w:tc>
@@ -676,21 +641,7 @@
         <w:rPr>
           <w:lang w:eastAsia="en-AU"/>
         </w:rPr>
-        <w:t xml:space="preserve"> Winning wagers shall be paid at odds not less than</w:t>
-      </w:r>
-      <w:proofErr w:type="gramStart"/>
-      <w:r>
-        <w:rPr>
-          <w:lang w:eastAsia="en-AU"/>
-        </w:rPr>
-        <w:t>:-</w:t>
-      </w:r>
-      <w:proofErr w:type="gramEnd"/>
-      <w:r>
-        <w:rPr>
-          <w:lang w:eastAsia="en-AU"/>
-        </w:rPr>
-        <w:t xml:space="preserve"> </w:t>
+        <w:t xml:space="preserve"> Winning wagers shall be paid at odds not less than:- </w:t>
       </w:r>
     </w:p>
     <w:p>
@@ -1291,19 +1242,11 @@
                 <w:color w:val="0000FF"/>
               </w:rPr>
             </w:pPr>
-            <w:proofErr w:type="spellStart"/>
             <w:r>
               <w:rPr>
                 <w:color w:val="0000FF"/>
               </w:rPr>
-              <w:t>Initialised</w:t>
-            </w:r>
-            <w:proofErr w:type="spellEnd"/>
-            <w:r>
-              <w:rPr>
-                <w:color w:val="0000FF"/>
-              </w:rPr>
-              <w:t xml:space="preserve"> with dice d1, d2 &amp; d3</w:t>
+              <w:t>Initialised with dice d1, d2 &amp; d3</w:t>
             </w:r>
           </w:p>
         </w:tc>
@@ -1534,15 +1477,7 @@
         <w:pStyle w:val="ListBullet"/>
       </w:pPr>
       <w:r>
-        <w:t xml:space="preserve">Post conditions are </w:t>
-      </w:r>
-      <w:proofErr w:type="spellStart"/>
-      <w:r>
-        <w:t>dependant</w:t>
-      </w:r>
-      <w:proofErr w:type="spellEnd"/>
-      <w:r>
-        <w:t xml:space="preserve"> on dice values returned. Require multiple runs to verify different post conditions.</w:t>
+        <w:t>Post conditions are dependant on dice values returned. Require multiple runs to verify different post conditions.</w:t>
       </w:r>
     </w:p>
     <w:p>
@@ -2138,31 +2073,105 @@
           <w:tcPr>
             <w:tcW w:w="1818" w:type="dxa"/>
           </w:tcPr>
-          <w:p/>
+          <w:p>
+            <w:r>
+              <w:t>23/09/2014 6pm</w:t>
+            </w:r>
+          </w:p>
         </w:tc>
         <w:tc>
           <w:tcPr>
             <w:tcW w:w="1530" w:type="dxa"/>
           </w:tcPr>
-          <w:p/>
+          <w:p>
+            <w:r>
+              <w:t>Sam</w:t>
+            </w:r>
+          </w:p>
         </w:tc>
         <w:tc>
           <w:tcPr>
             <w:tcW w:w="1303" w:type="dxa"/>
           </w:tcPr>
-          <w:p/>
+          <w:p>
+            <w:r>
+              <w:t>Bug1.test1</w:t>
+            </w:r>
+          </w:p>
         </w:tc>
         <w:tc>
           <w:tcPr>
             <w:tcW w:w="1667" w:type="dxa"/>
           </w:tcPr>
-          <w:p/>
+          <w:p>
+            <w:r>
+              <w:t>UAT</w:t>
+            </w:r>
+          </w:p>
         </w:tc>
         <w:tc>
           <w:tcPr>
             <w:tcW w:w="2430" w:type="dxa"/>
           </w:tcPr>
-          <w:p/>
+          <w:p>
+            <w:r>
+              <w:t>Fails</w:t>
+            </w:r>
+          </w:p>
+        </w:tc>
+      </w:tr>
+      <w:tr>
+        <w:tc>
+          <w:tcPr>
+            <w:tcW w:w="1818" w:type="dxa"/>
+          </w:tcPr>
+          <w:p>
+            <w:r>
+              <w:t>01/10/2014</w:t>
+            </w:r>
+          </w:p>
+        </w:tc>
+        <w:tc>
+          <w:tcPr>
+            <w:tcW w:w="1530" w:type="dxa"/>
+          </w:tcPr>
+          <w:p>
+            <w:r>
+              <w:t>Sam</w:t>
+            </w:r>
+          </w:p>
+        </w:tc>
+        <w:tc>
+          <w:tcPr>
+            <w:tcW w:w="1303" w:type="dxa"/>
+          </w:tcPr>
+          <w:p>
+            <w:r>
+              <w:t>Bug1.test2</w:t>
+            </w:r>
+          </w:p>
+        </w:tc>
+        <w:tc>
+          <w:tcPr>
+            <w:tcW w:w="1667" w:type="dxa"/>
+          </w:tcPr>
+          <w:p>
+            <w:r>
+              <w:t>UAT</w:t>
+            </w:r>
+          </w:p>
+        </w:tc>
+        <w:tc>
+          <w:tcPr>
+            <w:tcW w:w="2430" w:type="dxa"/>
+          </w:tcPr>
+          <w:p>
+            <w:r>
+              <w:t>Passes</w:t>
+            </w:r>
+            <w:bookmarkStart w:id="7" w:name="_GoBack"/>
+            <w:bookmarkEnd w:id="7"/>
+          </w:p>
         </w:tc>
       </w:tr>
     </w:tbl>
@@ -2200,15 +2209,7 @@
         <w:pStyle w:val="ListBullet"/>
       </w:pPr>
       <w:r>
-        <w:t xml:space="preserve">This script covers the </w:t>
-      </w:r>
-      <w:proofErr w:type="gramStart"/>
-      <w:r>
-        <w:t>bug which</w:t>
-      </w:r>
-      <w:proofErr w:type="gramEnd"/>
-      <w:r>
-        <w:t xml:space="preserve"> occurs when a betting l</w:t>
+        <w:t>This script covers the bug which occurs when a betting l</w:t>
       </w:r>
       <w:r>
         <w:t>imit</w:t>
@@ -2244,15 +2245,7 @@
         <w:t>This test concerns</w:t>
       </w:r>
       <w:r>
-        <w:t xml:space="preserve"> the rules where a player man continue to play until his balance is no longer above the betting limit (</w:t>
-      </w:r>
-      <w:proofErr w:type="spellStart"/>
-      <w:r>
-        <w:t>ie</w:t>
-      </w:r>
-      <w:proofErr w:type="spellEnd"/>
-      <w:r>
-        <w:t xml:space="preserve"> he/she has used all available funds above the betting limit)</w:t>
+        <w:t xml:space="preserve"> the rules where a player man continue to play until his balance is no longer above the betting limit (ie he/she has used all available funds above the betting limit)</w:t>
       </w:r>
     </w:p>
     <w:p>
@@ -2758,19 +2751,11 @@
                 <w:color w:val="0000FF"/>
               </w:rPr>
             </w:pPr>
-            <w:proofErr w:type="spellStart"/>
             <w:r>
               <w:rPr>
                 <w:color w:val="0000FF"/>
               </w:rPr>
-              <w:t>Initialised</w:t>
-            </w:r>
-            <w:proofErr w:type="spellEnd"/>
-            <w:r>
-              <w:rPr>
-                <w:color w:val="0000FF"/>
-              </w:rPr>
-              <w:t xml:space="preserve"> with dice d1, d2 &amp; d3</w:t>
+              <w:t>Initialised with dice d1, d2 &amp; d3</w:t>
             </w:r>
           </w:p>
         </w:tc>
@@ -2999,15 +2984,7 @@
         <w:pStyle w:val="ListBullet"/>
       </w:pPr>
       <w:r>
-        <w:t xml:space="preserve">We expect gameplay to end when the </w:t>
-      </w:r>
-      <w:proofErr w:type="gramStart"/>
-      <w:r>
-        <w:t>players</w:t>
-      </w:r>
-      <w:proofErr w:type="gramEnd"/>
-      <w:r>
-        <w:t xml:space="preserve"> balance is the same as the betting limit, such that the player cannot place a bet without taking them under the betting limit.</w:t>
+        <w:t>We expect gameplay to end when the players balance is the same as the betting limit, such that the player cannot place a bet without taking them under the betting limit.</w:t>
       </w:r>
     </w:p>
     <w:p>
@@ -3582,37 +3559,13 @@
         <w:pStyle w:val="ListBullet"/>
       </w:pPr>
       <w:r>
-        <w:t xml:space="preserve">This script covers the </w:t>
-      </w:r>
-      <w:proofErr w:type="gramStart"/>
-      <w:r>
-        <w:t>bug which</w:t>
-      </w:r>
-      <w:proofErr w:type="gramEnd"/>
-      <w:r>
-        <w:t xml:space="preserve"> occurs at the end of gameplay when reviewing the win loss ratio</w:t>
+        <w:t>This script covers the bug which occurs at the end of gameplay when reviewing the win loss ratio</w:t>
       </w:r>
       <w:r>
         <w:t>.</w:t>
       </w:r>
       <w:r>
-        <w:t xml:space="preserve"> Crown and Anchor games have an approximate 8% bias to the house. So the </w:t>
-      </w:r>
-      <w:proofErr w:type="gramStart"/>
-      <w:r>
-        <w:t>win :</w:t>
-      </w:r>
-      <w:proofErr w:type="gramEnd"/>
-      <w:r>
-        <w:t xml:space="preserve"> (</w:t>
-      </w:r>
-      <w:proofErr w:type="spellStart"/>
-      <w:r>
-        <w:t>win+lose</w:t>
-      </w:r>
-      <w:proofErr w:type="spellEnd"/>
-      <w:r>
-        <w:t>) ratio should approximately equal 0.42. This does not appear to be the case. Win rates appear to be either ~40% or ~60%.</w:t>
+        <w:t xml:space="preserve"> Crown and Anchor games have an approximate 8% bias to the house. So the win : (win+lose) ratio should approximately equal 0.42. This does not appear to be the case. Win rates appear to be either ~40% or ~60%.</w:t>
       </w:r>
     </w:p>
     <w:p>
@@ -3630,23 +3583,7 @@
         </w:rPr>
       </w:pPr>
       <w:r>
-        <w:t xml:space="preserve">This test concerns the overall outcome of the </w:t>
-      </w:r>
-      <w:proofErr w:type="gramStart"/>
-      <w:r>
-        <w:t>game which</w:t>
-      </w:r>
-      <w:proofErr w:type="gramEnd"/>
-      <w:r>
-        <w:t xml:space="preserve"> should be 8% in </w:t>
-      </w:r>
-      <w:proofErr w:type="spellStart"/>
-      <w:r>
-        <w:t>favour</w:t>
-      </w:r>
-      <w:proofErr w:type="spellEnd"/>
-      <w:r>
-        <w:t xml:space="preserve"> of the house. Therefore the overall win/loss ratio after a sufficient number of rounds played should approximate 42%, or the player should only win 42 games out of every 100. Obviously a margin of error is allowable but this reduces as the number of games played increases. </w:t>
+        <w:t xml:space="preserve">This test concerns the overall outcome of the game which should be 8% in favour of the house. Therefore the overall win/loss ratio after a sufficient number of rounds played should approximate 42%, or the player should only win 42 games out of every 100. Obviously a margin of error is allowable but this reduces as the number of games played increases. </w:t>
       </w:r>
     </w:p>
     <w:p>
@@ -4149,19 +4086,11 @@
                 <w:color w:val="0000FF"/>
               </w:rPr>
             </w:pPr>
-            <w:proofErr w:type="spellStart"/>
             <w:r>
               <w:rPr>
                 <w:color w:val="0000FF"/>
               </w:rPr>
-              <w:t>Initialised</w:t>
-            </w:r>
-            <w:proofErr w:type="spellEnd"/>
-            <w:r>
-              <w:rPr>
-                <w:color w:val="0000FF"/>
-              </w:rPr>
-              <w:t xml:space="preserve"> with dice d1, d2 &amp; d3</w:t>
+              <w:t>Initialised with dice d1, d2 &amp; d3</w:t>
             </w:r>
           </w:p>
         </w:tc>
@@ -5507,19 +5436,11 @@
                 <w:color w:val="0000FF"/>
               </w:rPr>
             </w:pPr>
-            <w:proofErr w:type="spellStart"/>
             <w:r>
               <w:rPr>
                 <w:color w:val="0000FF"/>
               </w:rPr>
-              <w:t>Initialised</w:t>
-            </w:r>
-            <w:proofErr w:type="spellEnd"/>
-            <w:r>
-              <w:rPr>
-                <w:color w:val="0000FF"/>
-              </w:rPr>
-              <w:t xml:space="preserve"> with dice d1, d2 &amp; d3</w:t>
+              <w:t>Initialised with dice d1, d2 &amp; d3</w:t>
             </w:r>
           </w:p>
         </w:tc>
@@ -6147,8 +6068,6 @@
       <w:pPr>
         <w:pStyle w:val="Heading3"/>
       </w:pPr>
-      <w:bookmarkStart w:id="7" w:name="_GoBack"/>
-      <w:bookmarkEnd w:id="7"/>
       <w:r>
         <w:t>Test Execution</w:t>
       </w:r>
@@ -6323,23 +6242,7 @@
         <w:b/>
         <w:sz w:val="16"/>
       </w:rPr>
-      <w:t>&lt;</w:t>
-    </w:r>
-    <w:proofErr w:type="gramStart"/>
-    <w:r>
-      <w:rPr>
-        <w:b/>
-        <w:sz w:val="16"/>
-      </w:rPr>
-      <w:t>company</w:t>
-    </w:r>
-    <w:proofErr w:type="gramEnd"/>
-    <w:r>
-      <w:rPr>
-        <w:b/>
-        <w:sz w:val="16"/>
-      </w:rPr>
-      <w:t xml:space="preserve"> name&gt; | </w:t>
+      <w:t xml:space="preserve">&lt;company name&gt; | </w:t>
     </w:r>
     <w:r>
       <w:rPr>
@@ -6364,7 +6267,7 @@
         <w:noProof/>
         <w:sz w:val="16"/>
       </w:rPr>
-      <w:t>20/09/2014</w:t>
+      <w:t>1/10/2014</w:t>
     </w:r>
     <w:r>
       <w:rPr>
@@ -6520,6 +6423,49 @@
         <w:noProof/>
         <w:sz w:val="16"/>
       </w:rPr>
+      <w:t>4</w:t>
+    </w:r>
+    <w:r>
+      <w:rPr>
+        <w:rStyle w:val="PageNumber"/>
+        <w:sz w:val="16"/>
+      </w:rPr>
+      <w:fldChar w:fldCharType="end"/>
+    </w:r>
+    <w:r>
+      <w:rPr>
+        <w:rStyle w:val="PageNumber"/>
+        <w:sz w:val="16"/>
+      </w:rPr>
+      <w:t xml:space="preserve"> of </w:t>
+    </w:r>
+    <w:r>
+      <w:rPr>
+        <w:rStyle w:val="PageNumber"/>
+        <w:sz w:val="16"/>
+      </w:rPr>
+      <w:fldChar w:fldCharType="begin"/>
+    </w:r>
+    <w:r>
+      <w:rPr>
+        <w:rStyle w:val="PageNumber"/>
+        <w:sz w:val="16"/>
+      </w:rPr>
+      <w:instrText xml:space="preserve"> NUMPAGES </w:instrText>
+    </w:r>
+    <w:r>
+      <w:rPr>
+        <w:rStyle w:val="PageNumber"/>
+        <w:sz w:val="16"/>
+      </w:rPr>
+      <w:fldChar w:fldCharType="separate"/>
+    </w:r>
+    <w:r>
+      <w:rPr>
+        <w:rStyle w:val="PageNumber"/>
+        <w:noProof/>
+        <w:sz w:val="16"/>
+      </w:rPr>
       <w:t>9</w:t>
     </w:r>
     <w:r>
@@ -6534,75 +6480,32 @@
         <w:rStyle w:val="PageNumber"/>
         <w:sz w:val="16"/>
       </w:rPr>
-      <w:t xml:space="preserve"> of </w:t>
+      <w:t xml:space="preserve"> | </w:t>
     </w:r>
     <w:r>
       <w:rPr>
-        <w:rStyle w:val="PageNumber"/>
         <w:sz w:val="16"/>
       </w:rPr>
       <w:fldChar w:fldCharType="begin"/>
     </w:r>
     <w:r>
       <w:rPr>
-        <w:rStyle w:val="PageNumber"/>
         <w:sz w:val="16"/>
       </w:rPr>
-      <w:instrText xml:space="preserve"> NUMPAGES </w:instrText>
+      <w:instrText xml:space="preserve"> DATE  \* MERGEFORMAT </w:instrText>
     </w:r>
     <w:r>
       <w:rPr>
-        <w:rStyle w:val="PageNumber"/>
         <w:sz w:val="16"/>
       </w:rPr>
       <w:fldChar w:fldCharType="separate"/>
     </w:r>
     <w:r>
       <w:rPr>
-        <w:rStyle w:val="PageNumber"/>
         <w:noProof/>
         <w:sz w:val="16"/>
       </w:rPr>
-      <w:t>9</w:t>
-    </w:r>
-    <w:r>
-      <w:rPr>
-        <w:rStyle w:val="PageNumber"/>
-        <w:sz w:val="16"/>
-      </w:rPr>
-      <w:fldChar w:fldCharType="end"/>
-    </w:r>
-    <w:r>
-      <w:rPr>
-        <w:rStyle w:val="PageNumber"/>
-        <w:sz w:val="16"/>
-      </w:rPr>
-      <w:t xml:space="preserve"> | </w:t>
-    </w:r>
-    <w:r>
-      <w:rPr>
-        <w:sz w:val="16"/>
-      </w:rPr>
-      <w:fldChar w:fldCharType="begin"/>
-    </w:r>
-    <w:r>
-      <w:rPr>
-        <w:sz w:val="16"/>
-      </w:rPr>
-      <w:instrText xml:space="preserve"> DATE  \* MERGEFORMAT </w:instrText>
-    </w:r>
-    <w:r>
-      <w:rPr>
-        <w:sz w:val="16"/>
-      </w:rPr>
-      <w:fldChar w:fldCharType="separate"/>
-    </w:r>
-    <w:r>
-      <w:rPr>
-        <w:noProof/>
-        <w:sz w:val="16"/>
-      </w:rPr>
-      <w:t>20/09/2014</w:t>
+      <w:t>1/10/2014</w:t>
     </w:r>
     <w:r>
       <w:rPr>
@@ -6725,25 +6628,7 @@
         <w:bCs/>
         <w:sz w:val="16"/>
       </w:rPr>
-      <w:t xml:space="preserve">Reported Bugs </w:t>
-    </w:r>
-    <w:proofErr w:type="gramStart"/>
-    <w:r>
-      <w:rPr>
-        <w:b/>
-        <w:bCs/>
-        <w:sz w:val="16"/>
-      </w:rPr>
-      <w:t>-  User</w:t>
-    </w:r>
-    <w:proofErr w:type="gramEnd"/>
-    <w:r>
-      <w:rPr>
-        <w:b/>
-        <w:bCs/>
-        <w:sz w:val="16"/>
-      </w:rPr>
-      <w:t xml:space="preserve"> Acceptance Tests</w:t>
+      <w:t>Reported Bugs -  User Acceptance Tests</w:t>
     </w:r>
   </w:p>
 </w:hdr>
@@ -10064,7 +9949,7 @@
   <w:style w:type="paragraph" w:default="1" w:styleId="Normal">
     <w:name w:val="Normal"/>
     <w:qFormat/>
-    <w:rsid w:val="00E66F89"/>
+    <w:rsid w:val="00DA71C2"/>
     <w:pPr>
       <w:spacing w:before="120"/>
     </w:pPr>
@@ -10255,6 +10140,7 @@
   <w:style w:type="character" w:default="1" w:styleId="DefaultParagraphFont">
     <w:name w:val="Default Paragraph Font"/>
     <w:uiPriority w:val="1"/>
+    <w:semiHidden/>
     <w:unhideWhenUsed/>
   </w:style>
   <w:style w:type="table" w:default="1" w:styleId="TableNormal">
@@ -10912,7 +10798,7 @@
   <w:style w:type="paragraph" w:default="1" w:styleId="Normal">
     <w:name w:val="Normal"/>
     <w:qFormat/>
-    <w:rsid w:val="00E66F89"/>
+    <w:rsid w:val="00DA71C2"/>
     <w:pPr>
       <w:spacing w:before="120"/>
     </w:pPr>
@@ -11103,6 +10989,7 @@
   <w:style w:type="character" w:default="1" w:styleId="DefaultParagraphFont">
     <w:name w:val="Default Paragraph Font"/>
     <w:uiPriority w:val="1"/>
+    <w:semiHidden/>
     <w:unhideWhenUsed/>
   </w:style>
   <w:style w:type="table" w:default="1" w:styleId="TableNormal">
@@ -11908,7 +11795,7 @@
 </file>
 
 <file path=customXml/itemProps1.xml><?xml version="1.0" encoding="utf-8"?>
-<ds:datastoreItem xmlns:ds="http://schemas.openxmlformats.org/officeDocument/2006/customXml" ds:itemID="{13A424DE-0514-1A45-9854-93B6636D8E4D}">
+<ds:datastoreItem xmlns:ds="http://schemas.openxmlformats.org/officeDocument/2006/customXml" ds:itemID="{CEFF5BFD-9E52-9C4D-94A8-5C8A106C9DAA}">
   <ds:schemaRefs>
     <ds:schemaRef ds:uri="http://schemas.openxmlformats.org/officeDocument/2006/bibliography"/>
   </ds:schemaRefs>

</xml_diff>

<commit_message>
added resolution of bug 2 and reports.
Signed-off-by: Sam Stow <sam@appfactory.com.au>
</commit_message>
<xml_diff>
--- a/assets/UATsReportedBugs.docx
+++ b/assets/UATsReportedBugs.docx
@@ -2129,6 +2129,9 @@
             <w:r>
               <w:t>01/10/2014</w:t>
             </w:r>
+            <w:r>
+              <w:t xml:space="preserve"> 8pm</w:t>
+            </w:r>
           </w:p>
         </w:tc>
         <w:tc>
@@ -2169,8 +2172,6 @@
             <w:r>
               <w:t>Passes</w:t>
             </w:r>
-            <w:bookmarkStart w:id="7" w:name="_GoBack"/>
-            <w:bookmarkEnd w:id="7"/>
           </w:p>
         </w:tc>
       </w:tr>
@@ -3490,6 +3491,136 @@
           <w:tcPr>
             <w:tcW w:w="1818" w:type="dxa"/>
           </w:tcPr>
+          <w:p>
+            <w:r>
+              <w:t>23/09/2014 6</w:t>
+            </w:r>
+            <w:r>
+              <w:t>:10</w:t>
+            </w:r>
+            <w:r>
+              <w:t>pm</w:t>
+            </w:r>
+          </w:p>
+        </w:tc>
+        <w:tc>
+          <w:tcPr>
+            <w:tcW w:w="1530" w:type="dxa"/>
+          </w:tcPr>
+          <w:p>
+            <w:r>
+              <w:t>Sam</w:t>
+            </w:r>
+          </w:p>
+        </w:tc>
+        <w:tc>
+          <w:tcPr>
+            <w:tcW w:w="1303" w:type="dxa"/>
+          </w:tcPr>
+          <w:p>
+            <w:r>
+              <w:t>Bug</w:t>
+            </w:r>
+            <w:r>
+              <w:t>2</w:t>
+            </w:r>
+            <w:r>
+              <w:t>.test1</w:t>
+            </w:r>
+          </w:p>
+        </w:tc>
+        <w:tc>
+          <w:tcPr>
+            <w:tcW w:w="1667" w:type="dxa"/>
+          </w:tcPr>
+          <w:p>
+            <w:r>
+              <w:t>UAT</w:t>
+            </w:r>
+          </w:p>
+        </w:tc>
+        <w:tc>
+          <w:tcPr>
+            <w:tcW w:w="2430" w:type="dxa"/>
+          </w:tcPr>
+          <w:p>
+            <w:r>
+              <w:t>Fails</w:t>
+            </w:r>
+          </w:p>
+        </w:tc>
+      </w:tr>
+      <w:tr>
+        <w:tc>
+          <w:tcPr>
+            <w:tcW w:w="1818" w:type="dxa"/>
+          </w:tcPr>
+          <w:p>
+            <w:r>
+              <w:t>01/10/2014 8</w:t>
+            </w:r>
+            <w:r>
+              <w:t>:15</w:t>
+            </w:r>
+            <w:bookmarkStart w:id="7" w:name="_GoBack"/>
+            <w:bookmarkEnd w:id="7"/>
+            <w:r>
+              <w:t>pm</w:t>
+            </w:r>
+          </w:p>
+        </w:tc>
+        <w:tc>
+          <w:tcPr>
+            <w:tcW w:w="1530" w:type="dxa"/>
+          </w:tcPr>
+          <w:p>
+            <w:r>
+              <w:t>Sam</w:t>
+            </w:r>
+          </w:p>
+        </w:tc>
+        <w:tc>
+          <w:tcPr>
+            <w:tcW w:w="1303" w:type="dxa"/>
+          </w:tcPr>
+          <w:p>
+            <w:r>
+              <w:t>Bug</w:t>
+            </w:r>
+            <w:r>
+              <w:t>2</w:t>
+            </w:r>
+            <w:r>
+              <w:t>.test2</w:t>
+            </w:r>
+          </w:p>
+        </w:tc>
+        <w:tc>
+          <w:tcPr>
+            <w:tcW w:w="1667" w:type="dxa"/>
+          </w:tcPr>
+          <w:p>
+            <w:r>
+              <w:t>UAT</w:t>
+            </w:r>
+          </w:p>
+        </w:tc>
+        <w:tc>
+          <w:tcPr>
+            <w:tcW w:w="2430" w:type="dxa"/>
+          </w:tcPr>
+          <w:p>
+            <w:r>
+              <w:t>Passes</w:t>
+            </w:r>
+          </w:p>
+        </w:tc>
+      </w:tr>
+      <w:tr>
+        <w:tc>
+          <w:tcPr>
+            <w:tcW w:w="1818" w:type="dxa"/>
+          </w:tcPr>
           <w:p/>
         </w:tc>
         <w:tc>
@@ -6423,7 +6554,7 @@
         <w:noProof/>
         <w:sz w:val="16"/>
       </w:rPr>
-      <w:t>4</w:t>
+      <w:t>5</w:t>
     </w:r>
     <w:r>
       <w:rPr>
@@ -9949,7 +10080,7 @@
   <w:style w:type="paragraph" w:default="1" w:styleId="Normal">
     <w:name w:val="Normal"/>
     <w:qFormat/>
-    <w:rsid w:val="00DA71C2"/>
+    <w:rsid w:val="00D22182"/>
     <w:pPr>
       <w:spacing w:before="120"/>
     </w:pPr>
@@ -10798,7 +10929,7 @@
   <w:style w:type="paragraph" w:default="1" w:styleId="Normal">
     <w:name w:val="Normal"/>
     <w:qFormat/>
-    <w:rsid w:val="00DA71C2"/>
+    <w:rsid w:val="00D22182"/>
     <w:pPr>
       <w:spacing w:before="120"/>
     </w:pPr>
@@ -11795,7 +11926,7 @@
 </file>
 
 <file path=customXml/itemProps1.xml><?xml version="1.0" encoding="utf-8"?>
-<ds:datastoreItem xmlns:ds="http://schemas.openxmlformats.org/officeDocument/2006/customXml" ds:itemID="{CEFF5BFD-9E52-9C4D-94A8-5C8A106C9DAA}">
+<ds:datastoreItem xmlns:ds="http://schemas.openxmlformats.org/officeDocument/2006/customXml" ds:itemID="{8D552AFE-9898-D441-B13B-D97D86F3C380}">
   <ds:schemaRefs>
     <ds:schemaRef ds:uri="http://schemas.openxmlformats.org/officeDocument/2006/bibliography"/>
   </ds:schemaRefs>

</xml_diff>

<commit_message>
resolved bug 4 and added resolution in log as well as test reports.
Signed-off-by: Sam Stow <sam@appfactory.com.au>
</commit_message>
<xml_diff>
--- a/assets/UATsReportedBugs.docx
+++ b/assets/UATsReportedBugs.docx
@@ -354,8 +354,13 @@
       <w:r>
         <w:t xml:space="preserve">This script covers the </w:t>
       </w:r>
-      <w:r>
-        <w:t xml:space="preserve">bug which occurs when a </w:t>
+      <w:proofErr w:type="gramStart"/>
+      <w:r>
+        <w:t>bug which</w:t>
+      </w:r>
+      <w:proofErr w:type="gramEnd"/>
+      <w:r>
+        <w:t xml:space="preserve"> occurs when a </w:t>
       </w:r>
       <w:r>
         <w:t xml:space="preserve">player wins on 1 match, </w:t>
@@ -441,8 +446,13 @@
               </w:numPr>
               <w:ind w:left="720"/>
             </w:pPr>
-            <w:r>
-              <w:t>if the symbol appears on the uppermost face of 3 dice</w:t>
+            <w:proofErr w:type="gramStart"/>
+            <w:r>
+              <w:t>if</w:t>
+            </w:r>
+            <w:proofErr w:type="gramEnd"/>
+            <w:r>
+              <w:t xml:space="preserve"> the symbol appears on the uppermost face of 3 dice</w:t>
             </w:r>
           </w:p>
         </w:tc>
@@ -545,8 +555,13 @@
               </w:numPr>
               <w:ind w:left="720"/>
             </w:pPr>
-            <w:r>
-              <w:t>if the symbol appears on the uppermost face of 2 dice</w:t>
+            <w:proofErr w:type="gramStart"/>
+            <w:r>
+              <w:t>if</w:t>
+            </w:r>
+            <w:proofErr w:type="gramEnd"/>
+            <w:r>
+              <w:t xml:space="preserve"> the symbol appears on the uppermost face of 2 dice</w:t>
             </w:r>
           </w:p>
         </w:tc>
@@ -599,8 +614,13 @@
               </w:numPr>
               <w:ind w:left="720"/>
             </w:pPr>
-            <w:r>
-              <w:t>if the symbol appears on the uppermost face of 1 dice</w:t>
+            <w:proofErr w:type="gramStart"/>
+            <w:r>
+              <w:t>if</w:t>
+            </w:r>
+            <w:proofErr w:type="gramEnd"/>
+            <w:r>
+              <w:t xml:space="preserve"> the symbol appears on the uppermost face of 1 dice</w:t>
             </w:r>
           </w:p>
         </w:tc>
@@ -641,7 +661,21 @@
         <w:rPr>
           <w:lang w:eastAsia="en-AU"/>
         </w:rPr>
-        <w:t xml:space="preserve"> Winning wagers shall be paid at odds not less than:- </w:t>
+        <w:t xml:space="preserve"> Winning wagers shall be paid at odds not less than</w:t>
+      </w:r>
+      <w:proofErr w:type="gramStart"/>
+      <w:r>
+        <w:rPr>
+          <w:lang w:eastAsia="en-AU"/>
+        </w:rPr>
+        <w:t>:-</w:t>
+      </w:r>
+      <w:proofErr w:type="gramEnd"/>
+      <w:r>
+        <w:rPr>
+          <w:lang w:eastAsia="en-AU"/>
+        </w:rPr>
+        <w:t xml:space="preserve"> </w:t>
       </w:r>
     </w:p>
     <w:p>
@@ -1242,11 +1276,19 @@
                 <w:color w:val="0000FF"/>
               </w:rPr>
             </w:pPr>
+            <w:proofErr w:type="spellStart"/>
             <w:r>
               <w:rPr>
                 <w:color w:val="0000FF"/>
               </w:rPr>
-              <w:t>Initialised with dice d1, d2 &amp; d3</w:t>
+              <w:t>Initialised</w:t>
+            </w:r>
+            <w:proofErr w:type="spellEnd"/>
+            <w:r>
+              <w:rPr>
+                <w:color w:val="0000FF"/>
+              </w:rPr>
+              <w:t xml:space="preserve"> with dice d1, d2 &amp; d3</w:t>
             </w:r>
           </w:p>
         </w:tc>
@@ -1477,7 +1519,15 @@
         <w:pStyle w:val="ListBullet"/>
       </w:pPr>
       <w:r>
-        <w:t>Post conditions are dependant on dice values returned. Require multiple runs to verify different post conditions.</w:t>
+        <w:t xml:space="preserve">Post conditions are </w:t>
+      </w:r>
+      <w:proofErr w:type="spellStart"/>
+      <w:r>
+        <w:t>dependant</w:t>
+      </w:r>
+      <w:proofErr w:type="spellEnd"/>
+      <w:r>
+        <w:t xml:space="preserve"> on dice values returned. Require multiple runs to verify different post conditions.</w:t>
       </w:r>
     </w:p>
     <w:p>
@@ -2210,7 +2260,15 @@
         <w:pStyle w:val="ListBullet"/>
       </w:pPr>
       <w:r>
-        <w:t>This script covers the bug which occurs when a betting l</w:t>
+        <w:t xml:space="preserve">This script covers the </w:t>
+      </w:r>
+      <w:proofErr w:type="gramStart"/>
+      <w:r>
+        <w:t>bug which</w:t>
+      </w:r>
+      <w:proofErr w:type="gramEnd"/>
+      <w:r>
+        <w:t xml:space="preserve"> occurs when a betting l</w:t>
       </w:r>
       <w:r>
         <w:t>imit</w:t>
@@ -2246,7 +2304,15 @@
         <w:t>This test concerns</w:t>
       </w:r>
       <w:r>
-        <w:t xml:space="preserve"> the rules where a player man continue to play until his balance is no longer above the betting limit (ie he/she has used all available funds above the betting limit)</w:t>
+        <w:t xml:space="preserve"> the rules where a player man continue to play until his balance is no longer above the betting limit (</w:t>
+      </w:r>
+      <w:proofErr w:type="spellStart"/>
+      <w:r>
+        <w:t>ie</w:t>
+      </w:r>
+      <w:proofErr w:type="spellEnd"/>
+      <w:r>
+        <w:t xml:space="preserve"> he/she has used all available funds above the betting limit)</w:t>
       </w:r>
     </w:p>
     <w:p>
@@ -2752,11 +2818,19 @@
                 <w:color w:val="0000FF"/>
               </w:rPr>
             </w:pPr>
+            <w:proofErr w:type="spellStart"/>
             <w:r>
               <w:rPr>
                 <w:color w:val="0000FF"/>
               </w:rPr>
-              <w:t>Initialised with dice d1, d2 &amp; d3</w:t>
+              <w:t>Initialised</w:t>
+            </w:r>
+            <w:proofErr w:type="spellEnd"/>
+            <w:r>
+              <w:rPr>
+                <w:color w:val="0000FF"/>
+              </w:rPr>
+              <w:t xml:space="preserve"> with dice d1, d2 &amp; d3</w:t>
             </w:r>
           </w:p>
         </w:tc>
@@ -2985,7 +3059,15 @@
         <w:pStyle w:val="ListBullet"/>
       </w:pPr>
       <w:r>
-        <w:t>We expect gameplay to end when the players balance is the same as the betting limit, such that the player cannot place a bet without taking them under the betting limit.</w:t>
+        <w:t xml:space="preserve">We expect gameplay to end when the </w:t>
+      </w:r>
+      <w:proofErr w:type="gramStart"/>
+      <w:r>
+        <w:t>players</w:t>
+      </w:r>
+      <w:proofErr w:type="gramEnd"/>
+      <w:r>
+        <w:t xml:space="preserve"> balance is the same as the betting limit, such that the player cannot place a bet without taking them under the betting limit.</w:t>
       </w:r>
     </w:p>
     <w:p>
@@ -3562,8 +3644,6 @@
             <w:r>
               <w:t>:15</w:t>
             </w:r>
-            <w:bookmarkStart w:id="7" w:name="_GoBack"/>
-            <w:bookmarkEnd w:id="7"/>
             <w:r>
               <w:t>pm</w:t>
             </w:r>
@@ -3690,13 +3770,37 @@
         <w:pStyle w:val="ListBullet"/>
       </w:pPr>
       <w:r>
-        <w:t>This script covers the bug which occurs at the end of gameplay when reviewing the win loss ratio</w:t>
+        <w:t xml:space="preserve">This script covers the </w:t>
+      </w:r>
+      <w:proofErr w:type="gramStart"/>
+      <w:r>
+        <w:t>bug which</w:t>
+      </w:r>
+      <w:proofErr w:type="gramEnd"/>
+      <w:r>
+        <w:t xml:space="preserve"> occurs at the end of gameplay when reviewing the win loss ratio</w:t>
       </w:r>
       <w:r>
         <w:t>.</w:t>
       </w:r>
       <w:r>
-        <w:t xml:space="preserve"> Crown and Anchor games have an approximate 8% bias to the house. So the win : (win+lose) ratio should approximately equal 0.42. This does not appear to be the case. Win rates appear to be either ~40% or ~60%.</w:t>
+        <w:t xml:space="preserve"> Crown and Anchor games have an approximate 8% bias to the house. So the </w:t>
+      </w:r>
+      <w:proofErr w:type="gramStart"/>
+      <w:r>
+        <w:t>win :</w:t>
+      </w:r>
+      <w:proofErr w:type="gramEnd"/>
+      <w:r>
+        <w:t xml:space="preserve"> (</w:t>
+      </w:r>
+      <w:proofErr w:type="spellStart"/>
+      <w:r>
+        <w:t>win+lose</w:t>
+      </w:r>
+      <w:proofErr w:type="spellEnd"/>
+      <w:r>
+        <w:t>) ratio should approximately equal 0.42. This does not appear to be the case. Win rates appear to be either ~40% or ~60%.</w:t>
       </w:r>
     </w:p>
     <w:p>
@@ -3714,7 +3818,23 @@
         </w:rPr>
       </w:pPr>
       <w:r>
-        <w:t xml:space="preserve">This test concerns the overall outcome of the game which should be 8% in favour of the house. Therefore the overall win/loss ratio after a sufficient number of rounds played should approximate 42%, or the player should only win 42 games out of every 100. Obviously a margin of error is allowable but this reduces as the number of games played increases. </w:t>
+        <w:t xml:space="preserve">This test concerns the overall outcome of the </w:t>
+      </w:r>
+      <w:proofErr w:type="gramStart"/>
+      <w:r>
+        <w:t>game which</w:t>
+      </w:r>
+      <w:proofErr w:type="gramEnd"/>
+      <w:r>
+        <w:t xml:space="preserve"> should be 8% in </w:t>
+      </w:r>
+      <w:proofErr w:type="spellStart"/>
+      <w:r>
+        <w:t>favour</w:t>
+      </w:r>
+      <w:proofErr w:type="spellEnd"/>
+      <w:r>
+        <w:t xml:space="preserve"> of the house. Therefore the overall win/loss ratio after a sufficient number of rounds played should approximate 42%, or the player should only win 42 games out of every 100. Obviously a margin of error is allowable but this reduces as the number of games played increases. </w:t>
       </w:r>
     </w:p>
     <w:p>
@@ -4217,11 +4337,19 @@
                 <w:color w:val="0000FF"/>
               </w:rPr>
             </w:pPr>
+            <w:proofErr w:type="spellStart"/>
             <w:r>
               <w:rPr>
                 <w:color w:val="0000FF"/>
               </w:rPr>
-              <w:t>Initialised with dice d1, d2 &amp; d3</w:t>
+              <w:t>Initialised</w:t>
+            </w:r>
+            <w:proofErr w:type="spellEnd"/>
+            <w:r>
+              <w:rPr>
+                <w:color w:val="0000FF"/>
+              </w:rPr>
+              <w:t xml:space="preserve"> with dice d1, d2 &amp; d3</w:t>
             </w:r>
           </w:p>
         </w:tc>
@@ -4841,7 +4969,13 @@
           </w:tcPr>
           <w:p>
             <w:r>
-              <w:t>Win loss ratio ~42% +/- 1%</w:t>
+              <w:t xml:space="preserve">Win loss ratio ~42% +/- </w:t>
+            </w:r>
+            <w:r>
+              <w:t>5</w:t>
+            </w:r>
+            <w:r>
+              <w:t>%</w:t>
             </w:r>
           </w:p>
         </w:tc>
@@ -4977,6 +5111,64 @@
           <w:tcPr>
             <w:tcW w:w="1818" w:type="dxa"/>
           </w:tcPr>
+          <w:p>
+            <w:r>
+              <w:t>23/09/2014 6:10pm</w:t>
+            </w:r>
+          </w:p>
+        </w:tc>
+        <w:tc>
+          <w:tcPr>
+            <w:tcW w:w="1530" w:type="dxa"/>
+          </w:tcPr>
+          <w:p>
+            <w:r>
+              <w:t>Sam</w:t>
+            </w:r>
+          </w:p>
+        </w:tc>
+        <w:tc>
+          <w:tcPr>
+            <w:tcW w:w="1303" w:type="dxa"/>
+          </w:tcPr>
+          <w:p>
+            <w:r>
+              <w:t>Bug</w:t>
+            </w:r>
+            <w:r>
+              <w:t>3</w:t>
+            </w:r>
+            <w:r>
+              <w:t>.test1</w:t>
+            </w:r>
+          </w:p>
+        </w:tc>
+        <w:tc>
+          <w:tcPr>
+            <w:tcW w:w="1667" w:type="dxa"/>
+          </w:tcPr>
+          <w:p>
+            <w:r>
+              <w:t>UAT</w:t>
+            </w:r>
+          </w:p>
+        </w:tc>
+        <w:tc>
+          <w:tcPr>
+            <w:tcW w:w="2430" w:type="dxa"/>
+          </w:tcPr>
+          <w:p>
+            <w:r>
+              <w:t>Fails</w:t>
+            </w:r>
+          </w:p>
+        </w:tc>
+      </w:tr>
+      <w:tr>
+        <w:tc>
+          <w:tcPr>
+            <w:tcW w:w="1818" w:type="dxa"/>
+          </w:tcPr>
           <w:p/>
         </w:tc>
         <w:tc>
@@ -5567,11 +5759,19 @@
                 <w:color w:val="0000FF"/>
               </w:rPr>
             </w:pPr>
+            <w:proofErr w:type="spellStart"/>
             <w:r>
               <w:rPr>
                 <w:color w:val="0000FF"/>
               </w:rPr>
-              <w:t>Initialised with dice d1, d2 &amp; d3</w:t>
+              <w:t>Initialised</w:t>
+            </w:r>
+            <w:proofErr w:type="spellEnd"/>
+            <w:r>
+              <w:rPr>
+                <w:color w:val="0000FF"/>
+              </w:rPr>
+              <w:t xml:space="preserve"> with dice d1, d2 &amp; d3</w:t>
             </w:r>
           </w:p>
         </w:tc>
@@ -6272,43 +6472,142 @@
         </w:tc>
       </w:tr>
       <w:tr>
+        <w:tblPrEx>
+          <w:tblLook w:val="04A0" w:firstRow="1" w:lastRow="0" w:firstColumn="1" w:lastColumn="0" w:noHBand="0" w:noVBand="1"/>
+        </w:tblPrEx>
         <w:tc>
           <w:tcPr>
             <w:tcW w:w="1818" w:type="dxa"/>
           </w:tcPr>
-          <w:p/>
+          <w:p>
+            <w:r>
+              <w:t>23/09/2014 6:1</w:t>
+            </w:r>
+            <w:r>
+              <w:t>5</w:t>
+            </w:r>
+            <w:r>
+              <w:t>pm</w:t>
+            </w:r>
+          </w:p>
         </w:tc>
         <w:tc>
           <w:tcPr>
             <w:tcW w:w="1530" w:type="dxa"/>
           </w:tcPr>
-          <w:p/>
+          <w:p>
+            <w:r>
+              <w:t>Sam</w:t>
+            </w:r>
+          </w:p>
         </w:tc>
         <w:tc>
           <w:tcPr>
             <w:tcW w:w="1303" w:type="dxa"/>
           </w:tcPr>
-          <w:p/>
+          <w:p>
+            <w:r>
+              <w:t>Bug</w:t>
+            </w:r>
+            <w:r>
+              <w:t>4</w:t>
+            </w:r>
+            <w:r>
+              <w:t>.test1</w:t>
+            </w:r>
+          </w:p>
         </w:tc>
         <w:tc>
           <w:tcPr>
             <w:tcW w:w="1667" w:type="dxa"/>
           </w:tcPr>
-          <w:p/>
+          <w:p>
+            <w:r>
+              <w:t>UAT</w:t>
+            </w:r>
+          </w:p>
         </w:tc>
         <w:tc>
           <w:tcPr>
             <w:tcW w:w="2430" w:type="dxa"/>
           </w:tcPr>
-          <w:p/>
+          <w:p>
+            <w:r>
+              <w:t>Fails</w:t>
+            </w:r>
+          </w:p>
+        </w:tc>
+      </w:tr>
+      <w:tr>
+        <w:tblPrEx>
+          <w:tblLook w:val="04A0" w:firstRow="1" w:lastRow="0" w:firstColumn="1" w:lastColumn="0" w:noHBand="0" w:noVBand="1"/>
+        </w:tblPrEx>
+        <w:tc>
+          <w:tcPr>
+            <w:tcW w:w="1818" w:type="dxa"/>
+          </w:tcPr>
+          <w:p>
+            <w:r>
+              <w:t>01/10/2014 8:</w:t>
+            </w:r>
+            <w:r>
+              <w:t>25</w:t>
+            </w:r>
+            <w:r>
+              <w:t>pm</w:t>
+            </w:r>
+          </w:p>
+        </w:tc>
+        <w:tc>
+          <w:tcPr>
+            <w:tcW w:w="1530" w:type="dxa"/>
+          </w:tcPr>
+          <w:p>
+            <w:r>
+              <w:t>Sam</w:t>
+            </w:r>
+          </w:p>
+        </w:tc>
+        <w:tc>
+          <w:tcPr>
+            <w:tcW w:w="1303" w:type="dxa"/>
+          </w:tcPr>
+          <w:p>
+            <w:r>
+              <w:t>Bug</w:t>
+            </w:r>
+            <w:r>
+              <w:t>4</w:t>
+            </w:r>
+            <w:bookmarkStart w:id="7" w:name="_GoBack"/>
+            <w:bookmarkEnd w:id="7"/>
+            <w:r>
+              <w:t>.test2</w:t>
+            </w:r>
+          </w:p>
+        </w:tc>
+        <w:tc>
+          <w:tcPr>
+            <w:tcW w:w="1667" w:type="dxa"/>
+          </w:tcPr>
+          <w:p>
+            <w:r>
+              <w:t>UAT</w:t>
+            </w:r>
+          </w:p>
+        </w:tc>
+        <w:tc>
+          <w:tcPr>
+            <w:tcW w:w="2430" w:type="dxa"/>
+          </w:tcPr>
+          <w:p>
+            <w:r>
+              <w:t>Passes</w:t>
+            </w:r>
+          </w:p>
         </w:tc>
       </w:tr>
     </w:tbl>
-    <w:p>
-      <w:pPr>
-        <w:spacing w:before="0"/>
-      </w:pPr>
-    </w:p>
     <w:p>
       <w:pPr>
         <w:spacing w:before="0"/>
@@ -6373,7 +6672,23 @@
         <w:b/>
         <w:sz w:val="16"/>
       </w:rPr>
-      <w:t xml:space="preserve">&lt;company name&gt; | </w:t>
+      <w:t>&lt;</w:t>
+    </w:r>
+    <w:proofErr w:type="gramStart"/>
+    <w:r>
+      <w:rPr>
+        <w:b/>
+        <w:sz w:val="16"/>
+      </w:rPr>
+      <w:t>company</w:t>
+    </w:r>
+    <w:proofErr w:type="gramEnd"/>
+    <w:r>
+      <w:rPr>
+        <w:b/>
+        <w:sz w:val="16"/>
+      </w:rPr>
+      <w:t xml:space="preserve"> name&gt; | </w:t>
     </w:r>
     <w:r>
       <w:rPr>
@@ -6554,7 +6869,7 @@
         <w:noProof/>
         <w:sz w:val="16"/>
       </w:rPr>
-      <w:t>5</w:t>
+      <w:t>9</w:t>
     </w:r>
     <w:r>
       <w:rPr>
@@ -6759,7 +7074,25 @@
         <w:bCs/>
         <w:sz w:val="16"/>
       </w:rPr>
-      <w:t>Reported Bugs -  User Acceptance Tests</w:t>
+      <w:t xml:space="preserve">Reported Bugs </w:t>
+    </w:r>
+    <w:proofErr w:type="gramStart"/>
+    <w:r>
+      <w:rPr>
+        <w:b/>
+        <w:bCs/>
+        <w:sz w:val="16"/>
+      </w:rPr>
+      <w:t>-  User</w:t>
+    </w:r>
+    <w:proofErr w:type="gramEnd"/>
+    <w:r>
+      <w:rPr>
+        <w:b/>
+        <w:bCs/>
+        <w:sz w:val="16"/>
+      </w:rPr>
+      <w:t xml:space="preserve"> Acceptance Tests</w:t>
     </w:r>
   </w:p>
 </w:hdr>
@@ -10080,7 +10413,7 @@
   <w:style w:type="paragraph" w:default="1" w:styleId="Normal">
     <w:name w:val="Normal"/>
     <w:qFormat/>
-    <w:rsid w:val="00D22182"/>
+    <w:rsid w:val="00C84880"/>
     <w:pPr>
       <w:spacing w:before="120"/>
     </w:pPr>
@@ -10929,7 +11262,7 @@
   <w:style w:type="paragraph" w:default="1" w:styleId="Normal">
     <w:name w:val="Normal"/>
     <w:qFormat/>
-    <w:rsid w:val="00D22182"/>
+    <w:rsid w:val="00C84880"/>
     <w:pPr>
       <w:spacing w:before="120"/>
     </w:pPr>
@@ -11926,7 +12259,7 @@
 </file>
 
 <file path=customXml/itemProps1.xml><?xml version="1.0" encoding="utf-8"?>
-<ds:datastoreItem xmlns:ds="http://schemas.openxmlformats.org/officeDocument/2006/customXml" ds:itemID="{8D552AFE-9898-D441-B13B-D97D86F3C380}">
+<ds:datastoreItem xmlns:ds="http://schemas.openxmlformats.org/officeDocument/2006/customXml" ds:itemID="{BE8075DE-EA12-1545-BDF0-A06E6FC4B5B9}">
   <ds:schemaRefs>
     <ds:schemaRef ds:uri="http://schemas.openxmlformats.org/officeDocument/2006/bibliography"/>
   </ds:schemaRefs>

</xml_diff>

<commit_message>
updated debug log and UAT results.
Signed-off-by: Sam Stow <sam@appfactory.com.au>
</commit_message>
<xml_diff>
--- a/assets/UATsReportedBugs.docx
+++ b/assets/UATsReportedBugs.docx
@@ -354,13 +354,8 @@
       <w:r>
         <w:t xml:space="preserve">This script covers the </w:t>
       </w:r>
-      <w:proofErr w:type="gramStart"/>
-      <w:r>
-        <w:t>bug which</w:t>
-      </w:r>
-      <w:proofErr w:type="gramEnd"/>
-      <w:r>
-        <w:t xml:space="preserve"> occurs when a </w:t>
+      <w:r>
+        <w:t xml:space="preserve">bug which occurs when a </w:t>
       </w:r>
       <w:r>
         <w:t xml:space="preserve">player wins on 1 match, </w:t>
@@ -446,13 +441,8 @@
               </w:numPr>
               <w:ind w:left="720"/>
             </w:pPr>
-            <w:proofErr w:type="gramStart"/>
-            <w:r>
-              <w:t>if</w:t>
-            </w:r>
-            <w:proofErr w:type="gramEnd"/>
-            <w:r>
-              <w:t xml:space="preserve"> the symbol appears on the uppermost face of 3 dice</w:t>
+            <w:r>
+              <w:t>if the symbol appears on the uppermost face of 3 dice</w:t>
             </w:r>
           </w:p>
         </w:tc>
@@ -555,13 +545,8 @@
               </w:numPr>
               <w:ind w:left="720"/>
             </w:pPr>
-            <w:proofErr w:type="gramStart"/>
-            <w:r>
-              <w:t>if</w:t>
-            </w:r>
-            <w:proofErr w:type="gramEnd"/>
-            <w:r>
-              <w:t xml:space="preserve"> the symbol appears on the uppermost face of 2 dice</w:t>
+            <w:r>
+              <w:t>if the symbol appears on the uppermost face of 2 dice</w:t>
             </w:r>
           </w:p>
         </w:tc>
@@ -614,13 +599,8 @@
               </w:numPr>
               <w:ind w:left="720"/>
             </w:pPr>
-            <w:proofErr w:type="gramStart"/>
-            <w:r>
-              <w:t>if</w:t>
-            </w:r>
-            <w:proofErr w:type="gramEnd"/>
-            <w:r>
-              <w:t xml:space="preserve"> the symbol appears on the uppermost face of 1 dice</w:t>
+            <w:r>
+              <w:t>if the symbol appears on the uppermost face of 1 dice</w:t>
             </w:r>
           </w:p>
         </w:tc>
@@ -661,21 +641,7 @@
         <w:rPr>
           <w:lang w:eastAsia="en-AU"/>
         </w:rPr>
-        <w:t xml:space="preserve"> Winning wagers shall be paid at odds not less than</w:t>
-      </w:r>
-      <w:proofErr w:type="gramStart"/>
-      <w:r>
-        <w:rPr>
-          <w:lang w:eastAsia="en-AU"/>
-        </w:rPr>
-        <w:t>:-</w:t>
-      </w:r>
-      <w:proofErr w:type="gramEnd"/>
-      <w:r>
-        <w:rPr>
-          <w:lang w:eastAsia="en-AU"/>
-        </w:rPr>
-        <w:t xml:space="preserve"> </w:t>
+        <w:t xml:space="preserve"> Winning wagers shall be paid at odds not less than:- </w:t>
       </w:r>
     </w:p>
     <w:p>
@@ -1276,19 +1242,11 @@
                 <w:color w:val="0000FF"/>
               </w:rPr>
             </w:pPr>
-            <w:proofErr w:type="spellStart"/>
             <w:r>
               <w:rPr>
                 <w:color w:val="0000FF"/>
               </w:rPr>
-              <w:t>Initialised</w:t>
-            </w:r>
-            <w:proofErr w:type="spellEnd"/>
-            <w:r>
-              <w:rPr>
-                <w:color w:val="0000FF"/>
-              </w:rPr>
-              <w:t xml:space="preserve"> with dice d1, d2 &amp; d3</w:t>
+              <w:t>Initialised with dice d1, d2 &amp; d3</w:t>
             </w:r>
           </w:p>
         </w:tc>
@@ -1519,15 +1477,7 @@
         <w:pStyle w:val="ListBullet"/>
       </w:pPr>
       <w:r>
-        <w:t xml:space="preserve">Post conditions are </w:t>
-      </w:r>
-      <w:proofErr w:type="spellStart"/>
-      <w:r>
-        <w:t>dependant</w:t>
-      </w:r>
-      <w:proofErr w:type="spellEnd"/>
-      <w:r>
-        <w:t xml:space="preserve"> on dice values returned. Require multiple runs to verify different post conditions.</w:t>
+        <w:t>Post conditions are dependant on dice values returned. Require multiple runs to verify different post conditions.</w:t>
       </w:r>
     </w:p>
     <w:p>
@@ -2260,15 +2210,7 @@
         <w:pStyle w:val="ListBullet"/>
       </w:pPr>
       <w:r>
-        <w:t xml:space="preserve">This script covers the </w:t>
-      </w:r>
-      <w:proofErr w:type="gramStart"/>
-      <w:r>
-        <w:t>bug which</w:t>
-      </w:r>
-      <w:proofErr w:type="gramEnd"/>
-      <w:r>
-        <w:t xml:space="preserve"> occurs when a betting l</w:t>
+        <w:t>This script covers the bug which occurs when a betting l</w:t>
       </w:r>
       <w:r>
         <w:t>imit</w:t>
@@ -2304,15 +2246,7 @@
         <w:t>This test concerns</w:t>
       </w:r>
       <w:r>
-        <w:t xml:space="preserve"> the rules where a player man continue to play until his balance is no longer above the betting limit (</w:t>
-      </w:r>
-      <w:proofErr w:type="spellStart"/>
-      <w:r>
-        <w:t>ie</w:t>
-      </w:r>
-      <w:proofErr w:type="spellEnd"/>
-      <w:r>
-        <w:t xml:space="preserve"> he/she has used all available funds above the betting limit)</w:t>
+        <w:t xml:space="preserve"> the rules where a player man continue to play until his balance is no longer above the betting limit (ie he/she has used all available funds above the betting limit)</w:t>
       </w:r>
     </w:p>
     <w:p>
@@ -2818,19 +2752,11 @@
                 <w:color w:val="0000FF"/>
               </w:rPr>
             </w:pPr>
-            <w:proofErr w:type="spellStart"/>
             <w:r>
               <w:rPr>
                 <w:color w:val="0000FF"/>
               </w:rPr>
-              <w:t>Initialised</w:t>
-            </w:r>
-            <w:proofErr w:type="spellEnd"/>
-            <w:r>
-              <w:rPr>
-                <w:color w:val="0000FF"/>
-              </w:rPr>
-              <w:t xml:space="preserve"> with dice d1, d2 &amp; d3</w:t>
+              <w:t>Initialised with dice d1, d2 &amp; d3</w:t>
             </w:r>
           </w:p>
         </w:tc>
@@ -3059,15 +2985,7 @@
         <w:pStyle w:val="ListBullet"/>
       </w:pPr>
       <w:r>
-        <w:t xml:space="preserve">We expect gameplay to end when the </w:t>
-      </w:r>
-      <w:proofErr w:type="gramStart"/>
-      <w:r>
-        <w:t>players</w:t>
-      </w:r>
-      <w:proofErr w:type="gramEnd"/>
-      <w:r>
-        <w:t xml:space="preserve"> balance is the same as the betting limit, such that the player cannot place a bet without taking them under the betting limit.</w:t>
+        <w:t>We expect gameplay to end when the players balance is the same as the betting limit, such that the player cannot place a bet without taking them under the betting limit.</w:t>
       </w:r>
     </w:p>
     <w:p>
@@ -3770,37 +3688,13 @@
         <w:pStyle w:val="ListBullet"/>
       </w:pPr>
       <w:r>
-        <w:t xml:space="preserve">This script covers the </w:t>
-      </w:r>
-      <w:proofErr w:type="gramStart"/>
-      <w:r>
-        <w:t>bug which</w:t>
-      </w:r>
-      <w:proofErr w:type="gramEnd"/>
-      <w:r>
-        <w:t xml:space="preserve"> occurs at the end of gameplay when reviewing the win loss ratio</w:t>
+        <w:t>This script covers the bug which occurs at the end of gameplay when reviewing the win loss ratio</w:t>
       </w:r>
       <w:r>
         <w:t>.</w:t>
       </w:r>
       <w:r>
-        <w:t xml:space="preserve"> Crown and Anchor games have an approximate 8% bias to the house. So the </w:t>
-      </w:r>
-      <w:proofErr w:type="gramStart"/>
-      <w:r>
-        <w:t>win :</w:t>
-      </w:r>
-      <w:proofErr w:type="gramEnd"/>
-      <w:r>
-        <w:t xml:space="preserve"> (</w:t>
-      </w:r>
-      <w:proofErr w:type="spellStart"/>
-      <w:r>
-        <w:t>win+lose</w:t>
-      </w:r>
-      <w:proofErr w:type="spellEnd"/>
-      <w:r>
-        <w:t>) ratio should approximately equal 0.42. This does not appear to be the case. Win rates appear to be either ~40% or ~60%.</w:t>
+        <w:t xml:space="preserve"> Crown and Anchor games have an approximate 8% bias to the house. So the win : (win+lose) ratio should approximately equal 0.42. This does not appear to be the case. Win rates appear to be either ~40% or ~60%.</w:t>
       </w:r>
     </w:p>
     <w:p>
@@ -3818,23 +3712,7 @@
         </w:rPr>
       </w:pPr>
       <w:r>
-        <w:t xml:space="preserve">This test concerns the overall outcome of the </w:t>
-      </w:r>
-      <w:proofErr w:type="gramStart"/>
-      <w:r>
-        <w:t>game which</w:t>
-      </w:r>
-      <w:proofErr w:type="gramEnd"/>
-      <w:r>
-        <w:t xml:space="preserve"> should be 8% in </w:t>
-      </w:r>
-      <w:proofErr w:type="spellStart"/>
-      <w:r>
-        <w:t>favour</w:t>
-      </w:r>
-      <w:proofErr w:type="spellEnd"/>
-      <w:r>
-        <w:t xml:space="preserve"> of the house. Therefore the overall win/loss ratio after a sufficient number of rounds played should approximate 42%, or the player should only win 42 games out of every 100. Obviously a margin of error is allowable but this reduces as the number of games played increases. </w:t>
+        <w:t xml:space="preserve">This test concerns the overall outcome of the game which should be 8% in favour of the house. Therefore the overall win/loss ratio after a sufficient number of rounds played should approximate 42%, or the player should only win 42 games out of every 100. Obviously a margin of error is allowable but this reduces as the number of games played increases. </w:t>
       </w:r>
     </w:p>
     <w:p>
@@ -4337,19 +4215,11 @@
                 <w:color w:val="0000FF"/>
               </w:rPr>
             </w:pPr>
-            <w:proofErr w:type="spellStart"/>
             <w:r>
               <w:rPr>
                 <w:color w:val="0000FF"/>
               </w:rPr>
-              <w:t>Initialised</w:t>
-            </w:r>
-            <w:proofErr w:type="spellEnd"/>
-            <w:r>
-              <w:rPr>
-                <w:color w:val="0000FF"/>
-              </w:rPr>
-              <w:t xml:space="preserve"> with dice d1, d2 &amp; d3</w:t>
+              <w:t>Initialised with dice d1, d2 &amp; d3</w:t>
             </w:r>
           </w:p>
         </w:tc>
@@ -4959,7 +4829,10 @@
           </w:tcPr>
           <w:p>
             <w:r>
-              <w:t>Check win loss ratio</w:t>
+              <w:t xml:space="preserve">Check win </w:t>
+            </w:r>
+            <w:r>
+              <w:t>rate</w:t>
             </w:r>
           </w:p>
         </w:tc>
@@ -4969,10 +4842,13 @@
           </w:tcPr>
           <w:p>
             <w:r>
-              <w:t xml:space="preserve">Win loss ratio ~42% +/- </w:t>
-            </w:r>
-            <w:r>
-              <w:t>5</w:t>
+              <w:t xml:space="preserve">Win rate of </w:t>
+            </w:r>
+            <w:r>
+              <w:t xml:space="preserve">42% +/- </w:t>
+            </w:r>
+            <w:r>
+              <w:t>3</w:t>
             </w:r>
             <w:r>
               <w:t>%</w:t>
@@ -5169,31 +5045,53 @@
           <w:tcPr>
             <w:tcW w:w="1818" w:type="dxa"/>
           </w:tcPr>
-          <w:p/>
+          <w:p>
+            <w:r>
+              <w:t>02/10/2014 8:20am</w:t>
+            </w:r>
+          </w:p>
         </w:tc>
         <w:tc>
           <w:tcPr>
             <w:tcW w:w="1530" w:type="dxa"/>
           </w:tcPr>
-          <w:p/>
+          <w:p>
+            <w:r>
+              <w:t>Sam</w:t>
+            </w:r>
+          </w:p>
         </w:tc>
         <w:tc>
           <w:tcPr>
             <w:tcW w:w="1303" w:type="dxa"/>
           </w:tcPr>
-          <w:p/>
+          <w:p>
+            <w:r>
+              <w:t>Bug3.test2</w:t>
+            </w:r>
+          </w:p>
         </w:tc>
         <w:tc>
           <w:tcPr>
             <w:tcW w:w="1667" w:type="dxa"/>
           </w:tcPr>
-          <w:p/>
+          <w:p>
+            <w:r>
+              <w:t>UAT</w:t>
+            </w:r>
+          </w:p>
         </w:tc>
         <w:tc>
           <w:tcPr>
             <w:tcW w:w="2430" w:type="dxa"/>
           </w:tcPr>
-          <w:p/>
+          <w:p>
+            <w:r>
+              <w:t>Passes</w:t>
+            </w:r>
+            <w:bookmarkStart w:id="7" w:name="_GoBack"/>
+            <w:bookmarkEnd w:id="7"/>
+          </w:p>
         </w:tc>
       </w:tr>
     </w:tbl>
@@ -5759,19 +5657,11 @@
                 <w:color w:val="0000FF"/>
               </w:rPr>
             </w:pPr>
-            <w:proofErr w:type="spellStart"/>
             <w:r>
               <w:rPr>
                 <w:color w:val="0000FF"/>
               </w:rPr>
-              <w:t>Initialised</w:t>
-            </w:r>
-            <w:proofErr w:type="spellEnd"/>
-            <w:r>
-              <w:rPr>
-                <w:color w:val="0000FF"/>
-              </w:rPr>
-              <w:t xml:space="preserve"> with dice d1, d2 &amp; d3</w:t>
+              <w:t>Initialised with dice d1, d2 &amp; d3</w:t>
             </w:r>
           </w:p>
         </w:tc>
@@ -6579,8 +6469,6 @@
             <w:r>
               <w:t>4</w:t>
             </w:r>
-            <w:bookmarkStart w:id="7" w:name="_GoBack"/>
-            <w:bookmarkEnd w:id="7"/>
             <w:r>
               <w:t>.test2</w:t>
             </w:r>
@@ -6672,23 +6560,7 @@
         <w:b/>
         <w:sz w:val="16"/>
       </w:rPr>
-      <w:t>&lt;</w:t>
-    </w:r>
-    <w:proofErr w:type="gramStart"/>
-    <w:r>
-      <w:rPr>
-        <w:b/>
-        <w:sz w:val="16"/>
-      </w:rPr>
-      <w:t>company</w:t>
-    </w:r>
-    <w:proofErr w:type="gramEnd"/>
-    <w:r>
-      <w:rPr>
-        <w:b/>
-        <w:sz w:val="16"/>
-      </w:rPr>
-      <w:t xml:space="preserve"> name&gt; | </w:t>
+      <w:t xml:space="preserve">&lt;company name&gt; | </w:t>
     </w:r>
     <w:r>
       <w:rPr>
@@ -6869,7 +6741,7 @@
         <w:noProof/>
         <w:sz w:val="16"/>
       </w:rPr>
-      <w:t>9</w:t>
+      <w:t>7</w:t>
     </w:r>
     <w:r>
       <w:rPr>
@@ -7074,25 +6946,7 @@
         <w:bCs/>
         <w:sz w:val="16"/>
       </w:rPr>
-      <w:t xml:space="preserve">Reported Bugs </w:t>
-    </w:r>
-    <w:proofErr w:type="gramStart"/>
-    <w:r>
-      <w:rPr>
-        <w:b/>
-        <w:bCs/>
-        <w:sz w:val="16"/>
-      </w:rPr>
-      <w:t>-  User</w:t>
-    </w:r>
-    <w:proofErr w:type="gramEnd"/>
-    <w:r>
-      <w:rPr>
-        <w:b/>
-        <w:bCs/>
-        <w:sz w:val="16"/>
-      </w:rPr>
-      <w:t xml:space="preserve"> Acceptance Tests</w:t>
+      <w:t>Reported Bugs -  User Acceptance Tests</w:t>
     </w:r>
   </w:p>
 </w:hdr>
@@ -12259,7 +12113,7 @@
 </file>
 
 <file path=customXml/itemProps1.xml><?xml version="1.0" encoding="utf-8"?>
-<ds:datastoreItem xmlns:ds="http://schemas.openxmlformats.org/officeDocument/2006/customXml" ds:itemID="{BE8075DE-EA12-1545-BDF0-A06E6FC4B5B9}">
+<ds:datastoreItem xmlns:ds="http://schemas.openxmlformats.org/officeDocument/2006/customXml" ds:itemID="{5878F63E-B541-2440-8294-27A5B06703DB}">
   <ds:schemaRefs>
     <ds:schemaRef ds:uri="http://schemas.openxmlformats.org/officeDocument/2006/bibliography"/>
   </ds:schemaRefs>

</xml_diff>